<commit_message>
Updating the users guide.
</commit_message>
<xml_diff>
--- a/UsersGuide.docx
+++ b/UsersGuide.docx
@@ -716,6 +716,32 @@
         </w:rPr>
         <w:t xml:space="preserve">The first data line is for your current year which may be prior to the plan start. It lists the original balance for each account and any contributions specified. The other fields remain zero. </w:t>
       </w:r>
+    </w:p>
+    <w:p>
+      <w:pPr>
+        <w:rPr>
+          <w:rFonts w:eastAsiaTheme="minorEastAsia"/>
+        </w:rPr>
+      </w:pPr>
+      <w:r>
+        <w:rPr>
+          <w:noProof/>
+        </w:rPr>
+        <w:t>As you can see in the IRA column, the balance jumps from 200K at age 54 to 380K at age 65, plan start. This jump is 200K times the rate of return (6%) to the 11</w:t>
+      </w:r>
+      <w:r>
+        <w:rPr>
+          <w:noProof/>
+          <w:vertAlign w:val="superscript"/>
+        </w:rPr>
+        <w:t>th</w:t>
+      </w:r>
+      <w:r>
+        <w:rPr>
+          <w:noProof/>
+        </w:rPr>
+        <w:t xml:space="preserve"> power. That is the increase is based only on the rate of return for the account. There are no contributions. They would be specified in the tIRA column. </w:t>
+      </w:r>
       <w:bookmarkStart w:id="0" w:name="_GoBack"/>
       <w:bookmarkEnd w:id="0"/>
     </w:p>
@@ -731,10 +757,10 @@
         </w:rPr>
         <w:lastRenderedPageBreak/>
         <w:drawing>
-          <wp:inline distT="0" distB="0" distL="0" distR="0" wp14:anchorId="66E90340" wp14:editId="5CA6679F">
-            <wp:extent cx="5943600" cy="2100580"/>
+          <wp:inline distT="0" distB="0" distL="0" distR="0" wp14:anchorId="7AA7853E" wp14:editId="158391C1">
+            <wp:extent cx="5943600" cy="2083435"/>
             <wp:effectExtent l="0" t="0" r="0" b="0"/>
-            <wp:docPr id="2" name="Picture 2"/>
+            <wp:docPr id="9" name="Picture 9"/>
             <wp:cNvGraphicFramePr>
               <a:graphicFrameLocks xmlns:a="http://schemas.openxmlformats.org/drawingml/2006/main" noChangeAspect="1"/>
             </wp:cNvGraphicFramePr>
@@ -754,7 +780,7 @@
                   <pic:spPr>
                     <a:xfrm>
                       <a:off x="0" y="0"/>
-                      <a:ext cx="5943600" cy="2100580"/>
+                      <a:ext cx="5943600" cy="2083435"/>
                     </a:xfrm>
                     <a:prstGeom prst="rect">
                       <a:avLst/>

</xml_diff>

<commit_message>
Adding more info to the UsersGuide
</commit_message>
<xml_diff>
--- a/UsersGuide.docx
+++ b/UsersGuide.docx
@@ -39,7 +39,14 @@
         <w:rPr>
           <w:rFonts w:eastAsiaTheme="minorEastAsia"/>
         </w:rPr>
-        <w:t>In this document we will describe the objectives for using ARetirementP</w:t>
+        <w:t xml:space="preserve">In this document we will describe the objectives for using </w:t>
+      </w:r>
+      <w:proofErr w:type="spellStart"/>
+      <w:r>
+        <w:rPr>
+          <w:rFonts w:eastAsiaTheme="minorEastAsia"/>
+        </w:rPr>
+        <w:t>ARetirementP</w:t>
       </w:r>
       <w:r>
         <w:rPr>
@@ -51,20 +58,49 @@
         <w:rPr>
           <w:rFonts w:eastAsiaTheme="minorEastAsia"/>
         </w:rPr>
-        <w:t>anner, some simple cases and how tos. For this there is a section on the models input specification as well as a section on the models output.</w:t>
-      </w:r>
-    </w:p>
-    <w:p>
-      <w:pPr>
-        <w:rPr>
-          <w:rFonts w:eastAsiaTheme="minorEastAsia"/>
-        </w:rPr>
-      </w:pPr>
-      <w:r>
-        <w:rPr>
-          <w:rFonts w:eastAsiaTheme="minorEastAsia"/>
-        </w:rPr>
-        <w:t>ARetirementPlanner is aimed at helping retirees to get the most out of what they have. This does not, for the most part, include how to optimize your action in getting to the point of retirement. That said, there are at least two legitimate uses that occur prior to your actual retirement:</w:t>
+        <w:t>anner</w:t>
+      </w:r>
+      <w:proofErr w:type="spellEnd"/>
+      <w:r>
+        <w:rPr>
+          <w:rFonts w:eastAsiaTheme="minorEastAsia"/>
+        </w:rPr>
+        <w:t xml:space="preserve">, some simple cases and how </w:t>
+      </w:r>
+      <w:proofErr w:type="spellStart"/>
+      <w:r>
+        <w:rPr>
+          <w:rFonts w:eastAsiaTheme="minorEastAsia"/>
+        </w:rPr>
+        <w:t>tos</w:t>
+      </w:r>
+      <w:proofErr w:type="spellEnd"/>
+      <w:r>
+        <w:rPr>
+          <w:rFonts w:eastAsiaTheme="minorEastAsia"/>
+        </w:rPr>
+        <w:t>. For this there is a section on the models input specification as well as a section on the models output.</w:t>
+      </w:r>
+    </w:p>
+    <w:p>
+      <w:pPr>
+        <w:rPr>
+          <w:rFonts w:eastAsiaTheme="minorEastAsia"/>
+        </w:rPr>
+      </w:pPr>
+      <w:proofErr w:type="spellStart"/>
+      <w:r>
+        <w:rPr>
+          <w:rFonts w:eastAsiaTheme="minorEastAsia"/>
+        </w:rPr>
+        <w:t>ARetirementPlanner</w:t>
+      </w:r>
+      <w:proofErr w:type="spellEnd"/>
+      <w:r>
+        <w:rPr>
+          <w:rFonts w:eastAsiaTheme="minorEastAsia"/>
+        </w:rPr>
+        <w:t xml:space="preserve"> is aimed at helping retirees to get the most out of what they have. This does not, for the most part, include how to optimize your action in getting to the point of retirement. That said, there are at least two legitimate uses that occur prior to your actual retirement:</w:t>
       </w:r>
     </w:p>
     <w:p>
@@ -316,7 +352,21 @@
         <w:rPr>
           <w:rFonts w:eastAsiaTheme="minorEastAsia"/>
         </w:rPr>
-        <w:t>Retirement Account (RothRA)</w:t>
+        <w:t>Retirement Account (</w:t>
+      </w:r>
+      <w:proofErr w:type="spellStart"/>
+      <w:r>
+        <w:rPr>
+          <w:rFonts w:eastAsiaTheme="minorEastAsia"/>
+        </w:rPr>
+        <w:t>RothRA</w:t>
+      </w:r>
+      <w:proofErr w:type="spellEnd"/>
+      <w:r>
+        <w:rPr>
+          <w:rFonts w:eastAsiaTheme="minorEastAsia"/>
+        </w:rPr>
+        <w:t>)</w:t>
       </w:r>
       <w:r>
         <w:rPr>
@@ -451,7 +501,35 @@
           <w:rFonts w:eastAsiaTheme="minorEastAsia"/>
         </w:rPr>
         <w:lastRenderedPageBreak/>
-        <w:t>the RothRA account. IRA account balances go to the TDRA account and Roth IRA balances go to the RothRA account.</w:t>
+        <w:t xml:space="preserve">the </w:t>
+      </w:r>
+      <w:proofErr w:type="spellStart"/>
+      <w:r>
+        <w:rPr>
+          <w:rFonts w:eastAsiaTheme="minorEastAsia"/>
+        </w:rPr>
+        <w:t>RothRA</w:t>
+      </w:r>
+      <w:proofErr w:type="spellEnd"/>
+      <w:r>
+        <w:rPr>
+          <w:rFonts w:eastAsiaTheme="minorEastAsia"/>
+        </w:rPr>
+        <w:t xml:space="preserve"> account. IRA account balances go to the TDRA account and Roth IRA balances go to the </w:t>
+      </w:r>
+      <w:proofErr w:type="spellStart"/>
+      <w:r>
+        <w:rPr>
+          <w:rFonts w:eastAsiaTheme="minorEastAsia"/>
+        </w:rPr>
+        <w:t>RothRA</w:t>
+      </w:r>
+      <w:proofErr w:type="spellEnd"/>
+      <w:r>
+        <w:rPr>
+          <w:rFonts w:eastAsiaTheme="minorEastAsia"/>
+        </w:rPr>
+        <w:t xml:space="preserve"> account.</w:t>
       </w:r>
       <w:r>
         <w:rPr>
@@ -470,7 +548,21 @@
         <w:rPr>
           <w:rFonts w:eastAsiaTheme="minorEastAsia"/>
         </w:rPr>
-        <w:t>Get your feet wet: In this section we will describe a very basic application of ARetirementPlanner.</w:t>
+        <w:t xml:space="preserve">Get your feet wet: In this section we will describe a very basic application of </w:t>
+      </w:r>
+      <w:proofErr w:type="spellStart"/>
+      <w:r>
+        <w:rPr>
+          <w:rFonts w:eastAsiaTheme="minorEastAsia"/>
+        </w:rPr>
+        <w:t>ARetirementPlanner</w:t>
+      </w:r>
+      <w:proofErr w:type="spellEnd"/>
+      <w:r>
+        <w:rPr>
+          <w:rFonts w:eastAsiaTheme="minorEastAsia"/>
+        </w:rPr>
+        <w:t>.</w:t>
       </w:r>
       <w:r>
         <w:rPr>
@@ -490,6 +582,7 @@
         </w:rPr>
         <w:t xml:space="preserve">arried and want to do a joint plan, choose </w:t>
       </w:r>
+      <w:proofErr w:type="spellStart"/>
       <w:r>
         <w:rPr>
           <w:rFonts w:eastAsiaTheme="minorEastAsia"/>
@@ -502,6 +595,7 @@
         </w:rPr>
         <w:t>.toml</w:t>
       </w:r>
+      <w:proofErr w:type="spellEnd"/>
       <w:r>
         <w:rPr>
           <w:rFonts w:eastAsiaTheme="minorEastAsia"/>
@@ -520,6 +614,7 @@
         </w:rPr>
         <w:t xml:space="preserve">ingle then choose </w:t>
       </w:r>
+      <w:proofErr w:type="spellStart"/>
       <w:r>
         <w:rPr>
           <w:rFonts w:eastAsiaTheme="minorEastAsia"/>
@@ -532,6 +627,7 @@
         </w:rPr>
         <w:t>.toml</w:t>
       </w:r>
+      <w:proofErr w:type="spellEnd"/>
       <w:r>
         <w:rPr>
           <w:rFonts w:eastAsiaTheme="minorEastAsia"/>
@@ -548,7 +644,21 @@
         <w:rPr>
           <w:rFonts w:eastAsiaTheme="minorEastAsia"/>
         </w:rPr>
-        <w:t xml:space="preserve">you want to call you plan input file, say try.toml. </w:t>
+        <w:t xml:space="preserve">you want to call you plan input file, say </w:t>
+      </w:r>
+      <w:proofErr w:type="spellStart"/>
+      <w:r>
+        <w:rPr>
+          <w:rFonts w:eastAsiaTheme="minorEastAsia"/>
+        </w:rPr>
+        <w:t>try.toml</w:t>
+      </w:r>
+      <w:proofErr w:type="spellEnd"/>
+      <w:r>
+        <w:rPr>
+          <w:rFonts w:eastAsiaTheme="minorEastAsia"/>
+        </w:rPr>
+        <w:t xml:space="preserve">. </w:t>
       </w:r>
       <w:r>
         <w:rPr>
@@ -579,7 +689,14 @@
         <w:rPr>
           <w:rFonts w:eastAsiaTheme="minorEastAsia"/>
         </w:rPr>
-        <w:t>PS C:\plan&gt; ARetirementPlanner.exe try</w:t>
+        <w:t xml:space="preserve">PS C:\plan&gt; ARetirementPlanner.exe </w:t>
+      </w:r>
+      <w:proofErr w:type="spellStart"/>
+      <w:r>
+        <w:rPr>
+          <w:rFonts w:eastAsiaTheme="minorEastAsia"/>
+        </w:rPr>
+        <w:t>try</w:t>
       </w:r>
       <w:r>
         <w:rPr>
@@ -587,18 +704,51 @@
         </w:rPr>
         <w:t>.toml</w:t>
       </w:r>
-      <w:r>
-        <w:rPr>
-          <w:rFonts w:eastAsiaTheme="minorEastAsia"/>
-        </w:rPr>
-        <w:t xml:space="preserve"> -va -</w:t>
-      </w:r>
-      <w:r>
-        <w:rPr>
-          <w:rFonts w:eastAsiaTheme="minorEastAsia"/>
-        </w:rPr>
-        <w:t>vt -vtb</w:t>
-      </w:r>
+      <w:proofErr w:type="spellEnd"/>
+      <w:r>
+        <w:rPr>
+          <w:rFonts w:eastAsiaTheme="minorEastAsia"/>
+        </w:rPr>
+        <w:t xml:space="preserve"> -</w:t>
+      </w:r>
+      <w:proofErr w:type="spellStart"/>
+      <w:proofErr w:type="gramStart"/>
+      <w:r>
+        <w:rPr>
+          <w:rFonts w:eastAsiaTheme="minorEastAsia"/>
+        </w:rPr>
+        <w:t>va</w:t>
+      </w:r>
+      <w:proofErr w:type="spellEnd"/>
+      <w:proofErr w:type="gramEnd"/>
+      <w:r>
+        <w:rPr>
+          <w:rFonts w:eastAsiaTheme="minorEastAsia"/>
+        </w:rPr>
+        <w:t xml:space="preserve"> -</w:t>
+      </w:r>
+      <w:proofErr w:type="spellStart"/>
+      <w:r>
+        <w:rPr>
+          <w:rFonts w:eastAsiaTheme="minorEastAsia"/>
+        </w:rPr>
+        <w:t>vt</w:t>
+      </w:r>
+      <w:proofErr w:type="spellEnd"/>
+      <w:r>
+        <w:rPr>
+          <w:rFonts w:eastAsiaTheme="minorEastAsia"/>
+        </w:rPr>
+        <w:t xml:space="preserve"> -</w:t>
+      </w:r>
+      <w:proofErr w:type="spellStart"/>
+      <w:r>
+        <w:rPr>
+          <w:rFonts w:eastAsiaTheme="minorEastAsia"/>
+        </w:rPr>
+        <w:t>vtb</w:t>
+      </w:r>
+      <w:proofErr w:type="spellEnd"/>
     </w:p>
     <w:p>
       <w:pPr>
@@ -701,7 +851,93 @@
         <w:rPr>
           <w:rFonts w:eastAsiaTheme="minorEastAsia"/>
         </w:rPr>
-        <w:t>The –va swich given on the command line causes the account transaction summary to be printed as here below. Only one account is documented because only one account is specified in try.toml. In addition to the withdrawal (fIRA), deposit (tIRA) and RMD reference (RDMref) this summary includes the balance for the account (IRA). All modeled accounts (those defined in the input file) will be summarized here.</w:t>
+        <w:t>The –</w:t>
+      </w:r>
+      <w:proofErr w:type="spellStart"/>
+      <w:proofErr w:type="gramStart"/>
+      <w:r>
+        <w:rPr>
+          <w:rFonts w:eastAsiaTheme="minorEastAsia"/>
+        </w:rPr>
+        <w:t>va</w:t>
+      </w:r>
+      <w:proofErr w:type="spellEnd"/>
+      <w:proofErr w:type="gramEnd"/>
+      <w:r>
+        <w:rPr>
+          <w:rFonts w:eastAsiaTheme="minorEastAsia"/>
+        </w:rPr>
+        <w:t xml:space="preserve"> </w:t>
+      </w:r>
+      <w:proofErr w:type="spellStart"/>
+      <w:r>
+        <w:rPr>
+          <w:rFonts w:eastAsiaTheme="minorEastAsia"/>
+        </w:rPr>
+        <w:t>swich</w:t>
+      </w:r>
+      <w:proofErr w:type="spellEnd"/>
+      <w:r>
+        <w:rPr>
+          <w:rFonts w:eastAsiaTheme="minorEastAsia"/>
+        </w:rPr>
+        <w:t xml:space="preserve"> given on the command line causes the account transaction summary to be printed as here below. Only one account is documented because only one account is specified in </w:t>
+      </w:r>
+      <w:proofErr w:type="spellStart"/>
+      <w:r>
+        <w:rPr>
+          <w:rFonts w:eastAsiaTheme="minorEastAsia"/>
+        </w:rPr>
+        <w:t>try.toml</w:t>
+      </w:r>
+      <w:proofErr w:type="spellEnd"/>
+      <w:r>
+        <w:rPr>
+          <w:rFonts w:eastAsiaTheme="minorEastAsia"/>
+        </w:rPr>
+        <w:t>. In addition to the withdrawal (</w:t>
+      </w:r>
+      <w:proofErr w:type="spellStart"/>
+      <w:r>
+        <w:rPr>
+          <w:rFonts w:eastAsiaTheme="minorEastAsia"/>
+        </w:rPr>
+        <w:t>fIRA</w:t>
+      </w:r>
+      <w:proofErr w:type="spellEnd"/>
+      <w:r>
+        <w:rPr>
+          <w:rFonts w:eastAsiaTheme="minorEastAsia"/>
+        </w:rPr>
+        <w:t>), deposit (</w:t>
+      </w:r>
+      <w:proofErr w:type="spellStart"/>
+      <w:r>
+        <w:rPr>
+          <w:rFonts w:eastAsiaTheme="minorEastAsia"/>
+        </w:rPr>
+        <w:t>tIRA</w:t>
+      </w:r>
+      <w:proofErr w:type="spellEnd"/>
+      <w:r>
+        <w:rPr>
+          <w:rFonts w:eastAsiaTheme="minorEastAsia"/>
+        </w:rPr>
+        <w:t>) and RMD reference (</w:t>
+      </w:r>
+      <w:proofErr w:type="spellStart"/>
+      <w:r>
+        <w:rPr>
+          <w:rFonts w:eastAsiaTheme="minorEastAsia"/>
+        </w:rPr>
+        <w:t>RDMref</w:t>
+      </w:r>
+      <w:proofErr w:type="spellEnd"/>
+      <w:r>
+        <w:rPr>
+          <w:rFonts w:eastAsiaTheme="minorEastAsia"/>
+        </w:rPr>
+        <w:t>) this summary includes the balance for the account (IRA). All modeled accounts (those defined in the input file) will be summarized here.</w:t>
       </w:r>
     </w:p>
     <w:p>
@@ -742,8 +978,6 @@
         </w:rPr>
         <w:t xml:space="preserve"> power. That is the increase is based only on the rate of return for the account. There are no contributions. They would be specified in the tIRA column. </w:t>
       </w:r>
-      <w:bookmarkStart w:id="0" w:name="_GoBack"/>
-      <w:bookmarkEnd w:id="0"/>
     </w:p>
     <w:p>
       <w:pPr>
@@ -803,13 +1037,227 @@
         <w:rPr>
           <w:rFonts w:eastAsiaTheme="minorEastAsia"/>
         </w:rPr>
-        <w:t xml:space="preserve">The tax summary is displayed if the –vt switch is given on the command line. </w:t>
-      </w:r>
-      <w:r>
-        <w:rPr>
-          <w:rFonts w:eastAsiaTheme="minorEastAsia"/>
-        </w:rPr>
-        <w:t xml:space="preserve">Here we see the withdrawals from the TDRA account as they are taxed as ordinary income. Also the taxable portions of other income (TxbleO) and 85% of social security (TxbleSS). This is followed by the allowed deduction and exemptions (deduct) and the Total taxable income (T_inc). Early withdrawal penalties (earlyP) comes next followed by the federal tax amount (fedtax) and the marginal tax rate (mTaxB%). Next comes the withdrawals from ATRSI (fAftaTx) the fraction of these withdrawal that are not from basis (cgTax%) and the capital gains tax itself (cgTax). Finally the total federal tax, fedtax plus cgTax, is given (TFedTax) and the amount of spendable funds for the year (spndble). </w:t>
+        <w:t>The tax summary is displayed if the –</w:t>
+      </w:r>
+      <w:proofErr w:type="spellStart"/>
+      <w:proofErr w:type="gramStart"/>
+      <w:r>
+        <w:rPr>
+          <w:rFonts w:eastAsiaTheme="minorEastAsia"/>
+        </w:rPr>
+        <w:t>vt</w:t>
+      </w:r>
+      <w:proofErr w:type="spellEnd"/>
+      <w:proofErr w:type="gramEnd"/>
+      <w:r>
+        <w:rPr>
+          <w:rFonts w:eastAsiaTheme="minorEastAsia"/>
+        </w:rPr>
+        <w:t xml:space="preserve"> switch is given on the command line. </w:t>
+      </w:r>
+      <w:r>
+        <w:rPr>
+          <w:rFonts w:eastAsiaTheme="minorEastAsia"/>
+        </w:rPr>
+        <w:t>Here we see the withdrawals from the TDRA account as they are taxed as ordinary income. Also the taxable portions of other income (</w:t>
+      </w:r>
+      <w:proofErr w:type="spellStart"/>
+      <w:r>
+        <w:rPr>
+          <w:rFonts w:eastAsiaTheme="minorEastAsia"/>
+        </w:rPr>
+        <w:t>TxbleO</w:t>
+      </w:r>
+      <w:proofErr w:type="spellEnd"/>
+      <w:r>
+        <w:rPr>
+          <w:rFonts w:eastAsiaTheme="minorEastAsia"/>
+        </w:rPr>
+        <w:t>) and 85% of social security (</w:t>
+      </w:r>
+      <w:proofErr w:type="spellStart"/>
+      <w:r>
+        <w:rPr>
+          <w:rFonts w:eastAsiaTheme="minorEastAsia"/>
+        </w:rPr>
+        <w:t>TxbleSS</w:t>
+      </w:r>
+      <w:proofErr w:type="spellEnd"/>
+      <w:r>
+        <w:rPr>
+          <w:rFonts w:eastAsiaTheme="minorEastAsia"/>
+        </w:rPr>
+        <w:t>). This is followed by the allowed deduction and exemptions (deduct) and the Total taxable income (</w:t>
+      </w:r>
+      <w:proofErr w:type="spellStart"/>
+      <w:r>
+        <w:rPr>
+          <w:rFonts w:eastAsiaTheme="minorEastAsia"/>
+        </w:rPr>
+        <w:t>T_inc</w:t>
+      </w:r>
+      <w:proofErr w:type="spellEnd"/>
+      <w:r>
+        <w:rPr>
+          <w:rFonts w:eastAsiaTheme="minorEastAsia"/>
+        </w:rPr>
+        <w:t>). Early withdrawal penalties (</w:t>
+      </w:r>
+      <w:proofErr w:type="spellStart"/>
+      <w:r>
+        <w:rPr>
+          <w:rFonts w:eastAsiaTheme="minorEastAsia"/>
+        </w:rPr>
+        <w:t>earlyP</w:t>
+      </w:r>
+      <w:proofErr w:type="spellEnd"/>
+      <w:r>
+        <w:rPr>
+          <w:rFonts w:eastAsiaTheme="minorEastAsia"/>
+        </w:rPr>
+        <w:t>) comes next followed by the federal tax amount (</w:t>
+      </w:r>
+      <w:proofErr w:type="spellStart"/>
+      <w:r>
+        <w:rPr>
+          <w:rFonts w:eastAsiaTheme="minorEastAsia"/>
+        </w:rPr>
+        <w:t>fedtax</w:t>
+      </w:r>
+      <w:proofErr w:type="spellEnd"/>
+      <w:r>
+        <w:rPr>
+          <w:rFonts w:eastAsiaTheme="minorEastAsia"/>
+        </w:rPr>
+        <w:t>) and the marginal tax rate (</w:t>
+      </w:r>
+      <w:proofErr w:type="spellStart"/>
+      <w:proofErr w:type="gramStart"/>
+      <w:r>
+        <w:rPr>
+          <w:rFonts w:eastAsiaTheme="minorEastAsia"/>
+        </w:rPr>
+        <w:t>mTaxB</w:t>
+      </w:r>
+      <w:proofErr w:type="spellEnd"/>
+      <w:r>
+        <w:rPr>
+          <w:rFonts w:eastAsiaTheme="minorEastAsia"/>
+        </w:rPr>
+        <w:t>%</w:t>
+      </w:r>
+      <w:proofErr w:type="gramEnd"/>
+      <w:r>
+        <w:rPr>
+          <w:rFonts w:eastAsiaTheme="minorEastAsia"/>
+        </w:rPr>
+        <w:t>). Next comes the withdrawals from ATRSI (</w:t>
+      </w:r>
+      <w:proofErr w:type="spellStart"/>
+      <w:r>
+        <w:rPr>
+          <w:rFonts w:eastAsiaTheme="minorEastAsia"/>
+        </w:rPr>
+        <w:t>fAftaTx</w:t>
+      </w:r>
+      <w:proofErr w:type="spellEnd"/>
+      <w:r>
+        <w:rPr>
+          <w:rFonts w:eastAsiaTheme="minorEastAsia"/>
+        </w:rPr>
+        <w:t>) the fraction of these withdrawal that are not from basis (</w:t>
+      </w:r>
+      <w:proofErr w:type="spellStart"/>
+      <w:proofErr w:type="gramStart"/>
+      <w:r>
+        <w:rPr>
+          <w:rFonts w:eastAsiaTheme="minorEastAsia"/>
+        </w:rPr>
+        <w:t>cgTax</w:t>
+      </w:r>
+      <w:proofErr w:type="spellEnd"/>
+      <w:r>
+        <w:rPr>
+          <w:rFonts w:eastAsiaTheme="minorEastAsia"/>
+        </w:rPr>
+        <w:t>%</w:t>
+      </w:r>
+      <w:proofErr w:type="gramEnd"/>
+      <w:r>
+        <w:rPr>
+          <w:rFonts w:eastAsiaTheme="minorEastAsia"/>
+        </w:rPr>
+        <w:t>) and the capital gains tax itself (</w:t>
+      </w:r>
+      <w:proofErr w:type="spellStart"/>
+      <w:r>
+        <w:rPr>
+          <w:rFonts w:eastAsiaTheme="minorEastAsia"/>
+        </w:rPr>
+        <w:t>cgTax</w:t>
+      </w:r>
+      <w:proofErr w:type="spellEnd"/>
+      <w:r>
+        <w:rPr>
+          <w:rFonts w:eastAsiaTheme="minorEastAsia"/>
+        </w:rPr>
+        <w:t xml:space="preserve">). Finally the total federal tax, </w:t>
+      </w:r>
+      <w:proofErr w:type="spellStart"/>
+      <w:r>
+        <w:rPr>
+          <w:rFonts w:eastAsiaTheme="minorEastAsia"/>
+        </w:rPr>
+        <w:t>fedtax</w:t>
+      </w:r>
+      <w:proofErr w:type="spellEnd"/>
+      <w:r>
+        <w:rPr>
+          <w:rFonts w:eastAsiaTheme="minorEastAsia"/>
+        </w:rPr>
+        <w:t xml:space="preserve"> plus </w:t>
+      </w:r>
+      <w:proofErr w:type="spellStart"/>
+      <w:r>
+        <w:rPr>
+          <w:rFonts w:eastAsiaTheme="minorEastAsia"/>
+        </w:rPr>
+        <w:t>cgTax</w:t>
+      </w:r>
+      <w:proofErr w:type="spellEnd"/>
+      <w:r>
+        <w:rPr>
+          <w:rFonts w:eastAsiaTheme="minorEastAsia"/>
+        </w:rPr>
+        <w:t>, is given (</w:t>
+      </w:r>
+      <w:proofErr w:type="spellStart"/>
+      <w:r>
+        <w:rPr>
+          <w:rFonts w:eastAsiaTheme="minorEastAsia"/>
+        </w:rPr>
+        <w:t>TFedTax</w:t>
+      </w:r>
+      <w:proofErr w:type="spellEnd"/>
+      <w:r>
+        <w:rPr>
+          <w:rFonts w:eastAsiaTheme="minorEastAsia"/>
+        </w:rPr>
+        <w:t>) and the amount of spendable funds for the year (</w:t>
+      </w:r>
+      <w:proofErr w:type="spellStart"/>
+      <w:r>
+        <w:rPr>
+          <w:rFonts w:eastAsiaTheme="minorEastAsia"/>
+        </w:rPr>
+        <w:t>spndble</w:t>
+      </w:r>
+      <w:proofErr w:type="spellEnd"/>
+      <w:r>
+        <w:rPr>
+          <w:rFonts w:eastAsiaTheme="minorEastAsia"/>
+        </w:rPr>
+        <w:t xml:space="preserve">). </w:t>
       </w:r>
     </w:p>
     <w:p>
@@ -894,13 +1342,41 @@
         <w:rPr>
           <w:rFonts w:eastAsiaTheme="minorEastAsia"/>
         </w:rPr>
-        <w:t xml:space="preserve"> are displayed whenever –tb is given on the command line. This represents the tax brack</w:t>
-      </w:r>
-      <w:r>
-        <w:rPr>
-          <w:rFonts w:eastAsiaTheme="minorEastAsia"/>
-        </w:rPr>
-        <w:t xml:space="preserve">et details for ordinary income (first table) and capital gain (second table). In these tables the new columns are the brackets. Above and below each of these marginal rate columns in the marginal rate itself, the heading (brcktN) where N is a tax bracket from 0 on up to 6 for ordinary taxes and 2 for capital gains brackets. The final column is to total of all the funds in the previous column’s brackets for the year.  </w:t>
+        <w:t xml:space="preserve"> are displayed whenever –</w:t>
+      </w:r>
+      <w:proofErr w:type="spellStart"/>
+      <w:r>
+        <w:rPr>
+          <w:rFonts w:eastAsiaTheme="minorEastAsia"/>
+        </w:rPr>
+        <w:t>tb</w:t>
+      </w:r>
+      <w:proofErr w:type="spellEnd"/>
+      <w:r>
+        <w:rPr>
+          <w:rFonts w:eastAsiaTheme="minorEastAsia"/>
+        </w:rPr>
+        <w:t xml:space="preserve"> is given on the command line. This represents the tax brack</w:t>
+      </w:r>
+      <w:r>
+        <w:rPr>
+          <w:rFonts w:eastAsiaTheme="minorEastAsia"/>
+        </w:rPr>
+        <w:t>et details for ordinary income (first table) and capital gain (second table). In these tables the new columns are the brackets. Above and below each of these marginal rate columns in the marginal rate itself, the heading (</w:t>
+      </w:r>
+      <w:proofErr w:type="spellStart"/>
+      <w:r>
+        <w:rPr>
+          <w:rFonts w:eastAsiaTheme="minorEastAsia"/>
+        </w:rPr>
+        <w:t>brcktN</w:t>
+      </w:r>
+      <w:proofErr w:type="spellEnd"/>
+      <w:r>
+        <w:rPr>
+          <w:rFonts w:eastAsiaTheme="minorEastAsia"/>
+        </w:rPr>
+        <w:t xml:space="preserve">) where N is a tax bracket from 0 on up to 6 for ordinary taxes and 2 for capital gains brackets. The final column is to total of all the funds in the previous column’s brackets for the year.  </w:t>
       </w:r>
     </w:p>
     <w:p>
@@ -1027,7 +1503,21 @@
         <w:rPr>
           <w:rFonts w:eastAsiaTheme="minorEastAsia"/>
         </w:rPr>
-        <w:t xml:space="preserve"> The object function being optimized: Spending or PlusEstate. Any minimum or maximum spendable amounts desired. The after tax yearly income derived from the optimization plan. This is the first year amount and later years will be adjusted for inflation. </w:t>
+        <w:t xml:space="preserve"> The object function being optimized: Spending or </w:t>
+      </w:r>
+      <w:proofErr w:type="spellStart"/>
+      <w:r>
+        <w:rPr>
+          <w:rFonts w:eastAsiaTheme="minorEastAsia"/>
+        </w:rPr>
+        <w:t>PlusEstate</w:t>
+      </w:r>
+      <w:proofErr w:type="spellEnd"/>
+      <w:r>
+        <w:rPr>
+          <w:rFonts w:eastAsiaTheme="minorEastAsia"/>
+        </w:rPr>
+        <w:t xml:space="preserve">. Any minimum or maximum spendable amounts desired. The after tax yearly income derived from the optimization plan. This is the first year amount and later years will be adjusted for inflation. </w:t>
       </w:r>
     </w:p>
     <w:p>
@@ -1101,7 +1591,21 @@
           <w:rFonts w:eastAsiaTheme="minorEastAsia"/>
         </w:rPr>
         <w:lastRenderedPageBreak/>
-        <w:t xml:space="preserve">Review the toml file to get a feeling for what is in it. </w:t>
+        <w:t xml:space="preserve">Review the </w:t>
+      </w:r>
+      <w:proofErr w:type="spellStart"/>
+      <w:r>
+        <w:rPr>
+          <w:rFonts w:eastAsiaTheme="minorEastAsia"/>
+        </w:rPr>
+        <w:t>toml</w:t>
+      </w:r>
+      <w:proofErr w:type="spellEnd"/>
+      <w:r>
+        <w:rPr>
+          <w:rFonts w:eastAsiaTheme="minorEastAsia"/>
+        </w:rPr>
+        <w:t xml:space="preserve"> file to get a feeling for what is in it. </w:t>
       </w:r>
       <w:r>
         <w:rPr>
@@ -1158,12 +1662,14 @@
           <w:rFonts w:eastAsiaTheme="minorEastAsia"/>
         </w:rPr>
       </w:pPr>
+      <w:proofErr w:type="spellStart"/>
       <w:r>
         <w:rPr>
           <w:rFonts w:eastAsiaTheme="minorEastAsia"/>
         </w:rPr>
         <w:t>ARetirementPlannerJointExample.toml</w:t>
       </w:r>
+      <w:proofErr w:type="spellEnd"/>
     </w:p>
     <w:p>
       <w:pPr>
@@ -1176,12 +1682,14 @@
           <w:rFonts w:eastAsiaTheme="minorEastAsia"/>
         </w:rPr>
       </w:pPr>
+      <w:proofErr w:type="spellStart"/>
       <w:r>
         <w:rPr>
           <w:rFonts w:eastAsiaTheme="minorEastAsia"/>
         </w:rPr>
         <w:t>ARetirementPlannerSingleExample.toml</w:t>
       </w:r>
+      <w:proofErr w:type="spellEnd"/>
     </w:p>
     <w:p>
       <w:pPr>
@@ -1291,7 +1799,21 @@
         <w:rPr>
           <w:rFonts w:eastAsiaTheme="minorEastAsia"/>
         </w:rPr>
-        <w:t>The basis for the model input specification is the toml specification</w:t>
+        <w:t xml:space="preserve">The basis for the model input specification is the </w:t>
+      </w:r>
+      <w:proofErr w:type="spellStart"/>
+      <w:r>
+        <w:rPr>
+          <w:rFonts w:eastAsiaTheme="minorEastAsia"/>
+        </w:rPr>
+        <w:t>toml</w:t>
+      </w:r>
+      <w:proofErr w:type="spellEnd"/>
+      <w:r>
+        <w:rPr>
+          <w:rFonts w:eastAsiaTheme="minorEastAsia"/>
+        </w:rPr>
+        <w:t xml:space="preserve"> specification</w:t>
       </w:r>
       <w:r>
         <w:rPr>
@@ -1304,7 +1826,21 @@
         <w:rPr>
           <w:rFonts w:eastAsiaTheme="minorEastAsia"/>
         </w:rPr>
-        <w:t xml:space="preserve"> with its library. The basic format is sections of information ‘[‘ section name ‘]’ where section name can be a categ</w:t>
+        <w:t xml:space="preserve"> with its library. The basic format is sections of information ‘[</w:t>
+      </w:r>
+      <w:proofErr w:type="gramStart"/>
+      <w:r>
+        <w:rPr>
+          <w:rFonts w:eastAsiaTheme="minorEastAsia"/>
+        </w:rPr>
+        <w:t>‘ section</w:t>
+      </w:r>
+      <w:proofErr w:type="gramEnd"/>
+      <w:r>
+        <w:rPr>
+          <w:rFonts w:eastAsiaTheme="minorEastAsia"/>
+        </w:rPr>
+        <w:t xml:space="preserve"> name ‘]’ where section name can be a categ</w:t>
       </w:r>
       <w:r>
         <w:rPr>
@@ -1329,7 +1865,35 @@
         <w:rPr>
           <w:rFonts w:eastAsiaTheme="minorEastAsia"/>
         </w:rPr>
-        <w:t>Will step through the ‘StartHere’ toml file to understand the input file components.</w:t>
+        <w:t>Will step through the ‘</w:t>
+      </w:r>
+      <w:proofErr w:type="spellStart"/>
+      <w:r>
+        <w:rPr>
+          <w:rFonts w:eastAsiaTheme="minorEastAsia"/>
+        </w:rPr>
+        <w:t>StartHere</w:t>
+      </w:r>
+      <w:proofErr w:type="spellEnd"/>
+      <w:r>
+        <w:rPr>
+          <w:rFonts w:eastAsiaTheme="minorEastAsia"/>
+        </w:rPr>
+        <w:t xml:space="preserve">’ </w:t>
+      </w:r>
+      <w:proofErr w:type="spellStart"/>
+      <w:r>
+        <w:rPr>
+          <w:rFonts w:eastAsiaTheme="minorEastAsia"/>
+        </w:rPr>
+        <w:t>toml</w:t>
+      </w:r>
+      <w:proofErr w:type="spellEnd"/>
+      <w:r>
+        <w:rPr>
+          <w:rFonts w:eastAsiaTheme="minorEastAsia"/>
+        </w:rPr>
+        <w:t xml:space="preserve"> file to understand the input file components.</w:t>
       </w:r>
     </w:p>
     <w:p>
@@ -1355,20 +1919,48 @@
         <w:rPr>
           <w:rFonts w:ascii="Courier New" w:hAnsi="Courier New" w:cs="Courier New"/>
         </w:rPr>
-        <w:t># This input file is meant as a starter for a joint plan</w:t>
-      </w:r>
-    </w:p>
-    <w:p>
-      <w:pPr>
-        <w:rPr>
-          <w:rFonts w:ascii="Courier New" w:hAnsi="Courier New" w:cs="Courier New"/>
-        </w:rPr>
-      </w:pPr>
-      <w:r>
-        <w:rPr>
-          <w:rFonts w:ascii="Courier New" w:hAnsi="Courier New" w:cs="Courier New"/>
-        </w:rPr>
-        <w:t># most fields are opti</w:t>
+        <w:t xml:space="preserve"># </w:t>
+      </w:r>
+      <w:proofErr w:type="gramStart"/>
+      <w:r>
+        <w:rPr>
+          <w:rFonts w:ascii="Courier New" w:hAnsi="Courier New" w:cs="Courier New"/>
+        </w:rPr>
+        <w:t>This</w:t>
+      </w:r>
+      <w:proofErr w:type="gramEnd"/>
+      <w:r>
+        <w:rPr>
+          <w:rFonts w:ascii="Courier New" w:hAnsi="Courier New" w:cs="Courier New"/>
+        </w:rPr>
+        <w:t xml:space="preserve"> input file is meant as a starter for a joint plan</w:t>
+      </w:r>
+    </w:p>
+    <w:p>
+      <w:pPr>
+        <w:rPr>
+          <w:rFonts w:ascii="Courier New" w:hAnsi="Courier New" w:cs="Courier New"/>
+        </w:rPr>
+      </w:pPr>
+      <w:r>
+        <w:rPr>
+          <w:rFonts w:ascii="Courier New" w:hAnsi="Courier New" w:cs="Courier New"/>
+        </w:rPr>
+        <w:t xml:space="preserve"># </w:t>
+      </w:r>
+      <w:proofErr w:type="gramStart"/>
+      <w:r>
+        <w:rPr>
+          <w:rFonts w:ascii="Courier New" w:hAnsi="Courier New" w:cs="Courier New"/>
+        </w:rPr>
+        <w:t>most</w:t>
+      </w:r>
+      <w:proofErr w:type="gramEnd"/>
+      <w:r>
+        <w:rPr>
+          <w:rFonts w:ascii="Courier New" w:hAnsi="Courier New" w:cs="Courier New"/>
+        </w:rPr>
+        <w:t xml:space="preserve"> fields are opti</w:t>
       </w:r>
       <w:r>
         <w:rPr>
@@ -1394,20 +1986,88 @@
           <w:rFonts w:ascii="Courier New" w:hAnsi="Courier New" w:cs="Courier New"/>
         </w:rPr>
         <w:lastRenderedPageBreak/>
-        <w:t>#retirement_type = 'joint' # defaults to joint, currently only joint is supported, could be single, joint (married)</w:t>
-      </w:r>
-    </w:p>
-    <w:p>
-      <w:pPr>
-        <w:rPr>
-          <w:rFonts w:ascii="Courier New" w:hAnsi="Courier New" w:cs="Courier New"/>
-        </w:rPr>
-      </w:pPr>
-      <w:r>
-        <w:rPr>
-          <w:rFonts w:ascii="Courier New" w:hAnsi="Courier New" w:cs="Courier New"/>
-        </w:rPr>
-        <w:t>returns = 6</w:t>
+        <w:t>#</w:t>
+      </w:r>
+      <w:proofErr w:type="spellStart"/>
+      <w:r>
+        <w:rPr>
+          <w:rFonts w:ascii="Courier New" w:hAnsi="Courier New" w:cs="Courier New"/>
+        </w:rPr>
+        <w:t>retirement_type</w:t>
+      </w:r>
+      <w:proofErr w:type="spellEnd"/>
+      <w:r>
+        <w:rPr>
+          <w:rFonts w:ascii="Courier New" w:hAnsi="Courier New" w:cs="Courier New"/>
+        </w:rPr>
+        <w:t xml:space="preserve"> = 'joint' # defaults to joint,</w:t>
+      </w:r>
+      <w:r>
+        <w:rPr>
+          <w:rFonts w:ascii="Courier New" w:hAnsi="Courier New" w:cs="Courier New"/>
+        </w:rPr>
+        <w:t xml:space="preserve"> could </w:t>
+      </w:r>
+      <w:r>
+        <w:rPr>
+          <w:rFonts w:ascii="Courier New" w:hAnsi="Courier New" w:cs="Courier New"/>
+        </w:rPr>
+        <w:t xml:space="preserve">also be single or </w:t>
+      </w:r>
+      <w:proofErr w:type="spellStart"/>
+      <w:proofErr w:type="gramStart"/>
+      <w:r>
+        <w:rPr>
+          <w:rFonts w:ascii="Courier New" w:hAnsi="Courier New" w:cs="Courier New"/>
+        </w:rPr>
+        <w:t>mseparate</w:t>
+      </w:r>
+      <w:proofErr w:type="spellEnd"/>
+      <w:r>
+        <w:rPr>
+          <w:rFonts w:ascii="Courier New" w:hAnsi="Courier New" w:cs="Courier New"/>
+        </w:rPr>
+        <w:t>(</w:t>
+      </w:r>
+      <w:proofErr w:type="gramEnd"/>
+      <w:r>
+        <w:rPr>
+          <w:rFonts w:ascii="Courier New" w:hAnsi="Courier New" w:cs="Courier New"/>
+        </w:rPr>
+        <w:t>married</w:t>
+      </w:r>
+      <w:r>
+        <w:rPr>
+          <w:rFonts w:ascii="Courier New" w:hAnsi="Courier New" w:cs="Courier New"/>
+        </w:rPr>
+        <w:t xml:space="preserve"> filing separately</w:t>
+      </w:r>
+      <w:r>
+        <w:rPr>
+          <w:rFonts w:ascii="Courier New" w:hAnsi="Courier New" w:cs="Courier New"/>
+        </w:rPr>
+        <w:t>)</w:t>
+      </w:r>
+    </w:p>
+    <w:p>
+      <w:pPr>
+        <w:rPr>
+          <w:rFonts w:ascii="Courier New" w:hAnsi="Courier New" w:cs="Courier New"/>
+        </w:rPr>
+      </w:pPr>
+      <w:proofErr w:type="gramStart"/>
+      <w:r>
+        <w:rPr>
+          <w:rFonts w:ascii="Courier New" w:hAnsi="Courier New" w:cs="Courier New"/>
+        </w:rPr>
+        <w:t>returns</w:t>
+      </w:r>
+      <w:proofErr w:type="gramEnd"/>
+      <w:r>
+        <w:rPr>
+          <w:rFonts w:ascii="Courier New" w:hAnsi="Courier New" w:cs="Courier New"/>
+        </w:rPr>
+        <w:t xml:space="preserve"> = 6</w:t>
       </w:r>
       <w:r>
         <w:rPr>
@@ -1423,11 +2083,19 @@
           <w:rFonts w:ascii="Courier New" w:hAnsi="Courier New" w:cs="Courier New"/>
         </w:rPr>
       </w:pPr>
-      <w:r>
-        <w:rPr>
-          <w:rFonts w:ascii="Courier New" w:hAnsi="Courier New" w:cs="Courier New"/>
-        </w:rPr>
-        <w:t>inflation = 2.5</w:t>
+      <w:proofErr w:type="gramStart"/>
+      <w:r>
+        <w:rPr>
+          <w:rFonts w:ascii="Courier New" w:hAnsi="Courier New" w:cs="Courier New"/>
+        </w:rPr>
+        <w:t>inflation</w:t>
+      </w:r>
+      <w:proofErr w:type="gramEnd"/>
+      <w:r>
+        <w:rPr>
+          <w:rFonts w:ascii="Courier New" w:hAnsi="Courier New" w:cs="Courier New"/>
+        </w:rPr>
+        <w:t xml:space="preserve"> = 2.5</w:t>
       </w:r>
       <w:r>
         <w:rPr>
@@ -1447,28 +2115,86 @@
         <w:rPr>
           <w:rFonts w:ascii="Courier New" w:hAnsi="Courier New" w:cs="Courier New"/>
         </w:rPr>
-        <w:t># what to optimize for? 'Spending' or spending 'PlusEstate', defaults to ‘Spending’</w:t>
-      </w:r>
-    </w:p>
-    <w:p>
-      <w:pPr>
-        <w:rPr>
-          <w:rFonts w:ascii="Courier New" w:hAnsi="Courier New" w:cs="Courier New"/>
-        </w:rPr>
-      </w:pPr>
-      <w:r>
-        <w:rPr>
-          <w:rFonts w:ascii="Courier New" w:hAnsi="Courier New" w:cs="Courier New"/>
-        </w:rPr>
-        <w:t>#maximize = "PlusEstate"</w:t>
-      </w:r>
-    </w:p>
-    <w:p>
-      <w:r>
-        <w:t>Retiree Section Retiree is specified. If only one retiree is given the final portion of iam.final can be dropped</w:t>
-      </w:r>
-      <w:r>
-        <w:t xml:space="preserve">. However it must match with the final portion of TDRA and RothRA accounts. That is if this final </w:t>
+        <w:t xml:space="preserve"># </w:t>
+      </w:r>
+      <w:proofErr w:type="gramStart"/>
+      <w:r>
+        <w:rPr>
+          <w:rFonts w:ascii="Courier New" w:hAnsi="Courier New" w:cs="Courier New"/>
+        </w:rPr>
+        <w:t>what</w:t>
+      </w:r>
+      <w:proofErr w:type="gramEnd"/>
+      <w:r>
+        <w:rPr>
+          <w:rFonts w:ascii="Courier New" w:hAnsi="Courier New" w:cs="Courier New"/>
+        </w:rPr>
+        <w:t xml:space="preserve"> to optimize for? 'Spending' or spending '</w:t>
+      </w:r>
+      <w:proofErr w:type="spellStart"/>
+      <w:r>
+        <w:rPr>
+          <w:rFonts w:ascii="Courier New" w:hAnsi="Courier New" w:cs="Courier New"/>
+        </w:rPr>
+        <w:t>PlusEstate</w:t>
+      </w:r>
+      <w:proofErr w:type="spellEnd"/>
+      <w:r>
+        <w:rPr>
+          <w:rFonts w:ascii="Courier New" w:hAnsi="Courier New" w:cs="Courier New"/>
+        </w:rPr>
+        <w:t>', defaults to ‘Spending’</w:t>
+      </w:r>
+    </w:p>
+    <w:p>
+      <w:pPr>
+        <w:rPr>
+          <w:rFonts w:ascii="Courier New" w:hAnsi="Courier New" w:cs="Courier New"/>
+        </w:rPr>
+      </w:pPr>
+      <w:r>
+        <w:rPr>
+          <w:rFonts w:ascii="Courier New" w:hAnsi="Courier New" w:cs="Courier New"/>
+        </w:rPr>
+        <w:t>#maximize = "</w:t>
+      </w:r>
+      <w:proofErr w:type="spellStart"/>
+      <w:r>
+        <w:rPr>
+          <w:rFonts w:ascii="Courier New" w:hAnsi="Courier New" w:cs="Courier New"/>
+        </w:rPr>
+        <w:t>PlusEstate</w:t>
+      </w:r>
+      <w:proofErr w:type="spellEnd"/>
+      <w:r>
+        <w:rPr>
+          <w:rFonts w:ascii="Courier New" w:hAnsi="Courier New" w:cs="Courier New"/>
+        </w:rPr>
+        <w:t>"</w:t>
+      </w:r>
+    </w:p>
+    <w:p>
+      <w:r>
+        <w:t xml:space="preserve">Retiree Section Retiree is specified. If only one retiree is given the final portion of </w:t>
+      </w:r>
+      <w:proofErr w:type="spellStart"/>
+      <w:r>
+        <w:t>iam.final</w:t>
+      </w:r>
+      <w:proofErr w:type="spellEnd"/>
+      <w:r>
+        <w:t xml:space="preserve"> can be dropped</w:t>
+      </w:r>
+      <w:r>
+        <w:t xml:space="preserve">. However it must match with the final portion of TDRA and </w:t>
+      </w:r>
+      <w:proofErr w:type="spellStart"/>
+      <w:r>
+        <w:t>RothRA</w:t>
+      </w:r>
+      <w:proofErr w:type="spellEnd"/>
+      <w:r>
+        <w:t xml:space="preserve"> accounts. That is if this final </w:t>
       </w:r>
       <w:r>
         <w:t>portion</w:t>
@@ -1490,46 +2216,112 @@
         <w:rPr>
           <w:rFonts w:ascii="Courier New" w:hAnsi="Courier New" w:cs="Courier New"/>
         </w:rPr>
-        <w:t>[iam.retiree1]  # iam (for each) is required in some joint cases (".xxx" use to match accounts IRA/roth)</w:t>
-      </w:r>
-    </w:p>
-    <w:p>
-      <w:pPr>
-        <w:rPr>
-          <w:rFonts w:ascii="Courier New" w:hAnsi="Courier New" w:cs="Courier New"/>
-        </w:rPr>
-      </w:pPr>
-      <w:r>
-        <w:rPr>
-          <w:rFonts w:ascii="Courier New" w:hAnsi="Courier New" w:cs="Courier New"/>
-        </w:rPr>
-        <w:t>primary = true  # retiree to have age listed first in the output (must choose one)</w:t>
-      </w:r>
-    </w:p>
-    <w:p>
-      <w:pPr>
-        <w:rPr>
-          <w:rFonts w:ascii="Courier New" w:hAnsi="Courier New" w:cs="Courier New"/>
-        </w:rPr>
-      </w:pPr>
-      <w:r>
-        <w:rPr>
-          <w:rFonts w:ascii="Courier New" w:hAnsi="Courier New" w:cs="Courier New"/>
-        </w:rPr>
-        <w:t>age = 54        # your current age</w:t>
-      </w:r>
-    </w:p>
-    <w:p>
-      <w:pPr>
-        <w:rPr>
-          <w:rFonts w:ascii="Courier New" w:hAnsi="Courier New" w:cs="Courier New"/>
-        </w:rPr>
-      </w:pPr>
-      <w:r>
-        <w:rPr>
-          <w:rFonts w:ascii="Courier New" w:hAnsi="Courier New" w:cs="Courier New"/>
-        </w:rPr>
-        <w:t>retire = 65     # age you</w:t>
+        <w:t>[iam.retiree1</w:t>
+      </w:r>
+      <w:proofErr w:type="gramStart"/>
+      <w:r>
+        <w:rPr>
+          <w:rFonts w:ascii="Courier New" w:hAnsi="Courier New" w:cs="Courier New"/>
+        </w:rPr>
+        <w:t>]  #</w:t>
+      </w:r>
+      <w:proofErr w:type="gramEnd"/>
+      <w:r>
+        <w:rPr>
+          <w:rFonts w:ascii="Courier New" w:hAnsi="Courier New" w:cs="Courier New"/>
+        </w:rPr>
+        <w:t xml:space="preserve"> </w:t>
+      </w:r>
+      <w:proofErr w:type="spellStart"/>
+      <w:r>
+        <w:rPr>
+          <w:rFonts w:ascii="Courier New" w:hAnsi="Courier New" w:cs="Courier New"/>
+        </w:rPr>
+        <w:t>iam</w:t>
+      </w:r>
+      <w:proofErr w:type="spellEnd"/>
+      <w:r>
+        <w:rPr>
+          <w:rFonts w:ascii="Courier New" w:hAnsi="Courier New" w:cs="Courier New"/>
+        </w:rPr>
+        <w:t xml:space="preserve"> (for each) is required in some joint cases (".xxx" use to match accounts IRA/</w:t>
+      </w:r>
+      <w:proofErr w:type="spellStart"/>
+      <w:r>
+        <w:rPr>
+          <w:rFonts w:ascii="Courier New" w:hAnsi="Courier New" w:cs="Courier New"/>
+        </w:rPr>
+        <w:t>roth</w:t>
+      </w:r>
+      <w:proofErr w:type="spellEnd"/>
+      <w:r>
+        <w:rPr>
+          <w:rFonts w:ascii="Courier New" w:hAnsi="Courier New" w:cs="Courier New"/>
+        </w:rPr>
+        <w:t>)</w:t>
+      </w:r>
+    </w:p>
+    <w:p>
+      <w:pPr>
+        <w:rPr>
+          <w:rFonts w:ascii="Courier New" w:hAnsi="Courier New" w:cs="Courier New"/>
+        </w:rPr>
+      </w:pPr>
+      <w:proofErr w:type="gramStart"/>
+      <w:r>
+        <w:rPr>
+          <w:rFonts w:ascii="Courier New" w:hAnsi="Courier New" w:cs="Courier New"/>
+        </w:rPr>
+        <w:t>primary</w:t>
+      </w:r>
+      <w:proofErr w:type="gramEnd"/>
+      <w:r>
+        <w:rPr>
+          <w:rFonts w:ascii="Courier New" w:hAnsi="Courier New" w:cs="Courier New"/>
+        </w:rPr>
+        <w:t xml:space="preserve"> = true  # retiree to have age listed first in the output (must choose one)</w:t>
+      </w:r>
+    </w:p>
+    <w:p>
+      <w:pPr>
+        <w:rPr>
+          <w:rFonts w:ascii="Courier New" w:hAnsi="Courier New" w:cs="Courier New"/>
+        </w:rPr>
+      </w:pPr>
+      <w:proofErr w:type="gramStart"/>
+      <w:r>
+        <w:rPr>
+          <w:rFonts w:ascii="Courier New" w:hAnsi="Courier New" w:cs="Courier New"/>
+        </w:rPr>
+        <w:t>age</w:t>
+      </w:r>
+      <w:proofErr w:type="gramEnd"/>
+      <w:r>
+        <w:rPr>
+          <w:rFonts w:ascii="Courier New" w:hAnsi="Courier New" w:cs="Courier New"/>
+        </w:rPr>
+        <w:t xml:space="preserve"> = 54        # your current age</w:t>
+      </w:r>
+    </w:p>
+    <w:p>
+      <w:pPr>
+        <w:rPr>
+          <w:rFonts w:ascii="Courier New" w:hAnsi="Courier New" w:cs="Courier New"/>
+        </w:rPr>
+      </w:pPr>
+      <w:proofErr w:type="gramStart"/>
+      <w:r>
+        <w:rPr>
+          <w:rFonts w:ascii="Courier New" w:hAnsi="Courier New" w:cs="Courier New"/>
+        </w:rPr>
+        <w:t>retire</w:t>
+      </w:r>
+      <w:proofErr w:type="gramEnd"/>
+      <w:r>
+        <w:rPr>
+          <w:rFonts w:ascii="Courier New" w:hAnsi="Courier New" w:cs="Courier New"/>
+        </w:rPr>
+        <w:t xml:space="preserve"> = 65     # age you</w:t>
       </w:r>
       <w:r>
         <w:rPr>
@@ -1544,11 +2336,19 @@
           <w:rFonts w:ascii="Courier New" w:hAnsi="Courier New" w:cs="Courier New"/>
         </w:rPr>
       </w:pPr>
-      <w:r>
-        <w:rPr>
-          <w:rFonts w:ascii="Courier New" w:hAnsi="Courier New" w:cs="Courier New"/>
-        </w:rPr>
-        <w:t>through = 75    # age you want to plan through</w:t>
+      <w:proofErr w:type="gramStart"/>
+      <w:r>
+        <w:rPr>
+          <w:rFonts w:ascii="Courier New" w:hAnsi="Courier New" w:cs="Courier New"/>
+        </w:rPr>
+        <w:t>through</w:t>
+      </w:r>
+      <w:proofErr w:type="gramEnd"/>
+      <w:r>
+        <w:rPr>
+          <w:rFonts w:ascii="Courier New" w:hAnsi="Courier New" w:cs="Courier New"/>
+        </w:rPr>
+        <w:t xml:space="preserve"> = 75    # age you want to plan through</w:t>
       </w:r>
     </w:p>
     <w:p>
@@ -1561,46 +2361,118 @@
         <w:rPr>
           <w:rFonts w:cstheme="minorHAnsi"/>
         </w:rPr>
-        <w:t>A second retiree means that at least one must have the final portion of iam.final specified. It is possible to only specify one retiree for a joint plan if the accounts are owned by the specified retiree.</w:t>
-      </w:r>
-    </w:p>
-    <w:p>
-      <w:pPr>
-        <w:rPr>
-          <w:rFonts w:ascii="Courier New" w:hAnsi="Courier New" w:cs="Courier New"/>
-        </w:rPr>
-      </w:pPr>
-      <w:r>
-        <w:rPr>
-          <w:rFonts w:ascii="Courier New" w:hAnsi="Courier New" w:cs="Courier New"/>
-        </w:rPr>
-        <w:t>[iam.retiree2]  # iam (for each) is required in some joint cases (".xxx" use to match accounts IRA/roth)</w:t>
-      </w:r>
-    </w:p>
-    <w:p>
-      <w:pPr>
-        <w:rPr>
-          <w:rFonts w:ascii="Courier New" w:hAnsi="Courier New" w:cs="Courier New"/>
-        </w:rPr>
-      </w:pPr>
-      <w:r>
-        <w:rPr>
-          <w:rFonts w:ascii="Courier New" w:hAnsi="Courier New" w:cs="Courier New"/>
-        </w:rPr>
-        <w:t>age = 54        # your current age</w:t>
-      </w:r>
-    </w:p>
-    <w:p>
-      <w:pPr>
-        <w:rPr>
-          <w:rFonts w:ascii="Courier New" w:hAnsi="Courier New" w:cs="Courier New"/>
-        </w:rPr>
-      </w:pPr>
-      <w:r>
-        <w:rPr>
-          <w:rFonts w:ascii="Courier New" w:hAnsi="Courier New" w:cs="Courier New"/>
-        </w:rPr>
-        <w:t>retire = 65     # age you</w:t>
+        <w:t xml:space="preserve">A second retiree means that at least one must have the final portion of </w:t>
+      </w:r>
+      <w:proofErr w:type="spellStart"/>
+      <w:r>
+        <w:rPr>
+          <w:rFonts w:cstheme="minorHAnsi"/>
+        </w:rPr>
+        <w:t>iam.final</w:t>
+      </w:r>
+      <w:proofErr w:type="spellEnd"/>
+      <w:r>
+        <w:rPr>
+          <w:rFonts w:cstheme="minorHAnsi"/>
+        </w:rPr>
+        <w:t xml:space="preserve"> specified. It is possible to only specify one retiree for a joint plan if the accounts are owned by the specified retiree.</w:t>
+      </w:r>
+    </w:p>
+    <w:p>
+      <w:pPr>
+        <w:rPr>
+          <w:rFonts w:ascii="Courier New" w:hAnsi="Courier New" w:cs="Courier New"/>
+        </w:rPr>
+      </w:pPr>
+      <w:r>
+        <w:rPr>
+          <w:rFonts w:ascii="Courier New" w:hAnsi="Courier New" w:cs="Courier New"/>
+        </w:rPr>
+        <w:t>[iam.retiree2</w:t>
+      </w:r>
+      <w:proofErr w:type="gramStart"/>
+      <w:r>
+        <w:rPr>
+          <w:rFonts w:ascii="Courier New" w:hAnsi="Courier New" w:cs="Courier New"/>
+        </w:rPr>
+        <w:t>]  #</w:t>
+      </w:r>
+      <w:proofErr w:type="gramEnd"/>
+      <w:r>
+        <w:rPr>
+          <w:rFonts w:ascii="Courier New" w:hAnsi="Courier New" w:cs="Courier New"/>
+        </w:rPr>
+        <w:t xml:space="preserve"> </w:t>
+      </w:r>
+      <w:proofErr w:type="spellStart"/>
+      <w:r>
+        <w:rPr>
+          <w:rFonts w:ascii="Courier New" w:hAnsi="Courier New" w:cs="Courier New"/>
+        </w:rPr>
+        <w:t>iam</w:t>
+      </w:r>
+      <w:proofErr w:type="spellEnd"/>
+      <w:r>
+        <w:rPr>
+          <w:rFonts w:ascii="Courier New" w:hAnsi="Courier New" w:cs="Courier New"/>
+        </w:rPr>
+        <w:t xml:space="preserve"> (for each) is required in some joint cases (".xxx" use to match accounts IRA/</w:t>
+      </w:r>
+      <w:proofErr w:type="spellStart"/>
+      <w:r>
+        <w:rPr>
+          <w:rFonts w:ascii="Courier New" w:hAnsi="Courier New" w:cs="Courier New"/>
+        </w:rPr>
+        <w:t>roth</w:t>
+      </w:r>
+      <w:proofErr w:type="spellEnd"/>
+      <w:r>
+        <w:rPr>
+          <w:rFonts w:ascii="Courier New" w:hAnsi="Courier New" w:cs="Courier New"/>
+        </w:rPr>
+        <w:t>)</w:t>
+      </w:r>
+    </w:p>
+    <w:p>
+      <w:pPr>
+        <w:rPr>
+          <w:rFonts w:ascii="Courier New" w:hAnsi="Courier New" w:cs="Courier New"/>
+        </w:rPr>
+      </w:pPr>
+      <w:proofErr w:type="gramStart"/>
+      <w:r>
+        <w:rPr>
+          <w:rFonts w:ascii="Courier New" w:hAnsi="Courier New" w:cs="Courier New"/>
+        </w:rPr>
+        <w:t>age</w:t>
+      </w:r>
+      <w:proofErr w:type="gramEnd"/>
+      <w:r>
+        <w:rPr>
+          <w:rFonts w:ascii="Courier New" w:hAnsi="Courier New" w:cs="Courier New"/>
+        </w:rPr>
+        <w:t xml:space="preserve"> = 54        # your current age</w:t>
+      </w:r>
+    </w:p>
+    <w:p>
+      <w:pPr>
+        <w:rPr>
+          <w:rFonts w:ascii="Courier New" w:hAnsi="Courier New" w:cs="Courier New"/>
+        </w:rPr>
+      </w:pPr>
+      <w:proofErr w:type="gramStart"/>
+      <w:r>
+        <w:rPr>
+          <w:rFonts w:ascii="Courier New" w:hAnsi="Courier New" w:cs="Courier New"/>
+        </w:rPr>
+        <w:t>retire</w:t>
+      </w:r>
+      <w:proofErr w:type="gramEnd"/>
+      <w:r>
+        <w:rPr>
+          <w:rFonts w:ascii="Courier New" w:hAnsi="Courier New" w:cs="Courier New"/>
+        </w:rPr>
+        <w:t xml:space="preserve"> = 65     # age you</w:t>
       </w:r>
       <w:r>
         <w:rPr>
@@ -1615,11 +2487,19 @@
           <w:rFonts w:ascii="Courier New" w:hAnsi="Courier New" w:cs="Courier New"/>
         </w:rPr>
       </w:pPr>
-      <w:r>
-        <w:rPr>
-          <w:rFonts w:ascii="Courier New" w:hAnsi="Courier New" w:cs="Courier New"/>
-        </w:rPr>
-        <w:t>through = 75    # age you want to plan through</w:t>
+      <w:proofErr w:type="gramStart"/>
+      <w:r>
+        <w:rPr>
+          <w:rFonts w:ascii="Courier New" w:hAnsi="Courier New" w:cs="Courier New"/>
+        </w:rPr>
+        <w:t>through</w:t>
+      </w:r>
+      <w:proofErr w:type="gramEnd"/>
+      <w:r>
+        <w:rPr>
+          <w:rFonts w:ascii="Courier New" w:hAnsi="Courier New" w:cs="Courier New"/>
+        </w:rPr>
+        <w:t xml:space="preserve"> = 75    # age you want to plan through</w:t>
       </w:r>
     </w:p>
     <w:p>
@@ -1644,20 +2524,42 @@
         <w:rPr>
           <w:rFonts w:cstheme="minorHAnsi"/>
         </w:rPr>
-        <w:t xml:space="preserve"> as in SocialSecurity.final must match the final portions given or not in the retiree section.</w:t>
-      </w:r>
-    </w:p>
-    <w:p>
-      <w:pPr>
-        <w:rPr>
-          <w:rFonts w:ascii="Courier New" w:hAnsi="Courier New" w:cs="Courier New"/>
-        </w:rPr>
-      </w:pPr>
-      <w:r>
-        <w:rPr>
-          <w:rFonts w:ascii="Courier New" w:hAnsi="Courier New" w:cs="Courier New"/>
-        </w:rPr>
-        <w:t>#[SocialSecurity.retiree1]</w:t>
+        <w:t xml:space="preserve"> as in </w:t>
+      </w:r>
+      <w:proofErr w:type="spellStart"/>
+      <w:r>
+        <w:rPr>
+          <w:rFonts w:cstheme="minorHAnsi"/>
+        </w:rPr>
+        <w:t>SocialSecurity.final</w:t>
+      </w:r>
+      <w:proofErr w:type="spellEnd"/>
+      <w:r>
+        <w:rPr>
+          <w:rFonts w:cstheme="minorHAnsi"/>
+        </w:rPr>
+        <w:t xml:space="preserve"> must match the final portions given or not in the retiree section.</w:t>
+      </w:r>
+    </w:p>
+    <w:p>
+      <w:pPr>
+        <w:rPr>
+          <w:rFonts w:ascii="Courier New" w:hAnsi="Courier New" w:cs="Courier New"/>
+        </w:rPr>
+      </w:pPr>
+      <w:proofErr w:type="gramStart"/>
+      <w:r>
+        <w:rPr>
+          <w:rFonts w:ascii="Courier New" w:hAnsi="Courier New" w:cs="Courier New"/>
+        </w:rPr>
+        <w:t>#[</w:t>
+      </w:r>
+      <w:proofErr w:type="gramEnd"/>
+      <w:r>
+        <w:rPr>
+          <w:rFonts w:ascii="Courier New" w:hAnsi="Courier New" w:cs="Courier New"/>
+        </w:rPr>
+        <w:t>SocialSecurity.retiree1]</w:t>
       </w:r>
     </w:p>
     <w:p>
@@ -1683,7 +2585,21 @@
         <w:rPr>
           <w:rFonts w:ascii="Courier New" w:hAnsi="Courier New" w:cs="Courier New"/>
         </w:rPr>
-        <w:t>#amount =  20_000    # estimated yearly amount at Full Retirement Age (FRA); Assumes inflation, 85% taxed</w:t>
+        <w:t xml:space="preserve">#amount </w:t>
+      </w:r>
+      <w:proofErr w:type="gramStart"/>
+      <w:r>
+        <w:rPr>
+          <w:rFonts w:ascii="Courier New" w:hAnsi="Courier New" w:cs="Courier New"/>
+        </w:rPr>
+        <w:t>=  20</w:t>
+      </w:r>
+      <w:proofErr w:type="gramEnd"/>
+      <w:r>
+        <w:rPr>
+          <w:rFonts w:ascii="Courier New" w:hAnsi="Courier New" w:cs="Courier New"/>
+        </w:rPr>
+        <w:t>_000    # estimated yearly amount at Full Retirement Age (FRA); Assumes inflation, 85% taxed</w:t>
       </w:r>
     </w:p>
     <w:p>
@@ -1723,11 +2639,19 @@
           <w:rFonts w:ascii="Courier New" w:hAnsi="Courier New" w:cs="Courier New"/>
         </w:rPr>
       </w:pPr>
-      <w:r>
-        <w:rPr>
-          <w:rFonts w:ascii="Courier New" w:hAnsi="Courier New" w:cs="Courier New"/>
-        </w:rPr>
-        <w:t>#[SocialSecurity.retiree2]</w:t>
+      <w:proofErr w:type="gramStart"/>
+      <w:r>
+        <w:rPr>
+          <w:rFonts w:ascii="Courier New" w:hAnsi="Courier New" w:cs="Courier New"/>
+        </w:rPr>
+        <w:t>#[</w:t>
+      </w:r>
+      <w:proofErr w:type="gramEnd"/>
+      <w:r>
+        <w:rPr>
+          <w:rFonts w:ascii="Courier New" w:hAnsi="Courier New" w:cs="Courier New"/>
+        </w:rPr>
+        <w:t>SocialSecurity.retiree2]</w:t>
       </w:r>
     </w:p>
     <w:p>
@@ -1792,12 +2716,26 @@
         <w:rPr>
           <w:rFonts w:cstheme="minorHAnsi"/>
         </w:rPr>
-        <w:t xml:space="preserve">Annuities and other types of income can be specified in an income section. These sections are named as income.final where the final portion is some name meaningful to you for the type of income it is. </w:t>
-      </w:r>
+        <w:t xml:space="preserve">Annuities and other types of income can be specified in an income section. These sections are named as </w:t>
+      </w:r>
+      <w:proofErr w:type="spellStart"/>
       <w:r>
         <w:rPr>
           <w:rFonts w:cstheme="minorHAnsi"/>
         </w:rPr>
+        <w:t>income.final</w:t>
+      </w:r>
+      <w:proofErr w:type="spellEnd"/>
+      <w:r>
+        <w:rPr>
+          <w:rFonts w:cstheme="minorHAnsi"/>
+        </w:rPr>
+        <w:t xml:space="preserve"> where the final portion is some name meaningful to you for the type of income it is. </w:t>
+      </w:r>
+      <w:r>
+        <w:rPr>
+          <w:rFonts w:cstheme="minorHAnsi"/>
+        </w:rPr>
         <w:t xml:space="preserve">It annual amount, period you will receive it, whether it should be inflation adjusted and whether it is taxable. </w:t>
       </w:r>
     </w:p>
@@ -1807,11 +2745,27 @@
           <w:rFonts w:ascii="Courier New" w:hAnsi="Courier New" w:cs="Courier New"/>
         </w:rPr>
       </w:pPr>
-      <w:r>
-        <w:rPr>
-          <w:rFonts w:ascii="Courier New" w:hAnsi="Courier New" w:cs="Courier New"/>
-        </w:rPr>
-        <w:t>#[income.taxfreeNoneInflationAdjustedAnuity]</w:t>
+      <w:proofErr w:type="gramStart"/>
+      <w:r>
+        <w:rPr>
+          <w:rFonts w:ascii="Courier New" w:hAnsi="Courier New" w:cs="Courier New"/>
+        </w:rPr>
+        <w:t>#[</w:t>
+      </w:r>
+      <w:proofErr w:type="spellStart"/>
+      <w:proofErr w:type="gramEnd"/>
+      <w:r>
+        <w:rPr>
+          <w:rFonts w:ascii="Courier New" w:hAnsi="Courier New" w:cs="Courier New"/>
+        </w:rPr>
+        <w:t>income.taxfreeNoneInflationAdjustedAnuity</w:t>
+      </w:r>
+      <w:proofErr w:type="spellEnd"/>
+      <w:r>
+        <w:rPr>
+          <w:rFonts w:ascii="Courier New" w:hAnsi="Courier New" w:cs="Courier New"/>
+        </w:rPr>
+        <w:t>]</w:t>
       </w:r>
     </w:p>
     <w:p>
@@ -1862,7 +2816,21 @@
         <w:rPr>
           <w:rFonts w:ascii="Courier New" w:hAnsi="Courier New" w:cs="Courier New"/>
         </w:rPr>
-        <w:t>#inflation = false  # not inflation adjusted</w:t>
+        <w:t xml:space="preserve">#inflation = </w:t>
+      </w:r>
+      <w:proofErr w:type="gramStart"/>
+      <w:r>
+        <w:rPr>
+          <w:rFonts w:ascii="Courier New" w:hAnsi="Courier New" w:cs="Courier New"/>
+        </w:rPr>
+        <w:t>false  #</w:t>
+      </w:r>
+      <w:proofErr w:type="gramEnd"/>
+      <w:r>
+        <w:rPr>
+          <w:rFonts w:ascii="Courier New" w:hAnsi="Courier New" w:cs="Courier New"/>
+        </w:rPr>
+        <w:t xml:space="preserve"> not inflation adjusted</w:t>
       </w:r>
     </w:p>
     <w:p>
@@ -1890,11 +2858,27 @@
           <w:rFonts w:ascii="Courier New" w:hAnsi="Courier New" w:cs="Courier New"/>
         </w:rPr>
       </w:pPr>
-      <w:r>
-        <w:rPr>
-          <w:rFonts w:ascii="Courier New" w:hAnsi="Courier New" w:cs="Courier New"/>
-        </w:rPr>
-        <w:t>#[income.InflationAdjustedAnuity]</w:t>
+      <w:proofErr w:type="gramStart"/>
+      <w:r>
+        <w:rPr>
+          <w:rFonts w:ascii="Courier New" w:hAnsi="Courier New" w:cs="Courier New"/>
+        </w:rPr>
+        <w:t>#[</w:t>
+      </w:r>
+      <w:proofErr w:type="spellStart"/>
+      <w:proofErr w:type="gramEnd"/>
+      <w:r>
+        <w:rPr>
+          <w:rFonts w:ascii="Courier New" w:hAnsi="Courier New" w:cs="Courier New"/>
+        </w:rPr>
+        <w:t>income.InflationAdjustedAnuity</w:t>
+      </w:r>
+      <w:proofErr w:type="spellEnd"/>
+      <w:r>
+        <w:rPr>
+          <w:rFonts w:ascii="Courier New" w:hAnsi="Courier New" w:cs="Courier New"/>
+        </w:rPr>
+        <w:t>]</w:t>
       </w:r>
     </w:p>
     <w:p>
@@ -1973,11 +2957,27 @@
           <w:rFonts w:ascii="Courier New" w:hAnsi="Courier New" w:cs="Courier New"/>
         </w:rPr>
       </w:pPr>
-      <w:r>
-        <w:rPr>
-          <w:rFonts w:ascii="Courier New" w:hAnsi="Courier New" w:cs="Courier New"/>
-        </w:rPr>
-        <w:t>#[income.rental]</w:t>
+      <w:proofErr w:type="gramStart"/>
+      <w:r>
+        <w:rPr>
+          <w:rFonts w:ascii="Courier New" w:hAnsi="Courier New" w:cs="Courier New"/>
+        </w:rPr>
+        <w:t>#[</w:t>
+      </w:r>
+      <w:proofErr w:type="spellStart"/>
+      <w:proofErr w:type="gramEnd"/>
+      <w:r>
+        <w:rPr>
+          <w:rFonts w:ascii="Courier New" w:hAnsi="Courier New" w:cs="Courier New"/>
+        </w:rPr>
+        <w:t>income.rental</w:t>
+      </w:r>
+      <w:proofErr w:type="spellEnd"/>
+      <w:r>
+        <w:rPr>
+          <w:rFonts w:ascii="Courier New" w:hAnsi="Courier New" w:cs="Courier New"/>
+        </w:rPr>
+        <w:t>]</w:t>
       </w:r>
     </w:p>
     <w:p>
@@ -2063,11 +3063,41 @@
           <w:rFonts w:ascii="Courier New" w:hAnsi="Courier New" w:cs="Courier New"/>
         </w:rPr>
       </w:pPr>
-      <w:r>
-        <w:rPr>
-          <w:rFonts w:ascii="Courier New" w:hAnsi="Courier New" w:cs="Courier New"/>
-        </w:rPr>
-        <w:t>#[desired.income]   # used when maximize = "PlusEstate"</w:t>
+      <w:proofErr w:type="gramStart"/>
+      <w:r>
+        <w:rPr>
+          <w:rFonts w:ascii="Courier New" w:hAnsi="Courier New" w:cs="Courier New"/>
+        </w:rPr>
+        <w:t>#[</w:t>
+      </w:r>
+      <w:proofErr w:type="spellStart"/>
+      <w:proofErr w:type="gramEnd"/>
+      <w:r>
+        <w:rPr>
+          <w:rFonts w:ascii="Courier New" w:hAnsi="Courier New" w:cs="Courier New"/>
+        </w:rPr>
+        <w:t>desired.income</w:t>
+      </w:r>
+      <w:proofErr w:type="spellEnd"/>
+      <w:r>
+        <w:rPr>
+          <w:rFonts w:ascii="Courier New" w:hAnsi="Courier New" w:cs="Courier New"/>
+        </w:rPr>
+        <w:t>]   # used when maximize = "</w:t>
+      </w:r>
+      <w:proofErr w:type="spellStart"/>
+      <w:r>
+        <w:rPr>
+          <w:rFonts w:ascii="Courier New" w:hAnsi="Courier New" w:cs="Courier New"/>
+        </w:rPr>
+        <w:t>PlusEstate</w:t>
+      </w:r>
+      <w:proofErr w:type="spellEnd"/>
+      <w:r>
+        <w:rPr>
+          <w:rFonts w:ascii="Courier New" w:hAnsi="Courier New" w:cs="Courier New"/>
+        </w:rPr>
+        <w:t>"</w:t>
       </w:r>
     </w:p>
     <w:p>
@@ -2095,11 +3125,27 @@
           <w:rFonts w:ascii="Courier New" w:hAnsi="Courier New" w:cs="Courier New"/>
         </w:rPr>
       </w:pPr>
-      <w:r>
-        <w:rPr>
-          <w:rFonts w:ascii="Courier New" w:hAnsi="Courier New" w:cs="Courier New"/>
-        </w:rPr>
-        <w:t>#[max.income]       # used when maximize = "Spendable" (default)</w:t>
+      <w:proofErr w:type="gramStart"/>
+      <w:r>
+        <w:rPr>
+          <w:rFonts w:ascii="Courier New" w:hAnsi="Courier New" w:cs="Courier New"/>
+        </w:rPr>
+        <w:t>#[</w:t>
+      </w:r>
+      <w:proofErr w:type="spellStart"/>
+      <w:proofErr w:type="gramEnd"/>
+      <w:r>
+        <w:rPr>
+          <w:rFonts w:ascii="Courier New" w:hAnsi="Courier New" w:cs="Courier New"/>
+        </w:rPr>
+        <w:t>max.income</w:t>
+      </w:r>
+      <w:proofErr w:type="spellEnd"/>
+      <w:r>
+        <w:rPr>
+          <w:rFonts w:ascii="Courier New" w:hAnsi="Courier New" w:cs="Courier New"/>
+        </w:rPr>
+        <w:t>]       # used when maximize = "Spendable" (default)</w:t>
       </w:r>
     </w:p>
     <w:p>
@@ -2125,33 +3171,105 @@
         <w:rPr>
           <w:rFonts w:cstheme="minorHAnsi"/>
         </w:rPr>
-        <w:t xml:space="preserve">Account sections for TDRA, RothRA and ATRSI all contain a bal and rate options for the account balance and account specific rate. If the rate is not given the global rate will be used. </w:t>
-      </w:r>
+        <w:t xml:space="preserve">Account sections for TDRA, </w:t>
+      </w:r>
+      <w:proofErr w:type="spellStart"/>
       <w:r>
         <w:rPr>
           <w:rFonts w:cstheme="minorHAnsi"/>
         </w:rPr>
-        <w:t xml:space="preserve">The final portion of the account.final section name must match with the final portion of the retiree section for the account </w:t>
-      </w:r>
+        <w:t>RothRA</w:t>
+      </w:r>
+      <w:proofErr w:type="spellEnd"/>
       <w:r>
         <w:rPr>
           <w:rFonts w:cstheme="minorHAnsi"/>
         </w:rPr>
+        <w:t xml:space="preserve"> and ATRSI all contain a </w:t>
+      </w:r>
+      <w:proofErr w:type="spellStart"/>
+      <w:proofErr w:type="gramStart"/>
+      <w:r>
+        <w:rPr>
+          <w:rFonts w:cstheme="minorHAnsi"/>
+        </w:rPr>
+        <w:t>bal</w:t>
+      </w:r>
+      <w:proofErr w:type="spellEnd"/>
+      <w:proofErr w:type="gramEnd"/>
+      <w:r>
+        <w:rPr>
+          <w:rFonts w:cstheme="minorHAnsi"/>
+        </w:rPr>
+        <w:t xml:space="preserve"> and rate options for the account balance and account specific rate. If the rate is not given the global rate will be used. </w:t>
+      </w:r>
+      <w:r>
+        <w:rPr>
+          <w:rFonts w:cstheme="minorHAnsi"/>
+        </w:rPr>
+        <w:t xml:space="preserve">The final portion of the </w:t>
+      </w:r>
+      <w:proofErr w:type="spellStart"/>
+      <w:r>
+        <w:rPr>
+          <w:rFonts w:cstheme="minorHAnsi"/>
+        </w:rPr>
+        <w:t>account.final</w:t>
+      </w:r>
+      <w:proofErr w:type="spellEnd"/>
+      <w:r>
+        <w:rPr>
+          <w:rFonts w:cstheme="minorHAnsi"/>
+        </w:rPr>
+        <w:t xml:space="preserve"> section name must match with the final portion of the retiree section for the account </w:t>
+      </w:r>
+      <w:r>
+        <w:rPr>
+          <w:rFonts w:cstheme="minorHAnsi"/>
+        </w:rPr>
         <w:lastRenderedPageBreak/>
-        <w:t xml:space="preserve">owner. ATRSI accounts have an additional field ‘basis’ for the amount of money contributed to the account. This is after tax money and will not be tax on withdrawal. </w:t>
-      </w:r>
-    </w:p>
-    <w:p>
-      <w:pPr>
-        <w:rPr>
-          <w:rFonts w:ascii="Courier New" w:hAnsi="Courier New" w:cs="Courier New"/>
-        </w:rPr>
-      </w:pPr>
-      <w:r>
-        <w:rPr>
-          <w:rFonts w:ascii="Courier New" w:hAnsi="Courier New" w:cs="Courier New"/>
-        </w:rPr>
-        <w:t># pre-tax IRA accounts (TDRA)</w:t>
+        <w:t>owner. ATRSI accounts have an additional field ‘</w:t>
+      </w:r>
+      <w:proofErr w:type="gramStart"/>
+      <w:r>
+        <w:rPr>
+          <w:rFonts w:cstheme="minorHAnsi"/>
+        </w:rPr>
+        <w:t>basis’</w:t>
+      </w:r>
+      <w:proofErr w:type="gramEnd"/>
+      <w:r>
+        <w:rPr>
+          <w:rFonts w:cstheme="minorHAnsi"/>
+        </w:rPr>
+        <w:t xml:space="preserve"> for the amount of money contributed to the account. This is after tax money and will not be tax on withdrawal. </w:t>
+      </w:r>
+    </w:p>
+    <w:p>
+      <w:pPr>
+        <w:rPr>
+          <w:rFonts w:ascii="Courier New" w:hAnsi="Courier New" w:cs="Courier New"/>
+        </w:rPr>
+      </w:pPr>
+      <w:r>
+        <w:rPr>
+          <w:rFonts w:ascii="Courier New" w:hAnsi="Courier New" w:cs="Courier New"/>
+        </w:rPr>
+        <w:t xml:space="preserve"># </w:t>
+      </w:r>
+      <w:proofErr w:type="gramStart"/>
+      <w:r>
+        <w:rPr>
+          <w:rFonts w:ascii="Courier New" w:hAnsi="Courier New" w:cs="Courier New"/>
+        </w:rPr>
+        <w:t>pre-tax</w:t>
+      </w:r>
+      <w:proofErr w:type="gramEnd"/>
+      <w:r>
+        <w:rPr>
+          <w:rFonts w:ascii="Courier New" w:hAnsi="Courier New" w:cs="Courier New"/>
+        </w:rPr>
+        <w:t xml:space="preserve"> IRA accounts (TDRA)</w:t>
       </w:r>
     </w:p>
     <w:p>
@@ -2173,175 +3291,696 @@
           <w:rFonts w:ascii="Courier New" w:hAnsi="Courier New" w:cs="Courier New"/>
         </w:rPr>
       </w:pPr>
-      <w:r>
-        <w:rPr>
-          <w:rFonts w:ascii="Courier New" w:hAnsi="Courier New" w:cs="Courier New"/>
-        </w:rPr>
-        <w:t xml:space="preserve">bal = 200_000   # current balance </w:t>
-      </w:r>
-    </w:p>
-    <w:p>
-      <w:pPr>
-        <w:rPr>
-          <w:rFonts w:ascii="Courier New" w:hAnsi="Courier New" w:cs="Courier New"/>
-        </w:rPr>
-      </w:pPr>
-      <w:r>
-        <w:rPr>
-          <w:rFonts w:ascii="Courier New" w:hAnsi="Courier New" w:cs="Courier New"/>
-        </w:rPr>
-        <w:t>#rate = 7.25    # defaults to global rate set above</w:t>
-      </w:r>
-    </w:p>
-    <w:p>
-      <w:pPr>
-        <w:rPr>
-          <w:rFonts w:ascii="Courier New" w:hAnsi="Courier New" w:cs="Courier New"/>
-        </w:rPr>
-      </w:pPr>
-    </w:p>
-    <w:p>
-      <w:pPr>
-        <w:rPr>
-          <w:rFonts w:ascii="Courier New" w:hAnsi="Courier New" w:cs="Courier New"/>
-        </w:rPr>
-      </w:pPr>
-      <w:r>
-        <w:rPr>
-          <w:rFonts w:ascii="Courier New" w:hAnsi="Courier New" w:cs="Courier New"/>
-        </w:rPr>
-        <w:t>#[IRA.retiree2]</w:t>
-      </w:r>
-    </w:p>
-    <w:p>
-      <w:pPr>
-        <w:rPr>
-          <w:rFonts w:ascii="Courier New" w:hAnsi="Courier New" w:cs="Courier New"/>
-        </w:rPr>
-      </w:pPr>
-      <w:r>
-        <w:rPr>
-          <w:rFonts w:ascii="Courier New" w:hAnsi="Courier New" w:cs="Courier New"/>
-        </w:rPr>
-        <w:t>#bal = 100_000  # current balance</w:t>
-      </w:r>
-    </w:p>
-    <w:p>
-      <w:pPr>
-        <w:rPr>
-          <w:rFonts w:ascii="Courier New" w:hAnsi="Courier New" w:cs="Courier New"/>
-        </w:rPr>
-      </w:pPr>
-      <w:r>
-        <w:rPr>
-          <w:rFonts w:ascii="Courier New" w:hAnsi="Courier New" w:cs="Courier New"/>
-        </w:rPr>
-        <w:t>#rate = 7.25    # defaults to global rate set above</w:t>
-      </w:r>
-    </w:p>
-    <w:p>
-      <w:pPr>
-        <w:rPr>
-          <w:rFonts w:ascii="Courier New" w:hAnsi="Courier New" w:cs="Courier New"/>
-        </w:rPr>
-      </w:pPr>
-    </w:p>
-    <w:p>
-      <w:pPr>
-        <w:rPr>
-          <w:rFonts w:ascii="Courier New" w:hAnsi="Courier New" w:cs="Courier New"/>
-        </w:rPr>
-      </w:pPr>
-      <w:r>
-        <w:rPr>
-          <w:rFonts w:ascii="Courier New" w:hAnsi="Courier New" w:cs="Courier New"/>
-        </w:rPr>
-        <w:t># roth IRA accounts (RothRA)</w:t>
-      </w:r>
-    </w:p>
-    <w:p>
-      <w:pPr>
-        <w:rPr>
-          <w:rFonts w:ascii="Courier New" w:hAnsi="Courier New" w:cs="Courier New"/>
-        </w:rPr>
-      </w:pPr>
-      <w:r>
-        <w:rPr>
-          <w:rFonts w:ascii="Courier New" w:hAnsi="Courier New" w:cs="Courier New"/>
-        </w:rPr>
-        <w:t>#[roth.retiree1]</w:t>
-      </w:r>
-    </w:p>
-    <w:p>
-      <w:pPr>
-        <w:rPr>
-          <w:rFonts w:ascii="Courier New" w:hAnsi="Courier New" w:cs="Courier New"/>
-        </w:rPr>
-      </w:pPr>
-      <w:r>
-        <w:rPr>
-          <w:rFonts w:ascii="Courier New" w:hAnsi="Courier New" w:cs="Courier New"/>
-        </w:rPr>
-        <w:t>#bal = 20_000   # current balance</w:t>
-      </w:r>
-    </w:p>
-    <w:p>
-      <w:pPr>
-        <w:rPr>
-          <w:rFonts w:ascii="Courier New" w:hAnsi="Courier New" w:cs="Courier New"/>
-        </w:rPr>
-      </w:pPr>
-      <w:r>
-        <w:rPr>
-          <w:rFonts w:ascii="Courier New" w:hAnsi="Courier New" w:cs="Courier New"/>
-        </w:rPr>
-        <w:t>#rate = 7.25    # defaults to global rate set above</w:t>
-      </w:r>
-    </w:p>
-    <w:p>
-      <w:pPr>
-        <w:rPr>
-          <w:rFonts w:ascii="Courier New" w:hAnsi="Courier New" w:cs="Courier New"/>
-        </w:rPr>
-      </w:pPr>
-    </w:p>
-    <w:p>
-      <w:pPr>
-        <w:rPr>
-          <w:rFonts w:ascii="Courier New" w:hAnsi="Courier New" w:cs="Courier New"/>
-        </w:rPr>
-      </w:pPr>
-      <w:r>
-        <w:rPr>
-          <w:rFonts w:ascii="Courier New" w:hAnsi="Courier New" w:cs="Courier New"/>
-        </w:rPr>
-        <w:t>#[roth.retiree2]</w:t>
-      </w:r>
-    </w:p>
-    <w:p>
-      <w:pPr>
-        <w:rPr>
-          <w:rFonts w:ascii="Courier New" w:hAnsi="Courier New" w:cs="Courier New"/>
-        </w:rPr>
-      </w:pPr>
-      <w:r>
-        <w:rPr>
-          <w:rFonts w:ascii="Courier New" w:hAnsi="Courier New" w:cs="Courier New"/>
-        </w:rPr>
-        <w:t>#bal = 20_000   # current balance</w:t>
-      </w:r>
-    </w:p>
-    <w:p>
-      <w:pPr>
-        <w:rPr>
-          <w:rFonts w:ascii="Courier New" w:hAnsi="Courier New" w:cs="Courier New"/>
-        </w:rPr>
-      </w:pPr>
-      <w:r>
-        <w:rPr>
-          <w:rFonts w:ascii="Courier New" w:hAnsi="Courier New" w:cs="Courier New"/>
-        </w:rPr>
-        <w:t>#rate = 7.25    # defaults to global rate set above</w:t>
+      <w:proofErr w:type="spellStart"/>
+      <w:proofErr w:type="gramStart"/>
+      <w:r>
+        <w:rPr>
+          <w:rFonts w:ascii="Courier New" w:hAnsi="Courier New" w:cs="Courier New"/>
+        </w:rPr>
+        <w:t>bal</w:t>
+      </w:r>
+      <w:proofErr w:type="spellEnd"/>
+      <w:proofErr w:type="gramEnd"/>
+      <w:r>
+        <w:rPr>
+          <w:rFonts w:ascii="Courier New" w:hAnsi="Courier New" w:cs="Courier New"/>
+        </w:rPr>
+        <w:t xml:space="preserve"> = 200_000   </w:t>
+      </w:r>
+      <w:r>
+        <w:rPr>
+          <w:rFonts w:ascii="Courier New" w:hAnsi="Courier New" w:cs="Courier New"/>
+        </w:rPr>
+        <w:t xml:space="preserve">    </w:t>
+      </w:r>
+      <w:r>
+        <w:rPr>
+          <w:rFonts w:ascii="Courier New" w:hAnsi="Courier New" w:cs="Courier New"/>
+        </w:rPr>
+        <w:t xml:space="preserve"># current balance </w:t>
+      </w:r>
+    </w:p>
+    <w:p>
+      <w:pPr>
+        <w:rPr>
+          <w:rFonts w:ascii="Courier New" w:hAnsi="Courier New" w:cs="Courier New"/>
+        </w:rPr>
+      </w:pPr>
+      <w:r>
+        <w:rPr>
+          <w:rFonts w:ascii="Courier New" w:hAnsi="Courier New" w:cs="Courier New"/>
+        </w:rPr>
+        <w:t xml:space="preserve">#rate = 7.25        </w:t>
+      </w:r>
+      <w:r>
+        <w:rPr>
+          <w:rFonts w:ascii="Courier New" w:hAnsi="Courier New" w:cs="Courier New"/>
+        </w:rPr>
+        <w:t># defaults to global rate set above</w:t>
+      </w:r>
+    </w:p>
+    <w:p>
+      <w:pPr>
+        <w:rPr>
+          <w:rFonts w:ascii="Courier New" w:hAnsi="Courier New" w:cs="Courier New"/>
+        </w:rPr>
+      </w:pPr>
+      <w:r>
+        <w:rPr>
+          <w:rFonts w:ascii="Courier New" w:hAnsi="Courier New" w:cs="Courier New"/>
+        </w:rPr>
+        <w:t>#</w:t>
+      </w:r>
+      <w:proofErr w:type="spellStart"/>
+      <w:r>
+        <w:rPr>
+          <w:rFonts w:ascii="Courier New" w:hAnsi="Courier New" w:cs="Courier New"/>
+        </w:rPr>
+        <w:t>contrib</w:t>
+      </w:r>
+      <w:proofErr w:type="spellEnd"/>
+      <w:r>
+        <w:rPr>
+          <w:rFonts w:ascii="Courier New" w:hAnsi="Courier New" w:cs="Courier New"/>
+        </w:rPr>
+        <w:t xml:space="preserve"> = 0        # </w:t>
+      </w:r>
+      <w:r>
+        <w:rPr>
+          <w:rFonts w:ascii="Courier New" w:hAnsi="Courier New" w:cs="Courier New"/>
+        </w:rPr>
+        <w:t>Annual</w:t>
+      </w:r>
+      <w:r>
+        <w:rPr>
+          <w:rFonts w:ascii="Courier New" w:hAnsi="Courier New" w:cs="Courier New"/>
+        </w:rPr>
+        <w:t xml:space="preserve"> contribution you will make for period (below)</w:t>
+      </w:r>
+    </w:p>
+    <w:p>
+      <w:pPr>
+        <w:rPr>
+          <w:rFonts w:ascii="Courier New" w:hAnsi="Courier New" w:cs="Courier New"/>
+        </w:rPr>
+      </w:pPr>
+      <w:r>
+        <w:rPr>
+          <w:rFonts w:ascii="Courier New" w:hAnsi="Courier New" w:cs="Courier New"/>
+        </w:rPr>
+        <w:t xml:space="preserve">#inflation = </w:t>
+      </w:r>
+      <w:proofErr w:type="gramStart"/>
+      <w:r>
+        <w:rPr>
+          <w:rFonts w:ascii="Courier New" w:hAnsi="Courier New" w:cs="Courier New"/>
+        </w:rPr>
+        <w:t>false  #</w:t>
+      </w:r>
+      <w:proofErr w:type="gramEnd"/>
+      <w:r>
+        <w:rPr>
+          <w:rFonts w:ascii="Courier New" w:hAnsi="Courier New" w:cs="Courier New"/>
+        </w:rPr>
+        <w:t xml:space="preserve"> Will the contribution rise with inflation?</w:t>
+      </w:r>
+    </w:p>
+    <w:p>
+      <w:pPr>
+        <w:rPr>
+          <w:rFonts w:ascii="Courier New" w:hAnsi="Courier New" w:cs="Courier New"/>
+        </w:rPr>
+      </w:pPr>
+      <w:r>
+        <w:rPr>
+          <w:rFonts w:ascii="Courier New" w:hAnsi="Courier New" w:cs="Courier New"/>
+        </w:rPr>
+        <w:t>#period = '56-60'   # period you will be making the contributions</w:t>
+      </w:r>
+    </w:p>
+    <w:p>
+      <w:pPr>
+        <w:rPr>
+          <w:rFonts w:ascii="Courier New" w:hAnsi="Courier New" w:cs="Courier New"/>
+        </w:rPr>
+      </w:pPr>
+    </w:p>
+    <w:p>
+      <w:pPr>
+        <w:rPr>
+          <w:rFonts w:ascii="Courier New" w:hAnsi="Courier New" w:cs="Courier New"/>
+        </w:rPr>
+      </w:pPr>
+      <w:proofErr w:type="gramStart"/>
+      <w:r>
+        <w:rPr>
+          <w:rFonts w:ascii="Courier New" w:hAnsi="Courier New" w:cs="Courier New"/>
+        </w:rPr>
+        <w:t>#[</w:t>
+      </w:r>
+      <w:proofErr w:type="gramEnd"/>
+      <w:r>
+        <w:rPr>
+          <w:rFonts w:ascii="Courier New" w:hAnsi="Courier New" w:cs="Courier New"/>
+        </w:rPr>
+        <w:t>IRA.retiree2]</w:t>
+      </w:r>
+    </w:p>
+    <w:p>
+      <w:pPr>
+        <w:rPr>
+          <w:rFonts w:ascii="Courier New" w:hAnsi="Courier New" w:cs="Courier New"/>
+        </w:rPr>
+      </w:pPr>
+      <w:r>
+        <w:rPr>
+          <w:rFonts w:ascii="Courier New" w:hAnsi="Courier New" w:cs="Courier New"/>
+        </w:rPr>
+        <w:t>#</w:t>
+      </w:r>
+      <w:proofErr w:type="spellStart"/>
+      <w:proofErr w:type="gramStart"/>
+      <w:r>
+        <w:rPr>
+          <w:rFonts w:ascii="Courier New" w:hAnsi="Courier New" w:cs="Courier New"/>
+        </w:rPr>
+        <w:t>bal</w:t>
+      </w:r>
+      <w:proofErr w:type="spellEnd"/>
+      <w:proofErr w:type="gramEnd"/>
+      <w:r>
+        <w:rPr>
+          <w:rFonts w:ascii="Courier New" w:hAnsi="Courier New" w:cs="Courier New"/>
+        </w:rPr>
+        <w:t xml:space="preserve"> = 100_000  </w:t>
+      </w:r>
+      <w:r>
+        <w:rPr>
+          <w:rFonts w:ascii="Courier New" w:hAnsi="Courier New" w:cs="Courier New"/>
+        </w:rPr>
+        <w:t xml:space="preserve">    </w:t>
+      </w:r>
+      <w:r>
+        <w:rPr>
+          <w:rFonts w:ascii="Courier New" w:hAnsi="Courier New" w:cs="Courier New"/>
+        </w:rPr>
+        <w:t># current balance</w:t>
+      </w:r>
+    </w:p>
+    <w:p>
+      <w:pPr>
+        <w:rPr>
+          <w:rFonts w:ascii="Courier New" w:hAnsi="Courier New" w:cs="Courier New"/>
+        </w:rPr>
+      </w:pPr>
+      <w:r>
+        <w:rPr>
+          <w:rFonts w:ascii="Courier New" w:hAnsi="Courier New" w:cs="Courier New"/>
+        </w:rPr>
+        <w:t xml:space="preserve">#rate = 7.25    </w:t>
+      </w:r>
+      <w:r>
+        <w:rPr>
+          <w:rFonts w:ascii="Courier New" w:hAnsi="Courier New" w:cs="Courier New"/>
+        </w:rPr>
+        <w:t xml:space="preserve">    </w:t>
+      </w:r>
+      <w:r>
+        <w:rPr>
+          <w:rFonts w:ascii="Courier New" w:hAnsi="Courier New" w:cs="Courier New"/>
+        </w:rPr>
+        <w:t># defaults to global rate set above</w:t>
+      </w:r>
+    </w:p>
+    <w:p>
+      <w:pPr>
+        <w:rPr>
+          <w:rFonts w:ascii="Courier New" w:hAnsi="Courier New" w:cs="Courier New"/>
+        </w:rPr>
+      </w:pPr>
+      <w:r>
+        <w:rPr>
+          <w:rFonts w:ascii="Courier New" w:hAnsi="Courier New" w:cs="Courier New"/>
+        </w:rPr>
+        <w:t>#</w:t>
+      </w:r>
+      <w:proofErr w:type="spellStart"/>
+      <w:r>
+        <w:rPr>
+          <w:rFonts w:ascii="Courier New" w:hAnsi="Courier New" w:cs="Courier New"/>
+        </w:rPr>
+        <w:t>contrib</w:t>
+      </w:r>
+      <w:proofErr w:type="spellEnd"/>
+      <w:r>
+        <w:rPr>
+          <w:rFonts w:ascii="Courier New" w:hAnsi="Courier New" w:cs="Courier New"/>
+        </w:rPr>
+        <w:t xml:space="preserve"> = 0        # </w:t>
+      </w:r>
+      <w:r>
+        <w:rPr>
+          <w:rFonts w:ascii="Courier New" w:hAnsi="Courier New" w:cs="Courier New"/>
+        </w:rPr>
+        <w:t>Annual</w:t>
+      </w:r>
+      <w:r>
+        <w:rPr>
+          <w:rFonts w:ascii="Courier New" w:hAnsi="Courier New" w:cs="Courier New"/>
+        </w:rPr>
+        <w:t xml:space="preserve"> contribution you will make for period (below)</w:t>
+      </w:r>
+    </w:p>
+    <w:p>
+      <w:pPr>
+        <w:rPr>
+          <w:rFonts w:ascii="Courier New" w:hAnsi="Courier New" w:cs="Courier New"/>
+        </w:rPr>
+      </w:pPr>
+      <w:r>
+        <w:rPr>
+          <w:rFonts w:ascii="Courier New" w:hAnsi="Courier New" w:cs="Courier New"/>
+        </w:rPr>
+        <w:t xml:space="preserve">#inflation = </w:t>
+      </w:r>
+      <w:proofErr w:type="gramStart"/>
+      <w:r>
+        <w:rPr>
+          <w:rFonts w:ascii="Courier New" w:hAnsi="Courier New" w:cs="Courier New"/>
+        </w:rPr>
+        <w:t>false  #</w:t>
+      </w:r>
+      <w:proofErr w:type="gramEnd"/>
+      <w:r>
+        <w:rPr>
+          <w:rFonts w:ascii="Courier New" w:hAnsi="Courier New" w:cs="Courier New"/>
+        </w:rPr>
+        <w:t xml:space="preserve"> Will the contribution rise with inflation?</w:t>
+      </w:r>
+    </w:p>
+    <w:p>
+      <w:pPr>
+        <w:rPr>
+          <w:rFonts w:ascii="Courier New" w:hAnsi="Courier New" w:cs="Courier New"/>
+        </w:rPr>
+      </w:pPr>
+      <w:r>
+        <w:rPr>
+          <w:rFonts w:ascii="Courier New" w:hAnsi="Courier New" w:cs="Courier New"/>
+        </w:rPr>
+        <w:t>#period = '56-60'   # period you will be making the contributions</w:t>
+      </w:r>
+    </w:p>
+    <w:p>
+      <w:pPr>
+        <w:rPr>
+          <w:rFonts w:ascii="Courier New" w:hAnsi="Courier New" w:cs="Courier New"/>
+        </w:rPr>
+      </w:pPr>
+    </w:p>
+    <w:p>
+      <w:pPr>
+        <w:rPr>
+          <w:rFonts w:ascii="Courier New" w:hAnsi="Courier New" w:cs="Courier New"/>
+        </w:rPr>
+      </w:pPr>
+      <w:r>
+        <w:rPr>
+          <w:rFonts w:ascii="Courier New" w:hAnsi="Courier New" w:cs="Courier New"/>
+        </w:rPr>
+        <w:t xml:space="preserve"># </w:t>
+      </w:r>
+      <w:proofErr w:type="spellStart"/>
+      <w:proofErr w:type="gramStart"/>
+      <w:r>
+        <w:rPr>
+          <w:rFonts w:ascii="Courier New" w:hAnsi="Courier New" w:cs="Courier New"/>
+        </w:rPr>
+        <w:t>roth</w:t>
+      </w:r>
+      <w:proofErr w:type="spellEnd"/>
+      <w:proofErr w:type="gramEnd"/>
+      <w:r>
+        <w:rPr>
+          <w:rFonts w:ascii="Courier New" w:hAnsi="Courier New" w:cs="Courier New"/>
+        </w:rPr>
+        <w:t xml:space="preserve"> IRA accounts (</w:t>
+      </w:r>
+      <w:proofErr w:type="spellStart"/>
+      <w:r>
+        <w:rPr>
+          <w:rFonts w:ascii="Courier New" w:hAnsi="Courier New" w:cs="Courier New"/>
+        </w:rPr>
+        <w:t>RothRA</w:t>
+      </w:r>
+      <w:proofErr w:type="spellEnd"/>
+      <w:r>
+        <w:rPr>
+          <w:rFonts w:ascii="Courier New" w:hAnsi="Courier New" w:cs="Courier New"/>
+        </w:rPr>
+        <w:t>)</w:t>
+      </w:r>
+    </w:p>
+    <w:p>
+      <w:pPr>
+        <w:rPr>
+          <w:rFonts w:ascii="Courier New" w:hAnsi="Courier New" w:cs="Courier New"/>
+        </w:rPr>
+      </w:pPr>
+      <w:proofErr w:type="gramStart"/>
+      <w:r>
+        <w:rPr>
+          <w:rFonts w:ascii="Courier New" w:hAnsi="Courier New" w:cs="Courier New"/>
+        </w:rPr>
+        <w:t>#[</w:t>
+      </w:r>
+      <w:proofErr w:type="gramEnd"/>
+      <w:r>
+        <w:rPr>
+          <w:rFonts w:ascii="Courier New" w:hAnsi="Courier New" w:cs="Courier New"/>
+        </w:rPr>
+        <w:t>roth.retiree1]</w:t>
+      </w:r>
+    </w:p>
+    <w:p>
+      <w:pPr>
+        <w:rPr>
+          <w:rFonts w:ascii="Courier New" w:hAnsi="Courier New" w:cs="Courier New"/>
+        </w:rPr>
+      </w:pPr>
+      <w:r>
+        <w:rPr>
+          <w:rFonts w:ascii="Courier New" w:hAnsi="Courier New" w:cs="Courier New"/>
+        </w:rPr>
+        <w:t>#</w:t>
+      </w:r>
+      <w:proofErr w:type="spellStart"/>
+      <w:proofErr w:type="gramStart"/>
+      <w:r>
+        <w:rPr>
+          <w:rFonts w:ascii="Courier New" w:hAnsi="Courier New" w:cs="Courier New"/>
+        </w:rPr>
+        <w:t>bal</w:t>
+      </w:r>
+      <w:proofErr w:type="spellEnd"/>
+      <w:proofErr w:type="gramEnd"/>
+      <w:r>
+        <w:rPr>
+          <w:rFonts w:ascii="Courier New" w:hAnsi="Courier New" w:cs="Courier New"/>
+        </w:rPr>
+        <w:t xml:space="preserve"> = 20_000   </w:t>
+      </w:r>
+      <w:r>
+        <w:rPr>
+          <w:rFonts w:ascii="Courier New" w:hAnsi="Courier New" w:cs="Courier New"/>
+        </w:rPr>
+        <w:t xml:space="preserve">    </w:t>
+      </w:r>
+      <w:r>
+        <w:rPr>
+          <w:rFonts w:ascii="Courier New" w:hAnsi="Courier New" w:cs="Courier New"/>
+        </w:rPr>
+        <w:t># current balance</w:t>
+      </w:r>
+    </w:p>
+    <w:p>
+      <w:pPr>
+        <w:rPr>
+          <w:rFonts w:ascii="Courier New" w:hAnsi="Courier New" w:cs="Courier New"/>
+        </w:rPr>
+      </w:pPr>
+      <w:r>
+        <w:rPr>
+          <w:rFonts w:ascii="Courier New" w:hAnsi="Courier New" w:cs="Courier New"/>
+        </w:rPr>
+        <w:t xml:space="preserve">#rate = 7.25    </w:t>
+      </w:r>
+      <w:r>
+        <w:rPr>
+          <w:rFonts w:ascii="Courier New" w:hAnsi="Courier New" w:cs="Courier New"/>
+        </w:rPr>
+        <w:t xml:space="preserve">    </w:t>
+      </w:r>
+      <w:r>
+        <w:rPr>
+          <w:rFonts w:ascii="Courier New" w:hAnsi="Courier New" w:cs="Courier New"/>
+        </w:rPr>
+        <w:t># defaults to global rate set above</w:t>
+      </w:r>
+    </w:p>
+    <w:p>
+      <w:pPr>
+        <w:rPr>
+          <w:rFonts w:ascii="Courier New" w:hAnsi="Courier New" w:cs="Courier New"/>
+        </w:rPr>
+      </w:pPr>
+      <w:r>
+        <w:rPr>
+          <w:rFonts w:ascii="Courier New" w:hAnsi="Courier New" w:cs="Courier New"/>
+        </w:rPr>
+        <w:t>#</w:t>
+      </w:r>
+      <w:proofErr w:type="spellStart"/>
+      <w:r>
+        <w:rPr>
+          <w:rFonts w:ascii="Courier New" w:hAnsi="Courier New" w:cs="Courier New"/>
+        </w:rPr>
+        <w:t>contrib</w:t>
+      </w:r>
+      <w:proofErr w:type="spellEnd"/>
+      <w:r>
+        <w:rPr>
+          <w:rFonts w:ascii="Courier New" w:hAnsi="Courier New" w:cs="Courier New"/>
+        </w:rPr>
+        <w:t xml:space="preserve"> = 0        # </w:t>
+      </w:r>
+      <w:r>
+        <w:rPr>
+          <w:rFonts w:ascii="Courier New" w:hAnsi="Courier New" w:cs="Courier New"/>
+        </w:rPr>
+        <w:t>Annual</w:t>
+      </w:r>
+      <w:r>
+        <w:rPr>
+          <w:rFonts w:ascii="Courier New" w:hAnsi="Courier New" w:cs="Courier New"/>
+        </w:rPr>
+        <w:t xml:space="preserve"> contribution you will make for period (below)</w:t>
+      </w:r>
+    </w:p>
+    <w:p>
+      <w:pPr>
+        <w:rPr>
+          <w:rFonts w:ascii="Courier New" w:hAnsi="Courier New" w:cs="Courier New"/>
+        </w:rPr>
+      </w:pPr>
+      <w:r>
+        <w:rPr>
+          <w:rFonts w:ascii="Courier New" w:hAnsi="Courier New" w:cs="Courier New"/>
+        </w:rPr>
+        <w:t xml:space="preserve">#inflation = </w:t>
+      </w:r>
+      <w:proofErr w:type="gramStart"/>
+      <w:r>
+        <w:rPr>
+          <w:rFonts w:ascii="Courier New" w:hAnsi="Courier New" w:cs="Courier New"/>
+        </w:rPr>
+        <w:t>false  #</w:t>
+      </w:r>
+      <w:proofErr w:type="gramEnd"/>
+      <w:r>
+        <w:rPr>
+          <w:rFonts w:ascii="Courier New" w:hAnsi="Courier New" w:cs="Courier New"/>
+        </w:rPr>
+        <w:t xml:space="preserve"> Will the contribution rise with inflation?</w:t>
+      </w:r>
+    </w:p>
+    <w:p>
+      <w:pPr>
+        <w:rPr>
+          <w:rFonts w:ascii="Courier New" w:hAnsi="Courier New" w:cs="Courier New"/>
+        </w:rPr>
+      </w:pPr>
+      <w:r>
+        <w:rPr>
+          <w:rFonts w:ascii="Courier New" w:hAnsi="Courier New" w:cs="Courier New"/>
+        </w:rPr>
+        <w:t>#period = '56-60'   # period you will be making the contributions</w:t>
+      </w:r>
+    </w:p>
+    <w:p>
+      <w:pPr>
+        <w:rPr>
+          <w:rFonts w:ascii="Courier New" w:hAnsi="Courier New" w:cs="Courier New"/>
+        </w:rPr>
+      </w:pPr>
+    </w:p>
+    <w:p>
+      <w:pPr>
+        <w:rPr>
+          <w:rFonts w:ascii="Courier New" w:hAnsi="Courier New" w:cs="Courier New"/>
+        </w:rPr>
+      </w:pPr>
+      <w:proofErr w:type="gramStart"/>
+      <w:r>
+        <w:rPr>
+          <w:rFonts w:ascii="Courier New" w:hAnsi="Courier New" w:cs="Courier New"/>
+        </w:rPr>
+        <w:t>#[</w:t>
+      </w:r>
+      <w:proofErr w:type="gramEnd"/>
+      <w:r>
+        <w:rPr>
+          <w:rFonts w:ascii="Courier New" w:hAnsi="Courier New" w:cs="Courier New"/>
+        </w:rPr>
+        <w:t>roth.retiree2]</w:t>
+      </w:r>
+    </w:p>
+    <w:p>
+      <w:pPr>
+        <w:rPr>
+          <w:rFonts w:ascii="Courier New" w:hAnsi="Courier New" w:cs="Courier New"/>
+        </w:rPr>
+      </w:pPr>
+      <w:r>
+        <w:rPr>
+          <w:rFonts w:ascii="Courier New" w:hAnsi="Courier New" w:cs="Courier New"/>
+        </w:rPr>
+        <w:t>#</w:t>
+      </w:r>
+      <w:proofErr w:type="spellStart"/>
+      <w:proofErr w:type="gramStart"/>
+      <w:r>
+        <w:rPr>
+          <w:rFonts w:ascii="Courier New" w:hAnsi="Courier New" w:cs="Courier New"/>
+        </w:rPr>
+        <w:t>bal</w:t>
+      </w:r>
+      <w:proofErr w:type="spellEnd"/>
+      <w:proofErr w:type="gramEnd"/>
+      <w:r>
+        <w:rPr>
+          <w:rFonts w:ascii="Courier New" w:hAnsi="Courier New" w:cs="Courier New"/>
+        </w:rPr>
+        <w:t xml:space="preserve"> = 20_000   </w:t>
+      </w:r>
+      <w:r>
+        <w:rPr>
+          <w:rFonts w:ascii="Courier New" w:hAnsi="Courier New" w:cs="Courier New"/>
+        </w:rPr>
+        <w:t xml:space="preserve">    </w:t>
+      </w:r>
+      <w:r>
+        <w:rPr>
+          <w:rFonts w:ascii="Courier New" w:hAnsi="Courier New" w:cs="Courier New"/>
+        </w:rPr>
+        <w:t># current balance</w:t>
+      </w:r>
+    </w:p>
+    <w:p>
+      <w:pPr>
+        <w:rPr>
+          <w:rFonts w:ascii="Courier New" w:hAnsi="Courier New" w:cs="Courier New"/>
+        </w:rPr>
+      </w:pPr>
+      <w:r>
+        <w:rPr>
+          <w:rFonts w:ascii="Courier New" w:hAnsi="Courier New" w:cs="Courier New"/>
+        </w:rPr>
+        <w:t xml:space="preserve">#rate = 7.25    </w:t>
+      </w:r>
+      <w:r>
+        <w:rPr>
+          <w:rFonts w:ascii="Courier New" w:hAnsi="Courier New" w:cs="Courier New"/>
+        </w:rPr>
+        <w:t xml:space="preserve">    </w:t>
+      </w:r>
+      <w:r>
+        <w:rPr>
+          <w:rFonts w:ascii="Courier New" w:hAnsi="Courier New" w:cs="Courier New"/>
+        </w:rPr>
+        <w:t># defaults to global rate set above</w:t>
+      </w:r>
+    </w:p>
+    <w:p>
+      <w:pPr>
+        <w:rPr>
+          <w:rFonts w:ascii="Courier New" w:hAnsi="Courier New" w:cs="Courier New"/>
+        </w:rPr>
+      </w:pPr>
+      <w:r>
+        <w:rPr>
+          <w:rFonts w:ascii="Courier New" w:hAnsi="Courier New" w:cs="Courier New"/>
+        </w:rPr>
+        <w:lastRenderedPageBreak/>
+        <w:t>#</w:t>
+      </w:r>
+      <w:proofErr w:type="spellStart"/>
+      <w:r>
+        <w:rPr>
+          <w:rFonts w:ascii="Courier New" w:hAnsi="Courier New" w:cs="Courier New"/>
+        </w:rPr>
+        <w:t>contrib</w:t>
+      </w:r>
+      <w:proofErr w:type="spellEnd"/>
+      <w:r>
+        <w:rPr>
+          <w:rFonts w:ascii="Courier New" w:hAnsi="Courier New" w:cs="Courier New"/>
+        </w:rPr>
+        <w:t xml:space="preserve"> = 0        # </w:t>
+      </w:r>
+      <w:proofErr w:type="spellStart"/>
+      <w:r>
+        <w:rPr>
+          <w:rFonts w:ascii="Courier New" w:hAnsi="Courier New" w:cs="Courier New"/>
+        </w:rPr>
+        <w:t>Anual</w:t>
+      </w:r>
+      <w:proofErr w:type="spellEnd"/>
+      <w:r>
+        <w:rPr>
+          <w:rFonts w:ascii="Courier New" w:hAnsi="Courier New" w:cs="Courier New"/>
+        </w:rPr>
+        <w:t xml:space="preserve"> contribution you will make for period (below)</w:t>
+      </w:r>
+    </w:p>
+    <w:p>
+      <w:pPr>
+        <w:rPr>
+          <w:rFonts w:ascii="Courier New" w:hAnsi="Courier New" w:cs="Courier New"/>
+        </w:rPr>
+      </w:pPr>
+      <w:r>
+        <w:rPr>
+          <w:rFonts w:ascii="Courier New" w:hAnsi="Courier New" w:cs="Courier New"/>
+        </w:rPr>
+        <w:t xml:space="preserve">#inflation = </w:t>
+      </w:r>
+      <w:proofErr w:type="gramStart"/>
+      <w:r>
+        <w:rPr>
+          <w:rFonts w:ascii="Courier New" w:hAnsi="Courier New" w:cs="Courier New"/>
+        </w:rPr>
+        <w:t>false  #</w:t>
+      </w:r>
+      <w:proofErr w:type="gramEnd"/>
+      <w:r>
+        <w:rPr>
+          <w:rFonts w:ascii="Courier New" w:hAnsi="Courier New" w:cs="Courier New"/>
+        </w:rPr>
+        <w:t xml:space="preserve"> Will the contribution rise with inflation?</w:t>
+      </w:r>
+    </w:p>
+    <w:p>
+      <w:pPr>
+        <w:rPr>
+          <w:rFonts w:ascii="Courier New" w:hAnsi="Courier New" w:cs="Courier New"/>
+        </w:rPr>
+      </w:pPr>
+      <w:r>
+        <w:rPr>
+          <w:rFonts w:ascii="Courier New" w:hAnsi="Courier New" w:cs="Courier New"/>
+        </w:rPr>
+        <w:t>#period = '56-60'   # period you will be making the contributions</w:t>
       </w:r>
     </w:p>
     <w:p>
@@ -2370,43 +4009,86 @@
           <w:rFonts w:ascii="Courier New" w:hAnsi="Courier New" w:cs="Courier New"/>
         </w:rPr>
       </w:pPr>
-      <w:r>
-        <w:rPr>
-          <w:rFonts w:ascii="Courier New" w:hAnsi="Courier New" w:cs="Courier New"/>
-        </w:rPr>
-        <w:t>#[aftertax]</w:t>
-      </w:r>
-    </w:p>
-    <w:p>
-      <w:pPr>
-        <w:rPr>
-          <w:rFonts w:ascii="Courier New" w:hAnsi="Courier New" w:cs="Courier New"/>
-        </w:rPr>
-      </w:pPr>
-      <w:r>
-        <w:rPr>
-          <w:rFonts w:ascii="Courier New" w:hAnsi="Courier New" w:cs="Courier New"/>
-        </w:rPr>
-        <w:t>#bal =   100_000 # current balance</w:t>
-      </w:r>
-    </w:p>
-    <w:p>
-      <w:pPr>
-        <w:rPr>
-          <w:rFonts w:ascii="Courier New" w:hAnsi="Courier New" w:cs="Courier New"/>
-        </w:rPr>
-      </w:pPr>
-      <w:r>
-        <w:rPr>
-          <w:rFonts w:ascii="Courier New" w:hAnsi="Courier New" w:cs="Courier New"/>
-        </w:rPr>
-        <w:t>#basis = 50_000</w:t>
-      </w:r>
-      <w:r>
-        <w:rPr>
-          <w:rFonts w:ascii="Courier New" w:hAnsi="Courier New" w:cs="Courier New"/>
-        </w:rPr>
-        <w:tab/>
+      <w:proofErr w:type="gramStart"/>
+      <w:r>
+        <w:rPr>
+          <w:rFonts w:ascii="Courier New" w:hAnsi="Courier New" w:cs="Courier New"/>
+        </w:rPr>
+        <w:t>#[</w:t>
+      </w:r>
+      <w:proofErr w:type="spellStart"/>
+      <w:proofErr w:type="gramEnd"/>
+      <w:r>
+        <w:rPr>
+          <w:rFonts w:ascii="Courier New" w:hAnsi="Courier New" w:cs="Courier New"/>
+        </w:rPr>
+        <w:t>aftertax</w:t>
+      </w:r>
+      <w:proofErr w:type="spellEnd"/>
+      <w:r>
+        <w:rPr>
+          <w:rFonts w:ascii="Courier New" w:hAnsi="Courier New" w:cs="Courier New"/>
+        </w:rPr>
+        <w:t>]</w:t>
+      </w:r>
+    </w:p>
+    <w:p>
+      <w:pPr>
+        <w:rPr>
+          <w:rFonts w:ascii="Courier New" w:hAnsi="Courier New" w:cs="Courier New"/>
+        </w:rPr>
+      </w:pPr>
+      <w:r>
+        <w:rPr>
+          <w:rFonts w:ascii="Courier New" w:hAnsi="Courier New" w:cs="Courier New"/>
+        </w:rPr>
+        <w:t>#</w:t>
+      </w:r>
+      <w:proofErr w:type="spellStart"/>
+      <w:proofErr w:type="gramStart"/>
+      <w:r>
+        <w:rPr>
+          <w:rFonts w:ascii="Courier New" w:hAnsi="Courier New" w:cs="Courier New"/>
+        </w:rPr>
+        <w:t>bal</w:t>
+      </w:r>
+      <w:proofErr w:type="spellEnd"/>
+      <w:proofErr w:type="gramEnd"/>
+      <w:r>
+        <w:rPr>
+          <w:rFonts w:ascii="Courier New" w:hAnsi="Courier New" w:cs="Courier New"/>
+        </w:rPr>
+        <w:t xml:space="preserve"> =   100_000 </w:t>
+      </w:r>
+      <w:r>
+        <w:rPr>
+          <w:rFonts w:ascii="Courier New" w:hAnsi="Courier New" w:cs="Courier New"/>
+        </w:rPr>
+        <w:t xml:space="preserve">   </w:t>
+      </w:r>
+      <w:r>
+        <w:rPr>
+          <w:rFonts w:ascii="Courier New" w:hAnsi="Courier New" w:cs="Courier New"/>
+        </w:rPr>
+        <w:t># current balance</w:t>
+      </w:r>
+    </w:p>
+    <w:p>
+      <w:pPr>
+        <w:rPr>
+          <w:rFonts w:ascii="Courier New" w:hAnsi="Courier New" w:cs="Courier New"/>
+        </w:rPr>
+      </w:pPr>
+      <w:r>
+        <w:rPr>
+          <w:rFonts w:ascii="Courier New" w:hAnsi="Courier New" w:cs="Courier New"/>
+        </w:rPr>
+        <w:t xml:space="preserve">#basis = 50_000     </w:t>
+      </w:r>
+      <w:r>
+        <w:rPr>
+          <w:rFonts w:ascii="Courier New" w:hAnsi="Courier New" w:cs="Courier New"/>
+        </w:rPr>
         <w:t># Contributions to total, for capital gains tax</w:t>
       </w:r>
     </w:p>
@@ -2420,7 +4102,108 @@
         <w:rPr>
           <w:rFonts w:ascii="Courier New" w:hAnsi="Courier New" w:cs="Courier New"/>
         </w:rPr>
-        <w:t>#rate = 7.25    # defaults to global rate set above</w:t>
+        <w:t xml:space="preserve">#rate = 7.25    </w:t>
+      </w:r>
+      <w:r>
+        <w:rPr>
+          <w:rFonts w:ascii="Courier New" w:hAnsi="Courier New" w:cs="Courier New"/>
+        </w:rPr>
+        <w:t xml:space="preserve">    </w:t>
+      </w:r>
+      <w:r>
+        <w:rPr>
+          <w:rFonts w:ascii="Courier New" w:hAnsi="Courier New" w:cs="Courier New"/>
+        </w:rPr>
+        <w:t># defaults to global rate set above</w:t>
+      </w:r>
+    </w:p>
+    <w:p>
+      <w:pPr>
+        <w:rPr>
+          <w:rFonts w:ascii="Courier New" w:hAnsi="Courier New" w:cs="Courier New"/>
+        </w:rPr>
+      </w:pPr>
+      <w:r>
+        <w:rPr>
+          <w:rFonts w:ascii="Courier New" w:hAnsi="Courier New" w:cs="Courier New"/>
+        </w:rPr>
+        <w:t>#</w:t>
+      </w:r>
+      <w:proofErr w:type="spellStart"/>
+      <w:r>
+        <w:rPr>
+          <w:rFonts w:ascii="Courier New" w:hAnsi="Courier New" w:cs="Courier New"/>
+        </w:rPr>
+        <w:t>contrib</w:t>
+      </w:r>
+      <w:proofErr w:type="spellEnd"/>
+      <w:r>
+        <w:rPr>
+          <w:rFonts w:ascii="Courier New" w:hAnsi="Courier New" w:cs="Courier New"/>
+        </w:rPr>
+        <w:t xml:space="preserve"> = 0        # </w:t>
+      </w:r>
+      <w:proofErr w:type="spellStart"/>
+      <w:r>
+        <w:rPr>
+          <w:rFonts w:ascii="Courier New" w:hAnsi="Courier New" w:cs="Courier New"/>
+        </w:rPr>
+        <w:t>Anual</w:t>
+      </w:r>
+      <w:proofErr w:type="spellEnd"/>
+      <w:r>
+        <w:rPr>
+          <w:rFonts w:ascii="Courier New" w:hAnsi="Courier New" w:cs="Courier New"/>
+        </w:rPr>
+        <w:t xml:space="preserve"> contribution you will make for period (below)</w:t>
+      </w:r>
+    </w:p>
+    <w:p>
+      <w:pPr>
+        <w:rPr>
+          <w:rFonts w:ascii="Courier New" w:hAnsi="Courier New" w:cs="Courier New"/>
+        </w:rPr>
+      </w:pPr>
+      <w:r>
+        <w:rPr>
+          <w:rFonts w:ascii="Courier New" w:hAnsi="Courier New" w:cs="Courier New"/>
+        </w:rPr>
+        <w:t xml:space="preserve">#inflation = </w:t>
+      </w:r>
+      <w:proofErr w:type="gramStart"/>
+      <w:r>
+        <w:rPr>
+          <w:rFonts w:ascii="Courier New" w:hAnsi="Courier New" w:cs="Courier New"/>
+        </w:rPr>
+        <w:t>false  #</w:t>
+      </w:r>
+      <w:proofErr w:type="gramEnd"/>
+      <w:r>
+        <w:rPr>
+          <w:rFonts w:ascii="Courier New" w:hAnsi="Courier New" w:cs="Courier New"/>
+        </w:rPr>
+        <w:t xml:space="preserve"> Will the contribution rise with inflation?</w:t>
+      </w:r>
+    </w:p>
+    <w:p>
+      <w:pPr>
+        <w:rPr>
+          <w:rFonts w:ascii="Courier New" w:hAnsi="Courier New" w:cs="Courier New"/>
+        </w:rPr>
+      </w:pPr>
+      <w:r>
+        <w:rPr>
+          <w:rFonts w:ascii="Courier New" w:hAnsi="Courier New" w:cs="Courier New"/>
+        </w:rPr>
+        <w:t xml:space="preserve">#period = '56-60'   </w:t>
+      </w:r>
+      <w:bookmarkStart w:id="0" w:name="_GoBack"/>
+      <w:bookmarkEnd w:id="0"/>
+      <w:r>
+        <w:rPr>
+          <w:rFonts w:ascii="Courier New" w:hAnsi="Courier New" w:cs="Courier New"/>
+        </w:rPr>
+        <w:t># period you will be making the contributions</w:t>
       </w:r>
     </w:p>
     <w:sectPr>
@@ -2492,7 +4275,15 @@
         <w:footnoteRef/>
       </w:r>
       <w:r>
-        <w:t xml:space="preserve"> The toml specification is archived at: </w:t>
+        <w:t xml:space="preserve"> The </w:t>
+      </w:r>
+      <w:proofErr w:type="spellStart"/>
+      <w:r>
+        <w:t>toml</w:t>
+      </w:r>
+      <w:proofErr w:type="spellEnd"/>
+      <w:r>
+        <w:t xml:space="preserve"> specification is archived at: </w:t>
       </w:r>
       <w:hyperlink r:id="rId1" w:history="1">
         <w:r>

</xml_diff>

<commit_message>
Adding the cost of sale for assets and the ability to set the brokerageRate with default at 4%.
</commit_message>
<xml_diff>
--- a/UsersGuide.docx
+++ b/UsersGuide.docx
@@ -4775,6 +4775,33 @@
           <w:rFonts w:ascii="Courier New" w:hAnsi="Courier New" w:cs="Courier New"/>
         </w:rPr>
       </w:pPr>
+      <w:r>
+        <w:rPr>
+          <w:rFonts w:ascii="Courier New" w:hAnsi="Courier New" w:cs="Courier New"/>
+        </w:rPr>
+        <w:t>#</w:t>
+      </w:r>
+      <w:proofErr w:type="spellStart"/>
+      <w:r>
+        <w:rPr>
+          <w:rFonts w:ascii="Courier New" w:hAnsi="Courier New" w:cs="Courier New"/>
+        </w:rPr>
+        <w:t>brokerageRate</w:t>
+      </w:r>
+      <w:proofErr w:type="spellEnd"/>
+      <w:r>
+        <w:rPr>
+          <w:rFonts w:ascii="Courier New" w:hAnsi="Courier New" w:cs="Courier New"/>
+        </w:rPr>
+        <w:t xml:space="preserve"> = 4               # brokerage fee percent (default 4%)</w:t>
+      </w:r>
+    </w:p>
+    <w:p>
+      <w:pPr>
+        <w:rPr>
+          <w:rFonts w:ascii="Courier New" w:hAnsi="Courier New" w:cs="Courier New"/>
+        </w:rPr>
+      </w:pPr>
     </w:p>
     <w:p>
       <w:pPr>
@@ -4983,6 +5010,35 @@
     <w:p>
       <w:pPr>
         <w:rPr>
+          <w:rFonts w:ascii="Courier New" w:hAnsi="Courier New" w:cs="Courier New"/>
+        </w:rPr>
+      </w:pPr>
+      <w:r>
+        <w:rPr>
+          <w:rFonts w:ascii="Courier New" w:hAnsi="Courier New" w:cs="Courier New"/>
+        </w:rPr>
+        <w:t>#</w:t>
+      </w:r>
+      <w:proofErr w:type="spellStart"/>
+      <w:r>
+        <w:rPr>
+          <w:rFonts w:ascii="Courier New" w:hAnsi="Courier New" w:cs="Courier New"/>
+        </w:rPr>
+        <w:t>brokerageRate</w:t>
+      </w:r>
+      <w:proofErr w:type="spellEnd"/>
+      <w:r>
+        <w:rPr>
+          <w:rFonts w:ascii="Courier New" w:hAnsi="Courier New" w:cs="Courier New"/>
+        </w:rPr>
+        <w:t xml:space="preserve"> = 4               # brokerage fee percent (default 4%)</w:t>
+      </w:r>
+      <w:bookmarkStart w:id="0" w:name="_GoBack"/>
+      <w:bookmarkEnd w:id="0"/>
+    </w:p>
+    <w:p>
+      <w:pPr>
+        <w:rPr>
           <w:rFonts w:cstheme="minorHAnsi"/>
         </w:rPr>
       </w:pPr>
@@ -5103,7 +5159,6 @@
           <w:rFonts w:cstheme="minorHAnsi"/>
         </w:rPr>
       </w:pPr>
-      <w:bookmarkStart w:id="0" w:name="_GoBack"/>
       <w:r>
         <w:rPr>
           <w:rFonts w:cstheme="minorHAnsi"/>
@@ -5199,7 +5254,6 @@
         <w:t xml:space="preserve"> on withdrawal. </w:t>
       </w:r>
     </w:p>
-    <w:bookmarkEnd w:id="0"/>
     <w:p>
       <w:pPr>
         <w:rPr>
@@ -5539,6 +5593,7 @@
         <w:rPr>
           <w:rFonts w:ascii="Courier New" w:hAnsi="Courier New" w:cs="Courier New"/>
         </w:rPr>
+        <w:lastRenderedPageBreak/>
         <w:t xml:space="preserve"># </w:t>
       </w:r>
       <w:proofErr w:type="spellStart"/>
@@ -5583,7 +5638,6 @@
         <w:rPr>
           <w:rFonts w:ascii="Courier New" w:hAnsi="Courier New" w:cs="Courier New"/>
         </w:rPr>
-        <w:lastRenderedPageBreak/>
         <w:t>#[</w:t>
       </w:r>
       <w:proofErr w:type="gramEnd"/>
@@ -6187,7 +6241,7 @@
           <w:rPr>
             <w:noProof/>
           </w:rPr>
-          <w:t>12</w:t>
+          <w:t>11</w:t>
         </w:r>
         <w:r>
           <w:rPr>
@@ -7305,7 +7359,7 @@
 </file>
 
 <file path=customXml/itemProps1.xml><?xml version="1.0" encoding="utf-8"?>
-<ds:datastoreItem xmlns:ds="http://schemas.openxmlformats.org/officeDocument/2006/customXml" ds:itemID="{C310AC5B-8D09-4C18-BF6C-F494B7DB9967}">
+<ds:datastoreItem xmlns:ds="http://schemas.openxmlformats.org/officeDocument/2006/customXml" ds:itemID="{A2D50900-1316-4BB9-BEE2-C6E766283561}">
   <ds:schemaRefs>
     <ds:schemaRef ds:uri="http://schemas.openxmlformats.org/officeDocument/2006/bibliography"/>
   </ds:schemaRefs>

</xml_diff>

<commit_message>
Improving the error detection and messeging.
</commit_message>
<xml_diff>
--- a/UsersGuide.docx
+++ b/UsersGuide.docx
@@ -194,21 +194,7 @@
         <w:rPr>
           <w:rFonts w:eastAsiaTheme="minorEastAsia"/>
         </w:rPr>
-        <w:t>. The pack</w:t>
-      </w:r>
-      <w:bookmarkStart w:id="0" w:name="_GoBack"/>
-      <w:r>
-        <w:rPr>
-          <w:rFonts w:eastAsiaTheme="minorEastAsia"/>
-        </w:rPr>
-        <w:t>age</w:t>
-      </w:r>
-      <w:bookmarkEnd w:id="0"/>
-      <w:r>
-        <w:rPr>
-          <w:rFonts w:eastAsiaTheme="minorEastAsia"/>
-        </w:rPr>
-        <w:t xml:space="preserve"> include some example </w:t>
+        <w:t xml:space="preserve">. The package include some example </w:t>
       </w:r>
       <w:proofErr w:type="spellStart"/>
       <w:r>
@@ -3479,6 +3465,7 @@
       </w:r>
     </w:p>
     <w:p>
+      <w:bookmarkStart w:id="0" w:name="_GoBack"/>
       <w:r>
         <w:t xml:space="preserve">Retiree Section Retiree is specified. If only one retiree is given the final portion of </w:t>
       </w:r>
@@ -3537,9 +3524,21 @@
         <w:t>])</w:t>
       </w:r>
       <w:r>
+        <w:t xml:space="preserve">. If you or your spouse is working and qualify for a defined contribution plan like a 401(k), 403(b) or TSP type TDRA you can use the </w:t>
+      </w:r>
+      <w:proofErr w:type="spellStart"/>
+      <w:r>
+        <w:t>definedContributionPlan</w:t>
+      </w:r>
+      <w:proofErr w:type="spellEnd"/>
+      <w:r>
+        <w:t xml:space="preserve"> specifier to indicate the years you may contribute. This has the effect in the model of increasing your maximum allowable contribution to take into account their contribution allowances</w:t>
+      </w:r>
+      <w:r>
         <w:t>:</w:t>
       </w:r>
     </w:p>
+    <w:bookmarkEnd w:id="0"/>
     <w:p>
       <w:pPr>
         <w:rPr>
@@ -3699,6 +3698,7 @@
         <w:rPr>
           <w:rFonts w:ascii="Courier New" w:hAnsi="Courier New" w:cs="Courier New"/>
         </w:rPr>
+        <w:lastRenderedPageBreak/>
         <w:t>through</w:t>
       </w:r>
       <w:proofErr w:type="gramEnd"/>
@@ -3712,6 +3712,33 @@
     <w:p>
       <w:pPr>
         <w:rPr>
+          <w:rFonts w:ascii="Courier New" w:hAnsi="Courier New" w:cs="Courier New"/>
+        </w:rPr>
+      </w:pPr>
+      <w:r>
+        <w:rPr>
+          <w:rFonts w:ascii="Courier New" w:hAnsi="Courier New" w:cs="Courier New"/>
+        </w:rPr>
+        <w:t>#</w:t>
+      </w:r>
+      <w:proofErr w:type="spellStart"/>
+      <w:r>
+        <w:rPr>
+          <w:rFonts w:ascii="Courier New" w:hAnsi="Courier New" w:cs="Courier New"/>
+        </w:rPr>
+        <w:t>definedContributionPlan</w:t>
+      </w:r>
+      <w:proofErr w:type="spellEnd"/>
+      <w:r>
+        <w:rPr>
+          <w:rFonts w:ascii="Courier New" w:hAnsi="Courier New" w:cs="Courier New"/>
+        </w:rPr>
+        <w:t xml:space="preserve"> = "54-62" # Years for a 401(k), 403(b), TSP</w:t>
+      </w:r>
+    </w:p>
+    <w:p>
+      <w:pPr>
+        <w:rPr>
           <w:rFonts w:cstheme="minorHAnsi"/>
         </w:rPr>
       </w:pPr>
@@ -3758,38 +3785,1924 @@
         <w:rPr>
           <w:rFonts w:ascii="Courier New" w:hAnsi="Courier New" w:cs="Courier New"/>
         </w:rPr>
+        <w:t>[iam.retiree2</w:t>
+      </w:r>
+      <w:proofErr w:type="gramStart"/>
+      <w:r>
+        <w:rPr>
+          <w:rFonts w:ascii="Courier New" w:hAnsi="Courier New" w:cs="Courier New"/>
+        </w:rPr>
+        <w:t>]  #</w:t>
+      </w:r>
+      <w:proofErr w:type="gramEnd"/>
+      <w:r>
+        <w:rPr>
+          <w:rFonts w:ascii="Courier New" w:hAnsi="Courier New" w:cs="Courier New"/>
+        </w:rPr>
+        <w:t xml:space="preserve"> </w:t>
+      </w:r>
+      <w:proofErr w:type="spellStart"/>
+      <w:r>
+        <w:rPr>
+          <w:rFonts w:ascii="Courier New" w:hAnsi="Courier New" w:cs="Courier New"/>
+        </w:rPr>
+        <w:t>iam</w:t>
+      </w:r>
+      <w:proofErr w:type="spellEnd"/>
+      <w:r>
+        <w:rPr>
+          <w:rFonts w:ascii="Courier New" w:hAnsi="Courier New" w:cs="Courier New"/>
+        </w:rPr>
+        <w:t xml:space="preserve"> (for each) is required in some joint cases (".xxx" use to match accounts IRA/</w:t>
+      </w:r>
+      <w:proofErr w:type="spellStart"/>
+      <w:r>
+        <w:rPr>
+          <w:rFonts w:ascii="Courier New" w:hAnsi="Courier New" w:cs="Courier New"/>
+        </w:rPr>
+        <w:t>roth</w:t>
+      </w:r>
+      <w:proofErr w:type="spellEnd"/>
+      <w:r>
+        <w:rPr>
+          <w:rFonts w:ascii="Courier New" w:hAnsi="Courier New" w:cs="Courier New"/>
+        </w:rPr>
+        <w:t>)</w:t>
+      </w:r>
+    </w:p>
+    <w:p>
+      <w:pPr>
+        <w:rPr>
+          <w:rFonts w:ascii="Courier New" w:hAnsi="Courier New" w:cs="Courier New"/>
+        </w:rPr>
+      </w:pPr>
+      <w:proofErr w:type="gramStart"/>
+      <w:r>
+        <w:rPr>
+          <w:rFonts w:ascii="Courier New" w:hAnsi="Courier New" w:cs="Courier New"/>
+        </w:rPr>
+        <w:t>age</w:t>
+      </w:r>
+      <w:proofErr w:type="gramEnd"/>
+      <w:r>
+        <w:rPr>
+          <w:rFonts w:ascii="Courier New" w:hAnsi="Courier New" w:cs="Courier New"/>
+        </w:rPr>
+        <w:t xml:space="preserve"> = 54        # your current age</w:t>
+      </w:r>
+    </w:p>
+    <w:p>
+      <w:pPr>
+        <w:rPr>
+          <w:rFonts w:ascii="Courier New" w:hAnsi="Courier New" w:cs="Courier New"/>
+        </w:rPr>
+      </w:pPr>
+      <w:proofErr w:type="gramStart"/>
+      <w:r>
+        <w:rPr>
+          <w:rFonts w:ascii="Courier New" w:hAnsi="Courier New" w:cs="Courier New"/>
+        </w:rPr>
+        <w:t>retire</w:t>
+      </w:r>
+      <w:proofErr w:type="gramEnd"/>
+      <w:r>
+        <w:rPr>
+          <w:rFonts w:ascii="Courier New" w:hAnsi="Courier New" w:cs="Courier New"/>
+        </w:rPr>
+        <w:t xml:space="preserve"> = 65     # age you</w:t>
+      </w:r>
+      <w:r>
+        <w:rPr>
+          <w:rFonts w:ascii="Courier New" w:hAnsi="Courier New" w:cs="Courier New"/>
+        </w:rPr>
+        <w:t xml:space="preserve"> plan to retire</w:t>
+      </w:r>
+    </w:p>
+    <w:p>
+      <w:pPr>
+        <w:rPr>
+          <w:rFonts w:ascii="Courier New" w:hAnsi="Courier New" w:cs="Courier New"/>
+        </w:rPr>
+      </w:pPr>
+      <w:proofErr w:type="gramStart"/>
+      <w:r>
+        <w:rPr>
+          <w:rFonts w:ascii="Courier New" w:hAnsi="Courier New" w:cs="Courier New"/>
+        </w:rPr>
+        <w:t>through</w:t>
+      </w:r>
+      <w:proofErr w:type="gramEnd"/>
+      <w:r>
+        <w:rPr>
+          <w:rFonts w:ascii="Courier New" w:hAnsi="Courier New" w:cs="Courier New"/>
+        </w:rPr>
+        <w:t xml:space="preserve"> = 75    # age you want to plan through</w:t>
+      </w:r>
+    </w:p>
+    <w:p>
+      <w:pPr>
+        <w:rPr>
+          <w:rFonts w:ascii="Courier New" w:hAnsi="Courier New" w:cs="Courier New"/>
+        </w:rPr>
+      </w:pPr>
+      <w:r>
+        <w:rPr>
+          <w:rFonts w:ascii="Courier New" w:hAnsi="Courier New" w:cs="Courier New"/>
+        </w:rPr>
+        <w:t>#</w:t>
+      </w:r>
+      <w:proofErr w:type="spellStart"/>
+      <w:r>
+        <w:rPr>
+          <w:rFonts w:ascii="Courier New" w:hAnsi="Courier New" w:cs="Courier New"/>
+        </w:rPr>
+        <w:t>definedContributionPlan</w:t>
+      </w:r>
+      <w:proofErr w:type="spellEnd"/>
+      <w:r>
+        <w:rPr>
+          <w:rFonts w:ascii="Courier New" w:hAnsi="Courier New" w:cs="Courier New"/>
+        </w:rPr>
+        <w:t xml:space="preserve"> = "54-62" # Years for a 401(k), 403(b), TSP</w:t>
+      </w:r>
+    </w:p>
+    <w:p>
+      <w:pPr>
+        <w:rPr>
+          <w:rFonts w:cstheme="minorHAnsi"/>
+        </w:rPr>
+      </w:pPr>
+      <w:r>
+        <w:rPr>
+          <w:rFonts w:cstheme="minorHAnsi"/>
+        </w:rPr>
+        <w:t xml:space="preserve">The social security section is optional. If given its final </w:t>
+      </w:r>
+      <w:r>
+        <w:rPr>
+          <w:rFonts w:cstheme="minorHAnsi"/>
+        </w:rPr>
+        <w:t>portion</w:t>
+      </w:r>
+      <w:r>
+        <w:rPr>
+          <w:rFonts w:cstheme="minorHAnsi"/>
+        </w:rPr>
+        <w:t xml:space="preserve"> as in </w:t>
+      </w:r>
+      <w:proofErr w:type="spellStart"/>
+      <w:r>
+        <w:rPr>
+          <w:rFonts w:cstheme="minorHAnsi"/>
+        </w:rPr>
+        <w:t>SocialSecurity.final</w:t>
+      </w:r>
+      <w:proofErr w:type="spellEnd"/>
+      <w:r>
+        <w:rPr>
+          <w:rFonts w:cstheme="minorHAnsi"/>
+        </w:rPr>
+        <w:t xml:space="preserve"> must match the final portions given or not in the retiree section.</w:t>
+      </w:r>
+    </w:p>
+    <w:p>
+      <w:pPr>
+        <w:rPr>
+          <w:rFonts w:ascii="Courier New" w:hAnsi="Courier New" w:cs="Courier New"/>
+        </w:rPr>
+      </w:pPr>
+      <w:proofErr w:type="gramStart"/>
+      <w:r>
+        <w:rPr>
+          <w:rFonts w:ascii="Courier New" w:hAnsi="Courier New" w:cs="Courier New"/>
+        </w:rPr>
+        <w:t>#[</w:t>
+      </w:r>
+      <w:proofErr w:type="gramEnd"/>
+      <w:r>
+        <w:rPr>
+          <w:rFonts w:ascii="Courier New" w:hAnsi="Courier New" w:cs="Courier New"/>
+        </w:rPr>
+        <w:t>SocialSecurity.retiree1]</w:t>
+      </w:r>
+    </w:p>
+    <w:p>
+      <w:pPr>
+        <w:rPr>
+          <w:rFonts w:ascii="Courier New" w:hAnsi="Courier New" w:cs="Courier New"/>
+        </w:rPr>
+      </w:pPr>
+      <w:r>
+        <w:rPr>
+          <w:rFonts w:ascii="Courier New" w:hAnsi="Courier New" w:cs="Courier New"/>
+        </w:rPr>
+        <w:t>#FRA = 67            # your full retirement age (FRA) according to the IRS</w:t>
+      </w:r>
+    </w:p>
+    <w:p>
+      <w:pPr>
+        <w:rPr>
+          <w:rFonts w:ascii="Courier New" w:hAnsi="Courier New" w:cs="Courier New"/>
+        </w:rPr>
+      </w:pPr>
+      <w:r>
+        <w:rPr>
+          <w:rFonts w:ascii="Courier New" w:hAnsi="Courier New" w:cs="Courier New"/>
+        </w:rPr>
+        <w:t xml:space="preserve">#amount </w:t>
+      </w:r>
+      <w:proofErr w:type="gramStart"/>
+      <w:r>
+        <w:rPr>
+          <w:rFonts w:ascii="Courier New" w:hAnsi="Courier New" w:cs="Courier New"/>
+        </w:rPr>
+        <w:t>=  20</w:t>
+      </w:r>
+      <w:proofErr w:type="gramEnd"/>
+      <w:r>
+        <w:rPr>
+          <w:rFonts w:ascii="Courier New" w:hAnsi="Courier New" w:cs="Courier New"/>
+        </w:rPr>
+        <w:t>_000    # estimated yearly amount at Full Retirement Age (FRA); Assumes inflation, 85% taxed</w:t>
+      </w:r>
+    </w:p>
+    <w:p>
+      <w:pPr>
+        <w:rPr>
+          <w:rFonts w:ascii="Courier New" w:hAnsi="Courier New" w:cs="Courier New"/>
+        </w:rPr>
+      </w:pPr>
+      <w:r>
+        <w:rPr>
+          <w:rFonts w:ascii="Courier New" w:hAnsi="Courier New" w:cs="Courier New"/>
+        </w:rPr>
+        <w:t xml:space="preserve">#age = "70-"         # period you expect to </w:t>
+      </w:r>
+      <w:r>
+        <w:rPr>
+          <w:rFonts w:ascii="Courier New" w:hAnsi="Courier New" w:cs="Courier New"/>
+        </w:rPr>
+        <w:t>receive</w:t>
+      </w:r>
+      <w:r>
+        <w:rPr>
+          <w:rFonts w:ascii="Courier New" w:hAnsi="Courier New" w:cs="Courier New"/>
+        </w:rPr>
+        <w:t xml:space="preserve"> SS ("68-" indi</w:t>
+      </w:r>
+      <w:r>
+        <w:rPr>
+          <w:rFonts w:ascii="Courier New" w:hAnsi="Courier New" w:cs="Courier New"/>
+        </w:rPr>
+        <w:t>cates start at 68 and continue)</w:t>
+      </w:r>
+    </w:p>
+    <w:p>
+      <w:pPr>
+        <w:rPr>
+          <w:rFonts w:ascii="Courier New" w:hAnsi="Courier New" w:cs="Courier New"/>
+        </w:rPr>
+      </w:pPr>
+      <w:proofErr w:type="gramStart"/>
+      <w:r>
+        <w:rPr>
+          <w:rFonts w:ascii="Courier New" w:hAnsi="Courier New" w:cs="Courier New"/>
+        </w:rPr>
+        <w:t>#[</w:t>
+      </w:r>
+      <w:proofErr w:type="gramEnd"/>
+      <w:r>
+        <w:rPr>
+          <w:rFonts w:ascii="Courier New" w:hAnsi="Courier New" w:cs="Courier New"/>
+        </w:rPr>
+        <w:t>SocialSecurity.retiree2]</w:t>
+      </w:r>
+    </w:p>
+    <w:p>
+      <w:pPr>
+        <w:rPr>
+          <w:rFonts w:ascii="Courier New" w:hAnsi="Courier New" w:cs="Courier New"/>
+        </w:rPr>
+      </w:pPr>
+      <w:r>
+        <w:rPr>
+          <w:rFonts w:ascii="Courier New" w:hAnsi="Courier New" w:cs="Courier New"/>
+        </w:rPr>
+        <w:t>#FRA = 67            # your full retirement age (FRA) according to the IRS</w:t>
+      </w:r>
+    </w:p>
+    <w:p>
+      <w:pPr>
+        <w:rPr>
+          <w:rFonts w:ascii="Courier New" w:hAnsi="Courier New" w:cs="Courier New"/>
+        </w:rPr>
+      </w:pPr>
+      <w:r>
+        <w:rPr>
+          <w:rFonts w:ascii="Courier New" w:hAnsi="Courier New" w:cs="Courier New"/>
+        </w:rPr>
+        <w:t>#amount = -1         # -1 for default spousal benefit amount, amount at Full Retirement Age (FRA); Assumes inflation, 85% taxed</w:t>
+      </w:r>
+    </w:p>
+    <w:p>
+      <w:pPr>
+        <w:rPr>
+          <w:rFonts w:ascii="Courier New" w:hAnsi="Courier New" w:cs="Courier New"/>
+        </w:rPr>
+      </w:pPr>
+      <w:r>
+        <w:rPr>
+          <w:rFonts w:ascii="Courier New" w:hAnsi="Courier New" w:cs="Courier New"/>
+        </w:rPr>
+        <w:t xml:space="preserve">#age = "67-"         # period you expect to </w:t>
+      </w:r>
+      <w:r>
+        <w:rPr>
+          <w:rFonts w:ascii="Courier New" w:hAnsi="Courier New" w:cs="Courier New"/>
+        </w:rPr>
+        <w:t>receive</w:t>
+      </w:r>
+      <w:r>
+        <w:rPr>
+          <w:rFonts w:ascii="Courier New" w:hAnsi="Courier New" w:cs="Courier New"/>
+        </w:rPr>
+        <w:t xml:space="preserve"> SS ("68-" indicates start at 68 and continue)</w:t>
+      </w:r>
+    </w:p>
+    <w:p>
+      <w:pPr>
+        <w:rPr>
+          <w:rFonts w:cstheme="minorHAnsi"/>
+        </w:rPr>
+      </w:pPr>
+      <w:r>
+        <w:rPr>
+          <w:rFonts w:cstheme="minorHAnsi"/>
+        </w:rPr>
+        <w:t>Annuities</w:t>
+      </w:r>
+      <w:r>
+        <w:rPr>
+          <w:rFonts w:cstheme="minorHAnsi"/>
+        </w:rPr>
+        <w:t xml:space="preserve">, reverse </w:t>
+      </w:r>
+      <w:r>
+        <w:rPr>
+          <w:rFonts w:cstheme="minorHAnsi"/>
+        </w:rPr>
+        <w:t>mortgages</w:t>
+      </w:r>
+      <w:r>
+        <w:rPr>
+          <w:rFonts w:cstheme="minorHAnsi"/>
+        </w:rPr>
+        <w:t xml:space="preserve"> and other types of income can be specified in an income section. These sections are named as </w:t>
+      </w:r>
+      <w:proofErr w:type="spellStart"/>
+      <w:r>
+        <w:rPr>
+          <w:rFonts w:cstheme="minorHAnsi"/>
+        </w:rPr>
+        <w:t>income.final</w:t>
+      </w:r>
+      <w:proofErr w:type="spellEnd"/>
+      <w:r>
+        <w:rPr>
+          <w:rFonts w:cstheme="minorHAnsi"/>
+        </w:rPr>
+        <w:t xml:space="preserve"> where the final portion is some name meaningful to you for the type of income it is. </w:t>
+      </w:r>
+      <w:r>
+        <w:rPr>
+          <w:rFonts w:cstheme="minorHAnsi"/>
+        </w:rPr>
+        <w:t xml:space="preserve">It </w:t>
+      </w:r>
+      <w:r>
+        <w:rPr>
+          <w:rFonts w:cstheme="minorHAnsi"/>
+        </w:rPr>
+        <w:t xml:space="preserve">includes an </w:t>
+      </w:r>
+      <w:r>
+        <w:rPr>
+          <w:rFonts w:cstheme="minorHAnsi"/>
+        </w:rPr>
+        <w:t xml:space="preserve">annual amount, period you will receive it, whether it should be inflation adjusted and whether it is taxable. </w:t>
+      </w:r>
+    </w:p>
+    <w:p>
+      <w:pPr>
+        <w:rPr>
+          <w:rFonts w:ascii="Courier New" w:hAnsi="Courier New" w:cs="Courier New"/>
+        </w:rPr>
+      </w:pPr>
+      <w:proofErr w:type="gramStart"/>
+      <w:r>
+        <w:rPr>
+          <w:rFonts w:ascii="Courier New" w:hAnsi="Courier New" w:cs="Courier New"/>
+        </w:rPr>
+        <w:t>#[</w:t>
+      </w:r>
+      <w:proofErr w:type="spellStart"/>
+      <w:proofErr w:type="gramEnd"/>
+      <w:r>
+        <w:rPr>
+          <w:rFonts w:ascii="Courier New" w:hAnsi="Courier New" w:cs="Courier New"/>
+        </w:rPr>
+        <w:t>income.taxfreeNoneInflationAdjustedAnuity</w:t>
+      </w:r>
+      <w:proofErr w:type="spellEnd"/>
+      <w:r>
+        <w:rPr>
+          <w:rFonts w:ascii="Courier New" w:hAnsi="Courier New" w:cs="Courier New"/>
+        </w:rPr>
+        <w:t>]</w:t>
+      </w:r>
+    </w:p>
+    <w:p>
+      <w:pPr>
+        <w:rPr>
+          <w:rFonts w:ascii="Courier New" w:hAnsi="Courier New" w:cs="Courier New"/>
+        </w:rPr>
+      </w:pPr>
+      <w:r>
+        <w:rPr>
+          <w:rFonts w:ascii="Courier New" w:hAnsi="Courier New" w:cs="Courier New"/>
+        </w:rPr>
+        <w:t>#amount = 3000      # yearly amount</w:t>
+      </w:r>
+    </w:p>
+    <w:p>
+      <w:pPr>
+        <w:rPr>
+          <w:rFonts w:ascii="Courier New" w:hAnsi="Courier New" w:cs="Courier New"/>
+        </w:rPr>
+      </w:pPr>
+      <w:r>
+        <w:rPr>
+          <w:rFonts w:ascii="Courier New" w:hAnsi="Courier New" w:cs="Courier New"/>
+        </w:rPr>
+        <w:t xml:space="preserve">#age = "65-70"      # period you expect to </w:t>
+      </w:r>
+      <w:r>
+        <w:rPr>
+          <w:rFonts w:ascii="Courier New" w:hAnsi="Courier New" w:cs="Courier New"/>
+        </w:rPr>
+        <w:t>receive</w:t>
+      </w:r>
+      <w:r>
+        <w:rPr>
+          <w:rFonts w:ascii="Courier New" w:hAnsi="Courier New" w:cs="Courier New"/>
+        </w:rPr>
+        <w:t xml:space="preserve"> it</w:t>
+      </w:r>
+    </w:p>
+    <w:p>
+      <w:pPr>
+        <w:rPr>
+          <w:rFonts w:ascii="Courier New" w:hAnsi="Courier New" w:cs="Courier New"/>
+        </w:rPr>
+      </w:pPr>
+      <w:r>
+        <w:rPr>
+          <w:rFonts w:ascii="Courier New" w:hAnsi="Courier New" w:cs="Courier New"/>
+        </w:rPr>
+        <w:t xml:space="preserve">#inflation = </w:t>
+      </w:r>
+      <w:proofErr w:type="gramStart"/>
+      <w:r>
+        <w:rPr>
+          <w:rFonts w:ascii="Courier New" w:hAnsi="Courier New" w:cs="Courier New"/>
+        </w:rPr>
+        <w:t>false  #</w:t>
+      </w:r>
+      <w:proofErr w:type="gramEnd"/>
+      <w:r>
+        <w:rPr>
+          <w:rFonts w:ascii="Courier New" w:hAnsi="Courier New" w:cs="Courier New"/>
+        </w:rPr>
+        <w:t xml:space="preserve"> not inflation adjusted</w:t>
+      </w:r>
+    </w:p>
+    <w:p>
+      <w:pPr>
+        <w:rPr>
+          <w:rFonts w:ascii="Courier New" w:hAnsi="Courier New" w:cs="Courier New"/>
+        </w:rPr>
+      </w:pPr>
+      <w:r>
+        <w:rPr>
+          <w:rFonts w:ascii="Courier New" w:hAnsi="Courier New" w:cs="Courier New"/>
+        </w:rPr>
         <w:lastRenderedPageBreak/>
-        <w:t>[iam.retiree2</w:t>
-      </w:r>
+        <w:t>#tax = false</w:t>
+      </w:r>
+      <w:r>
+        <w:rPr>
+          <w:rFonts w:ascii="Courier New" w:hAnsi="Courier New" w:cs="Courier New"/>
+        </w:rPr>
+        <w:t xml:space="preserve">        # not federally taxable</w:t>
+      </w:r>
+    </w:p>
+    <w:p>
+      <w:pPr>
+        <w:rPr>
+          <w:rFonts w:ascii="Courier New" w:hAnsi="Courier New" w:cs="Courier New"/>
+        </w:rPr>
+      </w:pPr>
       <w:proofErr w:type="gramStart"/>
       <w:r>
         <w:rPr>
           <w:rFonts w:ascii="Courier New" w:hAnsi="Courier New" w:cs="Courier New"/>
         </w:rPr>
-        <w:t>]  #</w:t>
-      </w:r>
+        <w:t>#[</w:t>
+      </w:r>
+      <w:proofErr w:type="spellStart"/>
       <w:proofErr w:type="gramEnd"/>
       <w:r>
         <w:rPr>
           <w:rFonts w:ascii="Courier New" w:hAnsi="Courier New" w:cs="Courier New"/>
         </w:rPr>
-        <w:t xml:space="preserve"> </w:t>
-      </w:r>
-      <w:proofErr w:type="spellStart"/>
-      <w:r>
-        <w:rPr>
-          <w:rFonts w:ascii="Courier New" w:hAnsi="Courier New" w:cs="Courier New"/>
-        </w:rPr>
-        <w:t>iam</w:t>
-      </w:r>
-      <w:proofErr w:type="spellEnd"/>
-      <w:r>
-        <w:rPr>
-          <w:rFonts w:ascii="Courier New" w:hAnsi="Courier New" w:cs="Courier New"/>
-        </w:rPr>
-        <w:t xml:space="preserve"> (for each) is required in some joint cases (".xxx" use to match accounts IRA/</w:t>
-      </w:r>
-      <w:proofErr w:type="spellStart"/>
+        <w:t>income.InflationAdjustedAnuity</w:t>
+      </w:r>
+      <w:proofErr w:type="spellEnd"/>
+      <w:r>
+        <w:rPr>
+          <w:rFonts w:ascii="Courier New" w:hAnsi="Courier New" w:cs="Courier New"/>
+        </w:rPr>
+        <w:t>]</w:t>
+      </w:r>
+    </w:p>
+    <w:p>
+      <w:pPr>
+        <w:rPr>
+          <w:rFonts w:ascii="Courier New" w:hAnsi="Courier New" w:cs="Courier New"/>
+        </w:rPr>
+      </w:pPr>
+      <w:r>
+        <w:rPr>
+          <w:rFonts w:ascii="Courier New" w:hAnsi="Courier New" w:cs="Courier New"/>
+        </w:rPr>
+        <w:t>#amount = 3000      # yearly amount</w:t>
+      </w:r>
+    </w:p>
+    <w:p>
+      <w:pPr>
+        <w:rPr>
+          <w:rFonts w:ascii="Courier New" w:hAnsi="Courier New" w:cs="Courier New"/>
+        </w:rPr>
+      </w:pPr>
+      <w:r>
+        <w:rPr>
+          <w:rFonts w:ascii="Courier New" w:hAnsi="Courier New" w:cs="Courier New"/>
+        </w:rPr>
+        <w:t xml:space="preserve">#age = "65-70"      # period you expect to </w:t>
+      </w:r>
+      <w:r>
+        <w:rPr>
+          <w:rFonts w:ascii="Courier New" w:hAnsi="Courier New" w:cs="Courier New"/>
+        </w:rPr>
+        <w:t>receive</w:t>
+      </w:r>
+      <w:r>
+        <w:rPr>
+          <w:rFonts w:ascii="Courier New" w:hAnsi="Courier New" w:cs="Courier New"/>
+        </w:rPr>
+        <w:t xml:space="preserve"> it</w:t>
+      </w:r>
+    </w:p>
+    <w:p>
+      <w:pPr>
+        <w:rPr>
+          <w:rFonts w:ascii="Courier New" w:hAnsi="Courier New" w:cs="Courier New"/>
+        </w:rPr>
+      </w:pPr>
+      <w:r>
+        <w:rPr>
+          <w:rFonts w:ascii="Courier New" w:hAnsi="Courier New" w:cs="Courier New"/>
+        </w:rPr>
+        <w:t>#inflation = true   # inflation adjusted</w:t>
+      </w:r>
+    </w:p>
+    <w:p>
+      <w:pPr>
+        <w:rPr>
+          <w:rFonts w:ascii="Courier New" w:hAnsi="Courier New" w:cs="Courier New"/>
+        </w:rPr>
+      </w:pPr>
+      <w:r>
+        <w:rPr>
+          <w:rFonts w:ascii="Courier New" w:hAnsi="Courier New" w:cs="Courier New"/>
+        </w:rPr>
+        <w:t>#tax = t</w:t>
+      </w:r>
+      <w:r>
+        <w:rPr>
+          <w:rFonts w:ascii="Courier New" w:hAnsi="Courier New" w:cs="Courier New"/>
+        </w:rPr>
+        <w:t>rue         # federally taxable</w:t>
+      </w:r>
+    </w:p>
+    <w:p>
+      <w:pPr>
+        <w:rPr>
+          <w:rFonts w:cstheme="minorHAnsi"/>
+        </w:rPr>
+      </w:pPr>
+      <w:r>
+        <w:rPr>
+          <w:rFonts w:cstheme="minorHAnsi"/>
+        </w:rPr>
+        <w:t>R</w:t>
+      </w:r>
+      <w:r>
+        <w:rPr>
+          <w:rFonts w:cstheme="minorHAnsi"/>
+        </w:rPr>
+        <w:t>everse mortgage</w:t>
+      </w:r>
+      <w:r>
+        <w:rPr>
+          <w:rFonts w:cstheme="minorHAnsi"/>
+        </w:rPr>
+        <w:t>s take many forms with one of the simplest paying a constant amount each month for the rest of your life. This form and others can be represented in the income section. For example the simple form can be represented as follows</w:t>
+      </w:r>
+      <w:r>
+        <w:rPr>
+          <w:rFonts w:cstheme="minorHAnsi"/>
+        </w:rPr>
+        <w:t>:</w:t>
+      </w:r>
+    </w:p>
+    <w:p>
+      <w:pPr>
+        <w:rPr>
+          <w:rFonts w:ascii="Courier New" w:hAnsi="Courier New" w:cs="Courier New"/>
+        </w:rPr>
+      </w:pPr>
+      <w:r>
+        <w:rPr>
+          <w:rFonts w:ascii="Courier New" w:hAnsi="Courier New" w:cs="Courier New"/>
+        </w:rPr>
+        <w:t>[</w:t>
+      </w:r>
+      <w:proofErr w:type="spellStart"/>
+      <w:r>
+        <w:rPr>
+          <w:rFonts w:ascii="Courier New" w:hAnsi="Courier New" w:cs="Courier New"/>
+        </w:rPr>
+        <w:t>income.reversemortgage</w:t>
+      </w:r>
+      <w:proofErr w:type="spellEnd"/>
+      <w:r>
+        <w:rPr>
+          <w:rFonts w:ascii="Courier New" w:hAnsi="Courier New" w:cs="Courier New"/>
+        </w:rPr>
+        <w:t>]</w:t>
+      </w:r>
+    </w:p>
+    <w:p>
+      <w:pPr>
+        <w:rPr>
+          <w:rFonts w:ascii="Courier New" w:hAnsi="Courier New" w:cs="Courier New"/>
+        </w:rPr>
+      </w:pPr>
+      <w:proofErr w:type="gramStart"/>
+      <w:r>
+        <w:rPr>
+          <w:rFonts w:ascii="Courier New" w:hAnsi="Courier New" w:cs="Courier New"/>
+        </w:rPr>
+        <w:t>amount</w:t>
+      </w:r>
+      <w:proofErr w:type="gramEnd"/>
+      <w:r>
+        <w:rPr>
+          <w:rFonts w:ascii="Courier New" w:hAnsi="Courier New" w:cs="Courier New"/>
+        </w:rPr>
+        <w:t xml:space="preserve"> = 12000      # yearly amount, 1000/</w:t>
+      </w:r>
+      <w:proofErr w:type="spellStart"/>
+      <w:r>
+        <w:rPr>
+          <w:rFonts w:ascii="Courier New" w:hAnsi="Courier New" w:cs="Courier New"/>
+        </w:rPr>
+        <w:t>mo</w:t>
+      </w:r>
+      <w:proofErr w:type="spellEnd"/>
+    </w:p>
+    <w:p>
+      <w:pPr>
+        <w:rPr>
+          <w:rFonts w:ascii="Courier New" w:hAnsi="Courier New" w:cs="Courier New"/>
+        </w:rPr>
+      </w:pPr>
+      <w:proofErr w:type="gramStart"/>
+      <w:r>
+        <w:rPr>
+          <w:rFonts w:ascii="Courier New" w:hAnsi="Courier New" w:cs="Courier New"/>
+        </w:rPr>
+        <w:t>age</w:t>
+      </w:r>
+      <w:proofErr w:type="gramEnd"/>
+      <w:r>
+        <w:rPr>
+          <w:rFonts w:ascii="Courier New" w:hAnsi="Courier New" w:cs="Courier New"/>
+        </w:rPr>
+        <w:t xml:space="preserve"> = '70-'         # period to receive payments</w:t>
+      </w:r>
+    </w:p>
+    <w:p>
+      <w:pPr>
+        <w:rPr>
+          <w:rFonts w:ascii="Courier New" w:hAnsi="Courier New" w:cs="Courier New"/>
+        </w:rPr>
+      </w:pPr>
+      <w:proofErr w:type="gramStart"/>
+      <w:r>
+        <w:rPr>
+          <w:rFonts w:ascii="Courier New" w:hAnsi="Courier New" w:cs="Courier New"/>
+        </w:rPr>
+        <w:t>inflation</w:t>
+      </w:r>
+      <w:proofErr w:type="gramEnd"/>
+      <w:r>
+        <w:rPr>
+          <w:rFonts w:ascii="Courier New" w:hAnsi="Courier New" w:cs="Courier New"/>
+        </w:rPr>
+        <w:t xml:space="preserve"> = false   # payment is not inflation adjusted</w:t>
+      </w:r>
+    </w:p>
+    <w:p>
+      <w:pPr>
+        <w:rPr>
+          <w:rFonts w:ascii="Courier New" w:hAnsi="Courier New" w:cs="Courier New"/>
+        </w:rPr>
+      </w:pPr>
+      <w:proofErr w:type="gramStart"/>
+      <w:r>
+        <w:rPr>
+          <w:rFonts w:ascii="Courier New" w:hAnsi="Courier New" w:cs="Courier New"/>
+        </w:rPr>
+        <w:t>tax</w:t>
+      </w:r>
+      <w:proofErr w:type="gramEnd"/>
+      <w:r>
+        <w:rPr>
+          <w:rFonts w:ascii="Courier New" w:hAnsi="Courier New" w:cs="Courier New"/>
+        </w:rPr>
+        <w:t xml:space="preserve"> = false         # payment/loan is not taxable</w:t>
+      </w:r>
+    </w:p>
+    <w:p>
+      <w:pPr>
+        <w:rPr>
+          <w:rFonts w:ascii="Courier New" w:hAnsi="Courier New" w:cs="Courier New"/>
+        </w:rPr>
+      </w:pPr>
+    </w:p>
+    <w:p>
+      <w:pPr>
+        <w:rPr>
+          <w:rFonts w:ascii="Courier New" w:hAnsi="Courier New" w:cs="Courier New"/>
+        </w:rPr>
+      </w:pPr>
+      <w:proofErr w:type="gramStart"/>
+      <w:r>
+        <w:rPr>
+          <w:rFonts w:ascii="Courier New" w:hAnsi="Courier New" w:cs="Courier New"/>
+        </w:rPr>
+        <w:t>#[</w:t>
+      </w:r>
+      <w:proofErr w:type="spellStart"/>
+      <w:proofErr w:type="gramEnd"/>
+      <w:r>
+        <w:rPr>
+          <w:rFonts w:ascii="Courier New" w:hAnsi="Courier New" w:cs="Courier New"/>
+        </w:rPr>
+        <w:t>income.rental</w:t>
+      </w:r>
+      <w:proofErr w:type="spellEnd"/>
+      <w:r>
+        <w:rPr>
+          <w:rFonts w:ascii="Courier New" w:hAnsi="Courier New" w:cs="Courier New"/>
+        </w:rPr>
+        <w:t>]</w:t>
+      </w:r>
+    </w:p>
+    <w:p>
+      <w:pPr>
+        <w:rPr>
+          <w:rFonts w:ascii="Courier New" w:hAnsi="Courier New" w:cs="Courier New"/>
+        </w:rPr>
+      </w:pPr>
+      <w:r>
+        <w:rPr>
+          <w:rFonts w:ascii="Courier New" w:hAnsi="Courier New" w:cs="Courier New"/>
+        </w:rPr>
+        <w:t>#amount = 5_000     # yearly amount</w:t>
+      </w:r>
+    </w:p>
+    <w:p>
+      <w:pPr>
+        <w:rPr>
+          <w:rFonts w:ascii="Courier New" w:hAnsi="Courier New" w:cs="Courier New"/>
+        </w:rPr>
+      </w:pPr>
+      <w:r>
+        <w:rPr>
+          <w:rFonts w:ascii="Courier New" w:hAnsi="Courier New" w:cs="Courier New"/>
+        </w:rPr>
+        <w:t xml:space="preserve">#age = "67-"        # period you expect to </w:t>
+      </w:r>
+      <w:r>
+        <w:rPr>
+          <w:rFonts w:ascii="Courier New" w:hAnsi="Courier New" w:cs="Courier New"/>
+        </w:rPr>
+        <w:t>receive</w:t>
+      </w:r>
+      <w:r>
+        <w:rPr>
+          <w:rFonts w:ascii="Courier New" w:hAnsi="Courier New" w:cs="Courier New"/>
+        </w:rPr>
+        <w:t xml:space="preserve"> it</w:t>
+      </w:r>
+    </w:p>
+    <w:p>
+      <w:pPr>
+        <w:rPr>
+          <w:rFonts w:ascii="Courier New" w:hAnsi="Courier New" w:cs="Courier New"/>
+        </w:rPr>
+      </w:pPr>
+      <w:r>
+        <w:rPr>
+          <w:rFonts w:ascii="Courier New" w:hAnsi="Courier New" w:cs="Courier New"/>
+        </w:rPr>
+        <w:t>#inflation = true   # inflation adjusted</w:t>
+      </w:r>
+    </w:p>
+    <w:p>
+      <w:pPr>
+        <w:rPr>
+          <w:rFonts w:ascii="Courier New" w:hAnsi="Courier New" w:cs="Courier New"/>
+        </w:rPr>
+      </w:pPr>
+      <w:r>
+        <w:rPr>
+          <w:rFonts w:ascii="Courier New" w:hAnsi="Courier New" w:cs="Courier New"/>
+        </w:rPr>
+        <w:t>#tax = true         # federally taxable</w:t>
+      </w:r>
+    </w:p>
+    <w:p>
+      <w:pPr>
+        <w:rPr>
+          <w:rFonts w:cstheme="minorHAnsi"/>
+        </w:rPr>
+      </w:pPr>
+      <w:r>
+        <w:rPr>
+          <w:rFonts w:cstheme="minorHAnsi"/>
+        </w:rPr>
+        <w:t>Major assets like your home or other real estate</w:t>
+      </w:r>
+      <w:r>
+        <w:rPr>
+          <w:rFonts w:cstheme="minorHAnsi"/>
+        </w:rPr>
+        <w:t xml:space="preserve"> can have a significant impact on your retirement. If you plan to sell these assets during your retirement you can include there return in your plan with the [asset] section as below. This section provides the information needed for the optimizer to determine the amount to add to your after tax account and the amount that is taxable. If the asset is your primary residence the IRS exempts the first $250K ($500K joint) of capital gains from taxes.</w:t>
+      </w:r>
+    </w:p>
+    <w:p>
+      <w:pPr>
+        <w:rPr>
+          <w:rFonts w:ascii="Courier New" w:hAnsi="Courier New" w:cs="Courier New"/>
+        </w:rPr>
+      </w:pPr>
+      <w:proofErr w:type="gramStart"/>
+      <w:r>
+        <w:rPr>
+          <w:rFonts w:ascii="Courier New" w:hAnsi="Courier New" w:cs="Courier New"/>
+        </w:rPr>
+        <w:t>#[</w:t>
+      </w:r>
+      <w:proofErr w:type="spellStart"/>
+      <w:proofErr w:type="gramEnd"/>
+      <w:r>
+        <w:rPr>
+          <w:rFonts w:ascii="Courier New" w:hAnsi="Courier New" w:cs="Courier New"/>
+        </w:rPr>
+        <w:t>asset.home</w:t>
+      </w:r>
+      <w:proofErr w:type="spellEnd"/>
+      <w:r>
+        <w:rPr>
+          <w:rFonts w:ascii="Courier New" w:hAnsi="Courier New" w:cs="Courier New"/>
+        </w:rPr>
+        <w:t>]</w:t>
+      </w:r>
+    </w:p>
+    <w:p>
+      <w:pPr>
+        <w:rPr>
+          <w:rFonts w:ascii="Courier New" w:hAnsi="Courier New" w:cs="Courier New"/>
+        </w:rPr>
+      </w:pPr>
+      <w:r>
+        <w:rPr>
+          <w:rFonts w:ascii="Courier New" w:hAnsi="Courier New" w:cs="Courier New"/>
+        </w:rPr>
+        <w:t>#value = 550_000                 # current value of the asset</w:t>
+      </w:r>
+    </w:p>
+    <w:p>
+      <w:pPr>
+        <w:rPr>
+          <w:rFonts w:ascii="Courier New" w:hAnsi="Courier New" w:cs="Courier New"/>
+        </w:rPr>
+      </w:pPr>
+      <w:r>
+        <w:rPr>
+          <w:rFonts w:ascii="Courier New" w:hAnsi="Courier New" w:cs="Courier New"/>
+        </w:rPr>
+        <w:t>#</w:t>
+      </w:r>
+      <w:proofErr w:type="spellStart"/>
+      <w:r>
+        <w:rPr>
+          <w:rFonts w:ascii="Courier New" w:hAnsi="Courier New" w:cs="Courier New"/>
+        </w:rPr>
+        <w:t>costAndImprovements</w:t>
+      </w:r>
+      <w:proofErr w:type="spellEnd"/>
+      <w:r>
+        <w:rPr>
+          <w:rFonts w:ascii="Courier New" w:hAnsi="Courier New" w:cs="Courier New"/>
+        </w:rPr>
+        <w:t xml:space="preserve"> = 300_000   # purchase price plus </w:t>
+      </w:r>
+      <w:r>
+        <w:rPr>
+          <w:rFonts w:ascii="Courier New" w:hAnsi="Courier New" w:cs="Courier New"/>
+        </w:rPr>
+        <w:t>improvement</w:t>
+      </w:r>
+      <w:r>
+        <w:rPr>
+          <w:rFonts w:ascii="Courier New" w:hAnsi="Courier New" w:cs="Courier New"/>
+        </w:rPr>
+        <w:t xml:space="preserve"> cost</w:t>
+      </w:r>
+    </w:p>
+    <w:p>
+      <w:pPr>
+        <w:rPr>
+          <w:rFonts w:ascii="Courier New" w:hAnsi="Courier New" w:cs="Courier New"/>
+        </w:rPr>
+      </w:pPr>
+      <w:r>
+        <w:rPr>
+          <w:rFonts w:ascii="Courier New" w:hAnsi="Courier New" w:cs="Courier New"/>
+        </w:rPr>
+        <w:t>#</w:t>
+      </w:r>
+      <w:proofErr w:type="spellStart"/>
+      <w:r>
+        <w:rPr>
+          <w:rFonts w:ascii="Courier New" w:hAnsi="Courier New" w:cs="Courier New"/>
+        </w:rPr>
+        <w:t>ageToSell</w:t>
+      </w:r>
+      <w:proofErr w:type="spellEnd"/>
+      <w:r>
+        <w:rPr>
+          <w:rFonts w:ascii="Courier New" w:hAnsi="Courier New" w:cs="Courier New"/>
+        </w:rPr>
+        <w:t xml:space="preserve"> = 72                  # age at which to sell the asset</w:t>
+      </w:r>
+    </w:p>
+    <w:p>
+      <w:pPr>
+        <w:rPr>
+          <w:rFonts w:ascii="Courier New" w:hAnsi="Courier New" w:cs="Courier New"/>
+        </w:rPr>
+      </w:pPr>
+      <w:r>
+        <w:rPr>
+          <w:rFonts w:ascii="Courier New" w:hAnsi="Courier New" w:cs="Courier New"/>
+        </w:rPr>
+        <w:t>#</w:t>
+      </w:r>
+      <w:proofErr w:type="spellStart"/>
+      <w:r>
+        <w:rPr>
+          <w:rFonts w:ascii="Courier New" w:hAnsi="Courier New" w:cs="Courier New"/>
+        </w:rPr>
+        <w:t>owedAtAgeToSell</w:t>
+      </w:r>
+      <w:proofErr w:type="spellEnd"/>
+      <w:r>
+        <w:rPr>
+          <w:rFonts w:ascii="Courier New" w:hAnsi="Courier New" w:cs="Courier New"/>
+        </w:rPr>
+        <w:t xml:space="preserve"> = 100_000       # amount owed at time of sell (</w:t>
+      </w:r>
+      <w:proofErr w:type="spellStart"/>
+      <w:r>
+        <w:rPr>
+          <w:rFonts w:ascii="Courier New" w:hAnsi="Courier New" w:cs="Courier New"/>
+        </w:rPr>
+        <w:t>ageToSell</w:t>
+      </w:r>
+      <w:proofErr w:type="spellEnd"/>
+      <w:r>
+        <w:rPr>
+          <w:rFonts w:ascii="Courier New" w:hAnsi="Courier New" w:cs="Courier New"/>
+        </w:rPr>
+        <w:t>)</w:t>
+      </w:r>
+    </w:p>
+    <w:p>
+      <w:pPr>
+        <w:rPr>
+          <w:rFonts w:ascii="Courier New" w:hAnsi="Courier New" w:cs="Courier New"/>
+        </w:rPr>
+      </w:pPr>
+      <w:r>
+        <w:rPr>
+          <w:rFonts w:ascii="Courier New" w:hAnsi="Courier New" w:cs="Courier New"/>
+        </w:rPr>
+        <w:t>#</w:t>
+      </w:r>
+      <w:proofErr w:type="spellStart"/>
+      <w:r>
+        <w:rPr>
+          <w:rFonts w:ascii="Courier New" w:hAnsi="Courier New" w:cs="Courier New"/>
+        </w:rPr>
+        <w:t>primaryResidence</w:t>
+      </w:r>
+      <w:proofErr w:type="spellEnd"/>
+      <w:r>
+        <w:rPr>
+          <w:rFonts w:ascii="Courier New" w:hAnsi="Courier New" w:cs="Courier New"/>
+        </w:rPr>
+        <w:t xml:space="preserve"> = true         # Primary residence gets tax break</w:t>
+      </w:r>
+    </w:p>
+    <w:p>
+      <w:pPr>
+        <w:rPr>
+          <w:rFonts w:ascii="Courier New" w:hAnsi="Courier New" w:cs="Courier New"/>
+        </w:rPr>
+      </w:pPr>
+      <w:r>
+        <w:rPr>
+          <w:rFonts w:ascii="Courier New" w:hAnsi="Courier New" w:cs="Courier New"/>
+        </w:rPr>
+        <w:lastRenderedPageBreak/>
+        <w:t xml:space="preserve">#rate = 4                        # </w:t>
+      </w:r>
+      <w:proofErr w:type="spellStart"/>
+      <w:r>
+        <w:rPr>
+          <w:rFonts w:ascii="Courier New" w:hAnsi="Courier New" w:cs="Courier New"/>
+        </w:rPr>
+        <w:t>avg</w:t>
+      </w:r>
+      <w:proofErr w:type="spellEnd"/>
+      <w:r>
+        <w:rPr>
+          <w:rFonts w:ascii="Courier New" w:hAnsi="Courier New" w:cs="Courier New"/>
+        </w:rPr>
+        <w:t xml:space="preserve"> rate of return (defaults to global rate)</w:t>
+      </w:r>
+    </w:p>
+    <w:p>
+      <w:pPr>
+        <w:rPr>
+          <w:rFonts w:ascii="Courier New" w:hAnsi="Courier New" w:cs="Courier New"/>
+        </w:rPr>
+      </w:pPr>
+      <w:r>
+        <w:rPr>
+          <w:rFonts w:ascii="Courier New" w:hAnsi="Courier New" w:cs="Courier New"/>
+        </w:rPr>
+        <w:t>#</w:t>
+      </w:r>
+      <w:proofErr w:type="spellStart"/>
+      <w:r>
+        <w:rPr>
+          <w:rFonts w:ascii="Courier New" w:hAnsi="Courier New" w:cs="Courier New"/>
+        </w:rPr>
+        <w:t>brokerageRate</w:t>
+      </w:r>
+      <w:proofErr w:type="spellEnd"/>
+      <w:r>
+        <w:rPr>
+          <w:rFonts w:ascii="Courier New" w:hAnsi="Courier New" w:cs="Courier New"/>
+        </w:rPr>
+        <w:t xml:space="preserve"> = 4               # brokerage fee percent (default 4%)</w:t>
+      </w:r>
+    </w:p>
+    <w:p>
+      <w:pPr>
+        <w:rPr>
+          <w:rFonts w:ascii="Courier New" w:hAnsi="Courier New" w:cs="Courier New"/>
+        </w:rPr>
+      </w:pPr>
+    </w:p>
+    <w:p>
+      <w:pPr>
+        <w:rPr>
+          <w:rFonts w:ascii="Courier New" w:hAnsi="Courier New" w:cs="Courier New"/>
+        </w:rPr>
+      </w:pPr>
+      <w:proofErr w:type="gramStart"/>
+      <w:r>
+        <w:rPr>
+          <w:rFonts w:ascii="Courier New" w:hAnsi="Courier New" w:cs="Courier New"/>
+        </w:rPr>
+        <w:t>#[</w:t>
+      </w:r>
+      <w:proofErr w:type="spellStart"/>
+      <w:proofErr w:type="gramEnd"/>
+      <w:r>
+        <w:rPr>
+          <w:rFonts w:ascii="Courier New" w:hAnsi="Courier New" w:cs="Courier New"/>
+        </w:rPr>
+        <w:t>asset.rental</w:t>
+      </w:r>
+      <w:proofErr w:type="spellEnd"/>
+      <w:r>
+        <w:rPr>
+          <w:rFonts w:ascii="Courier New" w:hAnsi="Courier New" w:cs="Courier New"/>
+        </w:rPr>
+        <w:t>]</w:t>
+      </w:r>
+    </w:p>
+    <w:p>
+      <w:pPr>
+        <w:rPr>
+          <w:rFonts w:ascii="Courier New" w:hAnsi="Courier New" w:cs="Courier New"/>
+        </w:rPr>
+      </w:pPr>
+      <w:r>
+        <w:rPr>
+          <w:rFonts w:ascii="Courier New" w:hAnsi="Courier New" w:cs="Courier New"/>
+        </w:rPr>
+        <w:t>#value = 250_000                 # current value of the asset</w:t>
+      </w:r>
+    </w:p>
+    <w:p>
+      <w:pPr>
+        <w:rPr>
+          <w:rFonts w:ascii="Courier New" w:hAnsi="Courier New" w:cs="Courier New"/>
+        </w:rPr>
+      </w:pPr>
+      <w:r>
+        <w:rPr>
+          <w:rFonts w:ascii="Courier New" w:hAnsi="Courier New" w:cs="Courier New"/>
+        </w:rPr>
+        <w:t>#</w:t>
+      </w:r>
+      <w:proofErr w:type="spellStart"/>
+      <w:r>
+        <w:rPr>
+          <w:rFonts w:ascii="Courier New" w:hAnsi="Courier New" w:cs="Courier New"/>
+        </w:rPr>
+        <w:t>costAndImprovements</w:t>
+      </w:r>
+      <w:proofErr w:type="spellEnd"/>
+      <w:r>
+        <w:rPr>
+          <w:rFonts w:ascii="Courier New" w:hAnsi="Courier New" w:cs="Courier New"/>
+        </w:rPr>
+        <w:t xml:space="preserve"> = 150_000   # purchase price plus </w:t>
+      </w:r>
+      <w:r>
+        <w:rPr>
+          <w:rFonts w:ascii="Courier New" w:hAnsi="Courier New" w:cs="Courier New"/>
+        </w:rPr>
+        <w:t>improvement</w:t>
+      </w:r>
+      <w:r>
+        <w:rPr>
+          <w:rFonts w:ascii="Courier New" w:hAnsi="Courier New" w:cs="Courier New"/>
+        </w:rPr>
+        <w:t xml:space="preserve"> cost</w:t>
+      </w:r>
+    </w:p>
+    <w:p>
+      <w:pPr>
+        <w:rPr>
+          <w:rFonts w:ascii="Courier New" w:hAnsi="Courier New" w:cs="Courier New"/>
+        </w:rPr>
+      </w:pPr>
+      <w:r>
+        <w:rPr>
+          <w:rFonts w:ascii="Courier New" w:hAnsi="Courier New" w:cs="Courier New"/>
+        </w:rPr>
+        <w:t>#</w:t>
+      </w:r>
+      <w:proofErr w:type="spellStart"/>
+      <w:r>
+        <w:rPr>
+          <w:rFonts w:ascii="Courier New" w:hAnsi="Courier New" w:cs="Courier New"/>
+        </w:rPr>
+        <w:t>ageToSell</w:t>
+      </w:r>
+      <w:proofErr w:type="spellEnd"/>
+      <w:r>
+        <w:rPr>
+          <w:rFonts w:ascii="Courier New" w:hAnsi="Courier New" w:cs="Courier New"/>
+        </w:rPr>
+        <w:t xml:space="preserve"> = 72                  # age at which to sell the asset</w:t>
+      </w:r>
+    </w:p>
+    <w:p>
+      <w:pPr>
+        <w:rPr>
+          <w:rFonts w:ascii="Courier New" w:hAnsi="Courier New" w:cs="Courier New"/>
+        </w:rPr>
+      </w:pPr>
+      <w:r>
+        <w:rPr>
+          <w:rFonts w:ascii="Courier New" w:hAnsi="Courier New" w:cs="Courier New"/>
+        </w:rPr>
+        <w:t>#</w:t>
+      </w:r>
+      <w:proofErr w:type="spellStart"/>
+      <w:r>
+        <w:rPr>
+          <w:rFonts w:ascii="Courier New" w:hAnsi="Courier New" w:cs="Courier New"/>
+        </w:rPr>
+        <w:t>owedAtAgeToSell</w:t>
+      </w:r>
+      <w:proofErr w:type="spellEnd"/>
+      <w:r>
+        <w:rPr>
+          <w:rFonts w:ascii="Courier New" w:hAnsi="Courier New" w:cs="Courier New"/>
+        </w:rPr>
+        <w:t xml:space="preserve"> = 100_000       # amount owed at time of sell (</w:t>
+      </w:r>
+      <w:proofErr w:type="spellStart"/>
+      <w:r>
+        <w:rPr>
+          <w:rFonts w:ascii="Courier New" w:hAnsi="Courier New" w:cs="Courier New"/>
+        </w:rPr>
+        <w:t>ageToSell</w:t>
+      </w:r>
+      <w:proofErr w:type="spellEnd"/>
+      <w:r>
+        <w:rPr>
+          <w:rFonts w:ascii="Courier New" w:hAnsi="Courier New" w:cs="Courier New"/>
+        </w:rPr>
+        <w:t>)</w:t>
+      </w:r>
+    </w:p>
+    <w:p>
+      <w:pPr>
+        <w:rPr>
+          <w:rFonts w:ascii="Courier New" w:hAnsi="Courier New" w:cs="Courier New"/>
+        </w:rPr>
+      </w:pPr>
+      <w:r>
+        <w:rPr>
+          <w:rFonts w:ascii="Courier New" w:hAnsi="Courier New" w:cs="Courier New"/>
+        </w:rPr>
+        <w:t>#</w:t>
+      </w:r>
+      <w:proofErr w:type="spellStart"/>
+      <w:r>
+        <w:rPr>
+          <w:rFonts w:ascii="Courier New" w:hAnsi="Courier New" w:cs="Courier New"/>
+        </w:rPr>
+        <w:t>primaryResidence</w:t>
+      </w:r>
+      <w:proofErr w:type="spellEnd"/>
+      <w:r>
+        <w:rPr>
+          <w:rFonts w:ascii="Courier New" w:hAnsi="Courier New" w:cs="Courier New"/>
+        </w:rPr>
+        <w:t xml:space="preserve"> = false        # Primary residence gets tax break</w:t>
+      </w:r>
+    </w:p>
+    <w:p>
+      <w:pPr>
+        <w:rPr>
+          <w:rFonts w:ascii="Courier New" w:hAnsi="Courier New" w:cs="Courier New"/>
+        </w:rPr>
+      </w:pPr>
+      <w:r>
+        <w:rPr>
+          <w:rFonts w:ascii="Courier New" w:hAnsi="Courier New" w:cs="Courier New"/>
+        </w:rPr>
+        <w:t xml:space="preserve">#rate = 4                        # </w:t>
+      </w:r>
+      <w:proofErr w:type="spellStart"/>
+      <w:r>
+        <w:rPr>
+          <w:rFonts w:ascii="Courier New" w:hAnsi="Courier New" w:cs="Courier New"/>
+        </w:rPr>
+        <w:t>avg</w:t>
+      </w:r>
+      <w:proofErr w:type="spellEnd"/>
+      <w:r>
+        <w:rPr>
+          <w:rFonts w:ascii="Courier New" w:hAnsi="Courier New" w:cs="Courier New"/>
+        </w:rPr>
+        <w:t xml:space="preserve"> rate of return (defaults to global rate)</w:t>
+      </w:r>
+    </w:p>
+    <w:p>
+      <w:pPr>
+        <w:rPr>
+          <w:rFonts w:ascii="Courier New" w:hAnsi="Courier New" w:cs="Courier New"/>
+        </w:rPr>
+      </w:pPr>
+      <w:r>
+        <w:rPr>
+          <w:rFonts w:ascii="Courier New" w:hAnsi="Courier New" w:cs="Courier New"/>
+        </w:rPr>
+        <w:t>#</w:t>
+      </w:r>
+      <w:proofErr w:type="spellStart"/>
+      <w:r>
+        <w:rPr>
+          <w:rFonts w:ascii="Courier New" w:hAnsi="Courier New" w:cs="Courier New"/>
+        </w:rPr>
+        <w:t>brokerageRate</w:t>
+      </w:r>
+      <w:proofErr w:type="spellEnd"/>
+      <w:r>
+        <w:rPr>
+          <w:rFonts w:ascii="Courier New" w:hAnsi="Courier New" w:cs="Courier New"/>
+        </w:rPr>
+        <w:t xml:space="preserve"> = 4               # brokerage fee percent (default 4%)</w:t>
+      </w:r>
+    </w:p>
+    <w:p>
+      <w:pPr>
+        <w:rPr>
+          <w:rFonts w:cstheme="minorHAnsi"/>
+        </w:rPr>
+      </w:pPr>
+      <w:r>
+        <w:rPr>
+          <w:rFonts w:cstheme="minorHAnsi"/>
+        </w:rPr>
+        <w:t>Desired income and max income should only be used with the appropriate ‘maximize’ case</w:t>
+      </w:r>
+    </w:p>
+    <w:p>
+      <w:pPr>
+        <w:rPr>
+          <w:rFonts w:ascii="Courier New" w:hAnsi="Courier New" w:cs="Courier New"/>
+        </w:rPr>
+      </w:pPr>
+      <w:proofErr w:type="gramStart"/>
+      <w:r>
+        <w:rPr>
+          <w:rFonts w:ascii="Courier New" w:hAnsi="Courier New" w:cs="Courier New"/>
+        </w:rPr>
+        <w:t>#[</w:t>
+      </w:r>
+      <w:proofErr w:type="spellStart"/>
+      <w:proofErr w:type="gramEnd"/>
+      <w:r>
+        <w:rPr>
+          <w:rFonts w:ascii="Courier New" w:hAnsi="Courier New" w:cs="Courier New"/>
+        </w:rPr>
+        <w:t>desired.income</w:t>
+      </w:r>
+      <w:proofErr w:type="spellEnd"/>
+      <w:r>
+        <w:rPr>
+          <w:rFonts w:ascii="Courier New" w:hAnsi="Courier New" w:cs="Courier New"/>
+        </w:rPr>
+        <w:t>]   # used when maximize = "</w:t>
+      </w:r>
+      <w:proofErr w:type="spellStart"/>
+      <w:r>
+        <w:rPr>
+          <w:rFonts w:ascii="Courier New" w:hAnsi="Courier New" w:cs="Courier New"/>
+        </w:rPr>
+        <w:t>PlusEstate</w:t>
+      </w:r>
+      <w:proofErr w:type="spellEnd"/>
+      <w:r>
+        <w:rPr>
+          <w:rFonts w:ascii="Courier New" w:hAnsi="Courier New" w:cs="Courier New"/>
+        </w:rPr>
+        <w:t>"</w:t>
+      </w:r>
+    </w:p>
+    <w:p>
+      <w:pPr>
+        <w:rPr>
+          <w:rFonts w:ascii="Courier New" w:hAnsi="Courier New" w:cs="Courier New"/>
+        </w:rPr>
+      </w:pPr>
+      <w:r>
+        <w:rPr>
+          <w:rFonts w:ascii="Courier New" w:hAnsi="Courier New" w:cs="Courier New"/>
+        </w:rPr>
+        <w:t xml:space="preserve">#amount = 45_000   </w:t>
+      </w:r>
+      <w:r>
+        <w:rPr>
+          <w:rFonts w:ascii="Courier New" w:hAnsi="Courier New" w:cs="Courier New"/>
+        </w:rPr>
+        <w:t xml:space="preserve"> # retirement first year income</w:t>
+      </w:r>
+    </w:p>
+    <w:p>
+      <w:pPr>
+        <w:rPr>
+          <w:rFonts w:ascii="Courier New" w:hAnsi="Courier New" w:cs="Courier New"/>
+        </w:rPr>
+      </w:pPr>
+      <w:proofErr w:type="gramStart"/>
+      <w:r>
+        <w:rPr>
+          <w:rFonts w:ascii="Courier New" w:hAnsi="Courier New" w:cs="Courier New"/>
+        </w:rPr>
+        <w:t>#[</w:t>
+      </w:r>
+      <w:proofErr w:type="spellStart"/>
+      <w:proofErr w:type="gramEnd"/>
+      <w:r>
+        <w:rPr>
+          <w:rFonts w:ascii="Courier New" w:hAnsi="Courier New" w:cs="Courier New"/>
+        </w:rPr>
+        <w:t>max.income</w:t>
+      </w:r>
+      <w:proofErr w:type="spellEnd"/>
+      <w:r>
+        <w:rPr>
+          <w:rFonts w:ascii="Courier New" w:hAnsi="Courier New" w:cs="Courier New"/>
+        </w:rPr>
+        <w:t>]       # used when maximize = "Spendable" (default)</w:t>
+      </w:r>
+    </w:p>
+    <w:p>
+      <w:pPr>
+        <w:rPr>
+          <w:rFonts w:ascii="Courier New" w:hAnsi="Courier New" w:cs="Courier New"/>
+        </w:rPr>
+      </w:pPr>
+      <w:r>
+        <w:rPr>
+          <w:rFonts w:ascii="Courier New" w:hAnsi="Courier New" w:cs="Courier New"/>
+        </w:rPr>
+        <w:t>#amount = 100_000   # retirement first year income</w:t>
+      </w:r>
+    </w:p>
+    <w:p>
+      <w:pPr>
+        <w:rPr>
+          <w:rFonts w:cstheme="minorHAnsi"/>
+        </w:rPr>
+      </w:pPr>
+      <w:r>
+        <w:rPr>
+          <w:rFonts w:cstheme="minorHAnsi"/>
+        </w:rPr>
+        <w:t xml:space="preserve">Account sections for TDRA, </w:t>
+      </w:r>
+      <w:proofErr w:type="spellStart"/>
+      <w:r>
+        <w:rPr>
+          <w:rFonts w:cstheme="minorHAnsi"/>
+        </w:rPr>
+        <w:t>RothRA</w:t>
+      </w:r>
+      <w:proofErr w:type="spellEnd"/>
+      <w:r>
+        <w:rPr>
+          <w:rFonts w:cstheme="minorHAnsi"/>
+        </w:rPr>
+        <w:t xml:space="preserve"> and ATRSI all contain a </w:t>
+      </w:r>
+      <w:proofErr w:type="spellStart"/>
+      <w:proofErr w:type="gramStart"/>
+      <w:r>
+        <w:rPr>
+          <w:rFonts w:cstheme="minorHAnsi"/>
+        </w:rPr>
+        <w:t>bal</w:t>
+      </w:r>
+      <w:proofErr w:type="spellEnd"/>
+      <w:proofErr w:type="gramEnd"/>
+      <w:r>
+        <w:rPr>
+          <w:rFonts w:cstheme="minorHAnsi"/>
+        </w:rPr>
+        <w:t xml:space="preserve"> and rate options for the account balance and account specific rate</w:t>
+      </w:r>
+      <w:r>
+        <w:rPr>
+          <w:rFonts w:cstheme="minorHAnsi"/>
+        </w:rPr>
+        <w:t xml:space="preserve"> or return</w:t>
+      </w:r>
+      <w:r>
+        <w:rPr>
+          <w:rFonts w:cstheme="minorHAnsi"/>
+        </w:rPr>
+        <w:t xml:space="preserve">. If the rate is not given the global rate will be used. </w:t>
+      </w:r>
+      <w:r>
+        <w:rPr>
+          <w:rFonts w:cstheme="minorHAnsi"/>
+        </w:rPr>
+        <w:t xml:space="preserve">The final portion of the </w:t>
+      </w:r>
+      <w:proofErr w:type="spellStart"/>
+      <w:r>
+        <w:rPr>
+          <w:rFonts w:cstheme="minorHAnsi"/>
+        </w:rPr>
+        <w:t>account.final</w:t>
+      </w:r>
+      <w:proofErr w:type="spellEnd"/>
+      <w:r>
+        <w:rPr>
+          <w:rFonts w:cstheme="minorHAnsi"/>
+        </w:rPr>
+        <w:t xml:space="preserve"> section name must match with the final portion of the retiree section for the account owner. ATRSI accounts have an additional field ‘</w:t>
+      </w:r>
+      <w:proofErr w:type="gramStart"/>
+      <w:r>
+        <w:rPr>
+          <w:rFonts w:cstheme="minorHAnsi"/>
+        </w:rPr>
+        <w:t>basis’</w:t>
+      </w:r>
+      <w:proofErr w:type="gramEnd"/>
+      <w:r>
+        <w:rPr>
+          <w:rFonts w:cstheme="minorHAnsi"/>
+        </w:rPr>
+        <w:t xml:space="preserve"> for the amount of money contributed to the account. This is after tax money and will not be tax</w:t>
+      </w:r>
+      <w:r>
+        <w:rPr>
+          <w:rFonts w:cstheme="minorHAnsi"/>
+        </w:rPr>
+        <w:t>ed</w:t>
+      </w:r>
+      <w:r>
+        <w:rPr>
+          <w:rFonts w:cstheme="minorHAnsi"/>
+        </w:rPr>
+        <w:t xml:space="preserve"> on withdrawal. </w:t>
+      </w:r>
+    </w:p>
+    <w:p>
+      <w:pPr>
+        <w:rPr>
+          <w:rFonts w:ascii="Courier New" w:hAnsi="Courier New" w:cs="Courier New"/>
+        </w:rPr>
+      </w:pPr>
+      <w:r>
+        <w:rPr>
+          <w:rFonts w:ascii="Courier New" w:hAnsi="Courier New" w:cs="Courier New"/>
+        </w:rPr>
+        <w:t xml:space="preserve"># </w:t>
+      </w:r>
+      <w:proofErr w:type="gramStart"/>
+      <w:r>
+        <w:rPr>
+          <w:rFonts w:ascii="Courier New" w:hAnsi="Courier New" w:cs="Courier New"/>
+        </w:rPr>
+        <w:t>pre-tax</w:t>
+      </w:r>
+      <w:proofErr w:type="gramEnd"/>
+      <w:r>
+        <w:rPr>
+          <w:rFonts w:ascii="Courier New" w:hAnsi="Courier New" w:cs="Courier New"/>
+        </w:rPr>
+        <w:t xml:space="preserve"> IRA accounts (TDRA)</w:t>
+      </w:r>
+    </w:p>
+    <w:p>
+      <w:pPr>
+        <w:rPr>
+          <w:rFonts w:ascii="Courier New" w:hAnsi="Courier New" w:cs="Courier New"/>
+        </w:rPr>
+      </w:pPr>
+      <w:r>
+        <w:rPr>
+          <w:rFonts w:ascii="Courier New" w:hAnsi="Courier New" w:cs="Courier New"/>
+        </w:rPr>
+        <w:t>[IRA.retiree1]</w:t>
+      </w:r>
+    </w:p>
+    <w:p>
+      <w:pPr>
+        <w:rPr>
+          <w:rFonts w:ascii="Courier New" w:hAnsi="Courier New" w:cs="Courier New"/>
+        </w:rPr>
+      </w:pPr>
+      <w:proofErr w:type="spellStart"/>
+      <w:proofErr w:type="gramStart"/>
+      <w:r>
+        <w:rPr>
+          <w:rFonts w:ascii="Courier New" w:hAnsi="Courier New" w:cs="Courier New"/>
+        </w:rPr>
+        <w:t>bal</w:t>
+      </w:r>
+      <w:proofErr w:type="spellEnd"/>
+      <w:proofErr w:type="gramEnd"/>
+      <w:r>
+        <w:rPr>
+          <w:rFonts w:ascii="Courier New" w:hAnsi="Courier New" w:cs="Courier New"/>
+        </w:rPr>
+        <w:t xml:space="preserve"> = 200_000   </w:t>
+      </w:r>
+      <w:r>
+        <w:rPr>
+          <w:rFonts w:ascii="Courier New" w:hAnsi="Courier New" w:cs="Courier New"/>
+        </w:rPr>
+        <w:t xml:space="preserve">    </w:t>
+      </w:r>
+      <w:r>
+        <w:rPr>
+          <w:rFonts w:ascii="Courier New" w:hAnsi="Courier New" w:cs="Courier New"/>
+        </w:rPr>
+        <w:t xml:space="preserve"># current balance </w:t>
+      </w:r>
+    </w:p>
+    <w:p>
+      <w:pPr>
+        <w:rPr>
+          <w:rFonts w:ascii="Courier New" w:hAnsi="Courier New" w:cs="Courier New"/>
+        </w:rPr>
+      </w:pPr>
+      <w:r>
+        <w:rPr>
+          <w:rFonts w:ascii="Courier New" w:hAnsi="Courier New" w:cs="Courier New"/>
+        </w:rPr>
+        <w:t xml:space="preserve">#rate = 7.25        </w:t>
+      </w:r>
+      <w:r>
+        <w:rPr>
+          <w:rFonts w:ascii="Courier New" w:hAnsi="Courier New" w:cs="Courier New"/>
+        </w:rPr>
+        <w:t># defaults to global rate set above</w:t>
+      </w:r>
+    </w:p>
+    <w:p>
+      <w:pPr>
+        <w:rPr>
+          <w:rFonts w:ascii="Courier New" w:hAnsi="Courier New" w:cs="Courier New"/>
+        </w:rPr>
+      </w:pPr>
+      <w:r>
+        <w:rPr>
+          <w:rFonts w:ascii="Courier New" w:hAnsi="Courier New" w:cs="Courier New"/>
+        </w:rPr>
+        <w:t>#</w:t>
+      </w:r>
+      <w:proofErr w:type="spellStart"/>
+      <w:r>
+        <w:rPr>
+          <w:rFonts w:ascii="Courier New" w:hAnsi="Courier New" w:cs="Courier New"/>
+        </w:rPr>
+        <w:t>contrib</w:t>
+      </w:r>
+      <w:proofErr w:type="spellEnd"/>
+      <w:r>
+        <w:rPr>
+          <w:rFonts w:ascii="Courier New" w:hAnsi="Courier New" w:cs="Courier New"/>
+        </w:rPr>
+        <w:t xml:space="preserve"> = 0        # Annual contribution you will make for period (below)</w:t>
+      </w:r>
+    </w:p>
+    <w:p>
+      <w:pPr>
+        <w:rPr>
+          <w:rFonts w:ascii="Courier New" w:hAnsi="Courier New" w:cs="Courier New"/>
+        </w:rPr>
+      </w:pPr>
+      <w:r>
+        <w:rPr>
+          <w:rFonts w:ascii="Courier New" w:hAnsi="Courier New" w:cs="Courier New"/>
+        </w:rPr>
+        <w:t xml:space="preserve">#inflation = </w:t>
+      </w:r>
+      <w:proofErr w:type="gramStart"/>
+      <w:r>
+        <w:rPr>
+          <w:rFonts w:ascii="Courier New" w:hAnsi="Courier New" w:cs="Courier New"/>
+        </w:rPr>
+        <w:t>false  #</w:t>
+      </w:r>
+      <w:proofErr w:type="gramEnd"/>
+      <w:r>
+        <w:rPr>
+          <w:rFonts w:ascii="Courier New" w:hAnsi="Courier New" w:cs="Courier New"/>
+        </w:rPr>
+        <w:t xml:space="preserve"> Will the contribution rise with inflation?</w:t>
+      </w:r>
+    </w:p>
+    <w:p>
+      <w:pPr>
+        <w:rPr>
+          <w:rFonts w:ascii="Courier New" w:hAnsi="Courier New" w:cs="Courier New"/>
+        </w:rPr>
+      </w:pPr>
+      <w:r>
+        <w:rPr>
+          <w:rFonts w:ascii="Courier New" w:hAnsi="Courier New" w:cs="Courier New"/>
+        </w:rPr>
+        <w:t>#period = '56-60'   # period you will be making the contributions</w:t>
+      </w:r>
+    </w:p>
+    <w:p>
+      <w:pPr>
+        <w:rPr>
+          <w:rFonts w:ascii="Courier New" w:hAnsi="Courier New" w:cs="Courier New"/>
+        </w:rPr>
+      </w:pPr>
+    </w:p>
+    <w:p>
+      <w:pPr>
+        <w:rPr>
+          <w:rFonts w:ascii="Courier New" w:hAnsi="Courier New" w:cs="Courier New"/>
+        </w:rPr>
+      </w:pPr>
+      <w:proofErr w:type="gramStart"/>
+      <w:r>
+        <w:rPr>
+          <w:rFonts w:ascii="Courier New" w:hAnsi="Courier New" w:cs="Courier New"/>
+        </w:rPr>
+        <w:t>#[</w:t>
+      </w:r>
+      <w:proofErr w:type="gramEnd"/>
+      <w:r>
+        <w:rPr>
+          <w:rFonts w:ascii="Courier New" w:hAnsi="Courier New" w:cs="Courier New"/>
+        </w:rPr>
+        <w:t>IRA.retiree2]</w:t>
+      </w:r>
+    </w:p>
+    <w:p>
+      <w:pPr>
+        <w:rPr>
+          <w:rFonts w:ascii="Courier New" w:hAnsi="Courier New" w:cs="Courier New"/>
+        </w:rPr>
+      </w:pPr>
+      <w:r>
+        <w:rPr>
+          <w:rFonts w:ascii="Courier New" w:hAnsi="Courier New" w:cs="Courier New"/>
+        </w:rPr>
+        <w:t>#</w:t>
+      </w:r>
+      <w:proofErr w:type="spellStart"/>
+      <w:proofErr w:type="gramStart"/>
+      <w:r>
+        <w:rPr>
+          <w:rFonts w:ascii="Courier New" w:hAnsi="Courier New" w:cs="Courier New"/>
+        </w:rPr>
+        <w:t>bal</w:t>
+      </w:r>
+      <w:proofErr w:type="spellEnd"/>
+      <w:proofErr w:type="gramEnd"/>
+      <w:r>
+        <w:rPr>
+          <w:rFonts w:ascii="Courier New" w:hAnsi="Courier New" w:cs="Courier New"/>
+        </w:rPr>
+        <w:t xml:space="preserve"> = 100_000  </w:t>
+      </w:r>
+      <w:r>
+        <w:rPr>
+          <w:rFonts w:ascii="Courier New" w:hAnsi="Courier New" w:cs="Courier New"/>
+        </w:rPr>
+        <w:t xml:space="preserve">    </w:t>
+      </w:r>
+      <w:r>
+        <w:rPr>
+          <w:rFonts w:ascii="Courier New" w:hAnsi="Courier New" w:cs="Courier New"/>
+        </w:rPr>
+        <w:t># current balance</w:t>
+      </w:r>
+    </w:p>
+    <w:p>
+      <w:pPr>
+        <w:rPr>
+          <w:rFonts w:ascii="Courier New" w:hAnsi="Courier New" w:cs="Courier New"/>
+        </w:rPr>
+      </w:pPr>
+      <w:r>
+        <w:rPr>
+          <w:rFonts w:ascii="Courier New" w:hAnsi="Courier New" w:cs="Courier New"/>
+        </w:rPr>
+        <w:t xml:space="preserve">#rate = 7.25    </w:t>
+      </w:r>
+      <w:r>
+        <w:rPr>
+          <w:rFonts w:ascii="Courier New" w:hAnsi="Courier New" w:cs="Courier New"/>
+        </w:rPr>
+        <w:t xml:space="preserve">    </w:t>
+      </w:r>
+      <w:r>
+        <w:rPr>
+          <w:rFonts w:ascii="Courier New" w:hAnsi="Courier New" w:cs="Courier New"/>
+        </w:rPr>
+        <w:t># defaults to global rate set above</w:t>
+      </w:r>
+    </w:p>
+    <w:p>
+      <w:pPr>
+        <w:rPr>
+          <w:rFonts w:ascii="Courier New" w:hAnsi="Courier New" w:cs="Courier New"/>
+        </w:rPr>
+      </w:pPr>
+      <w:r>
+        <w:rPr>
+          <w:rFonts w:ascii="Courier New" w:hAnsi="Courier New" w:cs="Courier New"/>
+        </w:rPr>
+        <w:t>#</w:t>
+      </w:r>
+      <w:proofErr w:type="spellStart"/>
+      <w:r>
+        <w:rPr>
+          <w:rFonts w:ascii="Courier New" w:hAnsi="Courier New" w:cs="Courier New"/>
+        </w:rPr>
+        <w:t>contrib</w:t>
+      </w:r>
+      <w:proofErr w:type="spellEnd"/>
+      <w:r>
+        <w:rPr>
+          <w:rFonts w:ascii="Courier New" w:hAnsi="Courier New" w:cs="Courier New"/>
+        </w:rPr>
+        <w:t xml:space="preserve"> = 0        # Annual contribution you will make for period (below)</w:t>
+      </w:r>
+    </w:p>
+    <w:p>
+      <w:pPr>
+        <w:rPr>
+          <w:rFonts w:ascii="Courier New" w:hAnsi="Courier New" w:cs="Courier New"/>
+        </w:rPr>
+      </w:pPr>
+      <w:r>
+        <w:rPr>
+          <w:rFonts w:ascii="Courier New" w:hAnsi="Courier New" w:cs="Courier New"/>
+        </w:rPr>
+        <w:t xml:space="preserve">#inflation = </w:t>
+      </w:r>
+      <w:proofErr w:type="gramStart"/>
+      <w:r>
+        <w:rPr>
+          <w:rFonts w:ascii="Courier New" w:hAnsi="Courier New" w:cs="Courier New"/>
+        </w:rPr>
+        <w:t>false  #</w:t>
+      </w:r>
+      <w:proofErr w:type="gramEnd"/>
+      <w:r>
+        <w:rPr>
+          <w:rFonts w:ascii="Courier New" w:hAnsi="Courier New" w:cs="Courier New"/>
+        </w:rPr>
+        <w:t xml:space="preserve"> Will the contribution rise with inflation?</w:t>
+      </w:r>
+    </w:p>
+    <w:p>
+      <w:pPr>
+        <w:rPr>
+          <w:rFonts w:ascii="Courier New" w:hAnsi="Courier New" w:cs="Courier New"/>
+        </w:rPr>
+      </w:pPr>
+      <w:r>
+        <w:rPr>
+          <w:rFonts w:ascii="Courier New" w:hAnsi="Courier New" w:cs="Courier New"/>
+        </w:rPr>
+        <w:t>#period = '56-60'   # period you will be making the contributions</w:t>
+      </w:r>
+    </w:p>
+    <w:p>
+      <w:pPr>
+        <w:rPr>
+          <w:rFonts w:ascii="Courier New" w:hAnsi="Courier New" w:cs="Courier New"/>
+        </w:rPr>
+      </w:pPr>
+    </w:p>
+    <w:p>
+      <w:pPr>
+        <w:rPr>
+          <w:rFonts w:ascii="Courier New" w:hAnsi="Courier New" w:cs="Courier New"/>
+        </w:rPr>
+      </w:pPr>
+      <w:r>
+        <w:rPr>
+          <w:rFonts w:ascii="Courier New" w:hAnsi="Courier New" w:cs="Courier New"/>
+        </w:rPr>
+        <w:t xml:space="preserve"># </w:t>
+      </w:r>
+      <w:proofErr w:type="spellStart"/>
+      <w:proofErr w:type="gramStart"/>
       <w:r>
         <w:rPr>
           <w:rFonts w:ascii="Courier New" w:hAnsi="Courier New" w:cs="Courier New"/>
@@ -3797,6 +5710,21 @@
         <w:t>roth</w:t>
       </w:r>
       <w:proofErr w:type="spellEnd"/>
+      <w:proofErr w:type="gramEnd"/>
+      <w:r>
+        <w:rPr>
+          <w:rFonts w:ascii="Courier New" w:hAnsi="Courier New" w:cs="Courier New"/>
+        </w:rPr>
+        <w:t xml:space="preserve"> IRA accounts (</w:t>
+      </w:r>
+      <w:proofErr w:type="spellStart"/>
+      <w:r>
+        <w:rPr>
+          <w:rFonts w:ascii="Courier New" w:hAnsi="Courier New" w:cs="Courier New"/>
+        </w:rPr>
+        <w:t>RothRA</w:t>
+      </w:r>
+      <w:proofErr w:type="spellEnd"/>
       <w:r>
         <w:rPr>
           <w:rFonts w:ascii="Courier New" w:hAnsi="Courier New" w:cs="Courier New"/>
@@ -3815,102 +5743,155 @@
         <w:rPr>
           <w:rFonts w:ascii="Courier New" w:hAnsi="Courier New" w:cs="Courier New"/>
         </w:rPr>
-        <w:t>age</w:t>
+        <w:t>#[</w:t>
       </w:r>
       <w:proofErr w:type="gramEnd"/>
       <w:r>
         <w:rPr>
           <w:rFonts w:ascii="Courier New" w:hAnsi="Courier New" w:cs="Courier New"/>
         </w:rPr>
-        <w:t xml:space="preserve"> = 54        # your current age</w:t>
-      </w:r>
-    </w:p>
-    <w:p>
-      <w:pPr>
-        <w:rPr>
-          <w:rFonts w:ascii="Courier New" w:hAnsi="Courier New" w:cs="Courier New"/>
-        </w:rPr>
-      </w:pPr>
+        <w:t>roth.retiree1]</w:t>
+      </w:r>
+    </w:p>
+    <w:p>
+      <w:pPr>
+        <w:rPr>
+          <w:rFonts w:ascii="Courier New" w:hAnsi="Courier New" w:cs="Courier New"/>
+        </w:rPr>
+      </w:pPr>
+      <w:r>
+        <w:rPr>
+          <w:rFonts w:ascii="Courier New" w:hAnsi="Courier New" w:cs="Courier New"/>
+        </w:rPr>
+        <w:t>#</w:t>
+      </w:r>
+      <w:proofErr w:type="spellStart"/>
       <w:proofErr w:type="gramStart"/>
       <w:r>
         <w:rPr>
           <w:rFonts w:ascii="Courier New" w:hAnsi="Courier New" w:cs="Courier New"/>
         </w:rPr>
-        <w:t>retire</w:t>
-      </w:r>
+        <w:t>bal</w:t>
+      </w:r>
+      <w:proofErr w:type="spellEnd"/>
       <w:proofErr w:type="gramEnd"/>
       <w:r>
         <w:rPr>
           <w:rFonts w:ascii="Courier New" w:hAnsi="Courier New" w:cs="Courier New"/>
         </w:rPr>
-        <w:t xml:space="preserve"> = 65     # age you</w:t>
-      </w:r>
-      <w:r>
-        <w:rPr>
-          <w:rFonts w:ascii="Courier New" w:hAnsi="Courier New" w:cs="Courier New"/>
-        </w:rPr>
-        <w:t xml:space="preserve"> plan to retire</w:t>
-      </w:r>
-    </w:p>
-    <w:p>
-      <w:pPr>
-        <w:rPr>
-          <w:rFonts w:ascii="Courier New" w:hAnsi="Courier New" w:cs="Courier New"/>
-        </w:rPr>
-      </w:pPr>
+        <w:t xml:space="preserve"> = 20_000   </w:t>
+      </w:r>
+      <w:r>
+        <w:rPr>
+          <w:rFonts w:ascii="Courier New" w:hAnsi="Courier New" w:cs="Courier New"/>
+        </w:rPr>
+        <w:t xml:space="preserve">    </w:t>
+      </w:r>
+      <w:r>
+        <w:rPr>
+          <w:rFonts w:ascii="Courier New" w:hAnsi="Courier New" w:cs="Courier New"/>
+        </w:rPr>
+        <w:t># current balance</w:t>
+      </w:r>
+    </w:p>
+    <w:p>
+      <w:pPr>
+        <w:rPr>
+          <w:rFonts w:ascii="Courier New" w:hAnsi="Courier New" w:cs="Courier New"/>
+        </w:rPr>
+      </w:pPr>
+      <w:r>
+        <w:rPr>
+          <w:rFonts w:ascii="Courier New" w:hAnsi="Courier New" w:cs="Courier New"/>
+        </w:rPr>
+        <w:t xml:space="preserve">#rate = 7.25    </w:t>
+      </w:r>
+      <w:r>
+        <w:rPr>
+          <w:rFonts w:ascii="Courier New" w:hAnsi="Courier New" w:cs="Courier New"/>
+        </w:rPr>
+        <w:t xml:space="preserve">    </w:t>
+      </w:r>
+      <w:r>
+        <w:rPr>
+          <w:rFonts w:ascii="Courier New" w:hAnsi="Courier New" w:cs="Courier New"/>
+        </w:rPr>
+        <w:t># defaults to global rate set above</w:t>
+      </w:r>
+    </w:p>
+    <w:p>
+      <w:pPr>
+        <w:rPr>
+          <w:rFonts w:ascii="Courier New" w:hAnsi="Courier New" w:cs="Courier New"/>
+        </w:rPr>
+      </w:pPr>
+      <w:r>
+        <w:rPr>
+          <w:rFonts w:ascii="Courier New" w:hAnsi="Courier New" w:cs="Courier New"/>
+        </w:rPr>
+        <w:t>#</w:t>
+      </w:r>
+      <w:proofErr w:type="spellStart"/>
+      <w:r>
+        <w:rPr>
+          <w:rFonts w:ascii="Courier New" w:hAnsi="Courier New" w:cs="Courier New"/>
+        </w:rPr>
+        <w:t>contrib</w:t>
+      </w:r>
+      <w:proofErr w:type="spellEnd"/>
+      <w:r>
+        <w:rPr>
+          <w:rFonts w:ascii="Courier New" w:hAnsi="Courier New" w:cs="Courier New"/>
+        </w:rPr>
+        <w:t xml:space="preserve"> = 0        # Annual contribution you will make for period (below)</w:t>
+      </w:r>
+    </w:p>
+    <w:p>
+      <w:pPr>
+        <w:rPr>
+          <w:rFonts w:ascii="Courier New" w:hAnsi="Courier New" w:cs="Courier New"/>
+        </w:rPr>
+      </w:pPr>
+      <w:r>
+        <w:rPr>
+          <w:rFonts w:ascii="Courier New" w:hAnsi="Courier New" w:cs="Courier New"/>
+        </w:rPr>
+        <w:t xml:space="preserve">#inflation = </w:t>
+      </w:r>
       <w:proofErr w:type="gramStart"/>
       <w:r>
         <w:rPr>
           <w:rFonts w:ascii="Courier New" w:hAnsi="Courier New" w:cs="Courier New"/>
         </w:rPr>
-        <w:t>through</w:t>
+        <w:t>false  #</w:t>
       </w:r>
       <w:proofErr w:type="gramEnd"/>
       <w:r>
         <w:rPr>
           <w:rFonts w:ascii="Courier New" w:hAnsi="Courier New" w:cs="Courier New"/>
         </w:rPr>
-        <w:t xml:space="preserve"> = 75    # age you want to plan through</w:t>
-      </w:r>
-    </w:p>
-    <w:p>
-      <w:pPr>
-        <w:rPr>
-          <w:rFonts w:cstheme="minorHAnsi"/>
-        </w:rPr>
-      </w:pPr>
-      <w:r>
-        <w:rPr>
-          <w:rFonts w:cstheme="minorHAnsi"/>
-        </w:rPr>
-        <w:t xml:space="preserve">The social security section is optional. If given its final </w:t>
-      </w:r>
-      <w:r>
-        <w:rPr>
-          <w:rFonts w:cstheme="minorHAnsi"/>
-        </w:rPr>
-        <w:t>portion</w:t>
-      </w:r>
-      <w:r>
-        <w:rPr>
-          <w:rFonts w:cstheme="minorHAnsi"/>
-        </w:rPr>
-        <w:t xml:space="preserve"> as in </w:t>
-      </w:r>
-      <w:proofErr w:type="spellStart"/>
-      <w:r>
-        <w:rPr>
-          <w:rFonts w:cstheme="minorHAnsi"/>
-        </w:rPr>
-        <w:t>SocialSecurity.final</w:t>
-      </w:r>
-      <w:proofErr w:type="spellEnd"/>
-      <w:r>
-        <w:rPr>
-          <w:rFonts w:cstheme="minorHAnsi"/>
-        </w:rPr>
-        <w:t xml:space="preserve"> must match the final portions given or not in the retiree section.</w:t>
-      </w:r>
+        <w:t xml:space="preserve"> Will the contribution rise with inflation?</w:t>
+      </w:r>
+    </w:p>
+    <w:p>
+      <w:pPr>
+        <w:rPr>
+          <w:rFonts w:ascii="Courier New" w:hAnsi="Courier New" w:cs="Courier New"/>
+        </w:rPr>
+      </w:pPr>
+      <w:r>
+        <w:rPr>
+          <w:rFonts w:ascii="Courier New" w:hAnsi="Courier New" w:cs="Courier New"/>
+        </w:rPr>
+        <w:t>#period = '56-60'   # period you will be making the contributions</w:t>
+      </w:r>
+    </w:p>
+    <w:p>
+      <w:pPr>
+        <w:rPr>
+          <w:rFonts w:ascii="Courier New" w:hAnsi="Courier New" w:cs="Courier New"/>
+        </w:rPr>
+      </w:pPr>
     </w:p>
     <w:p>
       <w:pPr>
@@ -3930,406 +5911,288 @@
         <w:rPr>
           <w:rFonts w:ascii="Courier New" w:hAnsi="Courier New" w:cs="Courier New"/>
         </w:rPr>
-        <w:t>SocialSecurity.retiree1]</w:t>
-      </w:r>
-    </w:p>
-    <w:p>
-      <w:pPr>
-        <w:rPr>
-          <w:rFonts w:ascii="Courier New" w:hAnsi="Courier New" w:cs="Courier New"/>
-        </w:rPr>
-      </w:pPr>
-      <w:r>
-        <w:rPr>
-          <w:rFonts w:ascii="Courier New" w:hAnsi="Courier New" w:cs="Courier New"/>
-        </w:rPr>
-        <w:t>#FRA = 67            # your full retirement age (FRA) according to the IRS</w:t>
-      </w:r>
-    </w:p>
-    <w:p>
-      <w:pPr>
-        <w:rPr>
-          <w:rFonts w:ascii="Courier New" w:hAnsi="Courier New" w:cs="Courier New"/>
-        </w:rPr>
-      </w:pPr>
-      <w:r>
-        <w:rPr>
-          <w:rFonts w:ascii="Courier New" w:hAnsi="Courier New" w:cs="Courier New"/>
-        </w:rPr>
-        <w:t xml:space="preserve">#amount </w:t>
-      </w:r>
+        <w:t>roth.retiree2]</w:t>
+      </w:r>
+    </w:p>
+    <w:p>
+      <w:pPr>
+        <w:rPr>
+          <w:rFonts w:ascii="Courier New" w:hAnsi="Courier New" w:cs="Courier New"/>
+        </w:rPr>
+      </w:pPr>
+      <w:r>
+        <w:rPr>
+          <w:rFonts w:ascii="Courier New" w:hAnsi="Courier New" w:cs="Courier New"/>
+        </w:rPr>
+        <w:t>#</w:t>
+      </w:r>
+      <w:proofErr w:type="spellStart"/>
       <w:proofErr w:type="gramStart"/>
       <w:r>
         <w:rPr>
           <w:rFonts w:ascii="Courier New" w:hAnsi="Courier New" w:cs="Courier New"/>
         </w:rPr>
-        <w:t>=  20</w:t>
-      </w:r>
+        <w:t>bal</w:t>
+      </w:r>
+      <w:proofErr w:type="spellEnd"/>
       <w:proofErr w:type="gramEnd"/>
       <w:r>
         <w:rPr>
           <w:rFonts w:ascii="Courier New" w:hAnsi="Courier New" w:cs="Courier New"/>
         </w:rPr>
-        <w:t>_000    # estimated yearly amount at Full Retirement Age (FRA); Assumes inflation, 85% taxed</w:t>
-      </w:r>
-    </w:p>
-    <w:p>
-      <w:pPr>
-        <w:rPr>
-          <w:rFonts w:ascii="Courier New" w:hAnsi="Courier New" w:cs="Courier New"/>
-        </w:rPr>
-      </w:pPr>
-      <w:r>
-        <w:rPr>
-          <w:rFonts w:ascii="Courier New" w:hAnsi="Courier New" w:cs="Courier New"/>
-        </w:rPr>
-        <w:t xml:space="preserve">#age = "70-"         # period you expect to </w:t>
-      </w:r>
-      <w:r>
-        <w:rPr>
-          <w:rFonts w:ascii="Courier New" w:hAnsi="Courier New" w:cs="Courier New"/>
-        </w:rPr>
-        <w:t>receive</w:t>
-      </w:r>
-      <w:r>
-        <w:rPr>
-          <w:rFonts w:ascii="Courier New" w:hAnsi="Courier New" w:cs="Courier New"/>
-        </w:rPr>
-        <w:t xml:space="preserve"> SS ("68-" indi</w:t>
-      </w:r>
-      <w:r>
-        <w:rPr>
-          <w:rFonts w:ascii="Courier New" w:hAnsi="Courier New" w:cs="Courier New"/>
-        </w:rPr>
-        <w:t>cates start at 68 and continue)</w:t>
-      </w:r>
-    </w:p>
-    <w:p>
-      <w:pPr>
-        <w:rPr>
-          <w:rFonts w:ascii="Courier New" w:hAnsi="Courier New" w:cs="Courier New"/>
-        </w:rPr>
-      </w:pPr>
+        <w:t xml:space="preserve"> = 20_000   </w:t>
+      </w:r>
+      <w:r>
+        <w:rPr>
+          <w:rFonts w:ascii="Courier New" w:hAnsi="Courier New" w:cs="Courier New"/>
+        </w:rPr>
+        <w:t xml:space="preserve">    </w:t>
+      </w:r>
+      <w:r>
+        <w:rPr>
+          <w:rFonts w:ascii="Courier New" w:hAnsi="Courier New" w:cs="Courier New"/>
+        </w:rPr>
+        <w:t># current balance</w:t>
+      </w:r>
+    </w:p>
+    <w:p>
+      <w:pPr>
+        <w:rPr>
+          <w:rFonts w:ascii="Courier New" w:hAnsi="Courier New" w:cs="Courier New"/>
+        </w:rPr>
+      </w:pPr>
+      <w:r>
+        <w:rPr>
+          <w:rFonts w:ascii="Courier New" w:hAnsi="Courier New" w:cs="Courier New"/>
+        </w:rPr>
+        <w:t xml:space="preserve">#rate = 7.25    </w:t>
+      </w:r>
+      <w:r>
+        <w:rPr>
+          <w:rFonts w:ascii="Courier New" w:hAnsi="Courier New" w:cs="Courier New"/>
+        </w:rPr>
+        <w:t xml:space="preserve">    </w:t>
+      </w:r>
+      <w:r>
+        <w:rPr>
+          <w:rFonts w:ascii="Courier New" w:hAnsi="Courier New" w:cs="Courier New"/>
+        </w:rPr>
+        <w:t># defaults to global rate set above</w:t>
+      </w:r>
+    </w:p>
+    <w:p>
+      <w:pPr>
+        <w:rPr>
+          <w:rFonts w:ascii="Courier New" w:hAnsi="Courier New" w:cs="Courier New"/>
+        </w:rPr>
+      </w:pPr>
+      <w:r>
+        <w:rPr>
+          <w:rFonts w:ascii="Courier New" w:hAnsi="Courier New" w:cs="Courier New"/>
+        </w:rPr>
+        <w:t>#</w:t>
+      </w:r>
+      <w:proofErr w:type="spellStart"/>
+      <w:r>
+        <w:rPr>
+          <w:rFonts w:ascii="Courier New" w:hAnsi="Courier New" w:cs="Courier New"/>
+        </w:rPr>
+        <w:t>contrib</w:t>
+      </w:r>
+      <w:proofErr w:type="spellEnd"/>
+      <w:r>
+        <w:rPr>
+          <w:rFonts w:ascii="Courier New" w:hAnsi="Courier New" w:cs="Courier New"/>
+        </w:rPr>
+        <w:t xml:space="preserve"> = 0        # </w:t>
+      </w:r>
+      <w:proofErr w:type="spellStart"/>
+      <w:r>
+        <w:rPr>
+          <w:rFonts w:ascii="Courier New" w:hAnsi="Courier New" w:cs="Courier New"/>
+        </w:rPr>
+        <w:t>Anual</w:t>
+      </w:r>
+      <w:proofErr w:type="spellEnd"/>
+      <w:r>
+        <w:rPr>
+          <w:rFonts w:ascii="Courier New" w:hAnsi="Courier New" w:cs="Courier New"/>
+        </w:rPr>
+        <w:t xml:space="preserve"> contribution you will make for period (below)</w:t>
+      </w:r>
+    </w:p>
+    <w:p>
+      <w:pPr>
+        <w:rPr>
+          <w:rFonts w:ascii="Courier New" w:hAnsi="Courier New" w:cs="Courier New"/>
+        </w:rPr>
+      </w:pPr>
+      <w:r>
+        <w:rPr>
+          <w:rFonts w:ascii="Courier New" w:hAnsi="Courier New" w:cs="Courier New"/>
+        </w:rPr>
+        <w:t xml:space="preserve">#inflation = </w:t>
+      </w:r>
       <w:proofErr w:type="gramStart"/>
       <w:r>
         <w:rPr>
           <w:rFonts w:ascii="Courier New" w:hAnsi="Courier New" w:cs="Courier New"/>
         </w:rPr>
+        <w:t>false  #</w:t>
+      </w:r>
+      <w:proofErr w:type="gramEnd"/>
+      <w:r>
+        <w:rPr>
+          <w:rFonts w:ascii="Courier New" w:hAnsi="Courier New" w:cs="Courier New"/>
+        </w:rPr>
+        <w:t xml:space="preserve"> Will the contribution rise with inflation?</w:t>
+      </w:r>
+    </w:p>
+    <w:p>
+      <w:pPr>
+        <w:rPr>
+          <w:rFonts w:ascii="Courier New" w:hAnsi="Courier New" w:cs="Courier New"/>
+        </w:rPr>
+      </w:pPr>
+      <w:r>
+        <w:rPr>
+          <w:rFonts w:ascii="Courier New" w:hAnsi="Courier New" w:cs="Courier New"/>
+        </w:rPr>
+        <w:t>#period = '56-60'   # period you will be making the contributions</w:t>
+      </w:r>
+    </w:p>
+    <w:p>
+      <w:pPr>
+        <w:rPr>
+          <w:rFonts w:ascii="Courier New" w:hAnsi="Courier New" w:cs="Courier New"/>
+        </w:rPr>
+      </w:pPr>
+    </w:p>
+    <w:p>
+      <w:pPr>
+        <w:rPr>
+          <w:rFonts w:ascii="Courier New" w:hAnsi="Courier New" w:cs="Courier New"/>
+        </w:rPr>
+      </w:pPr>
+      <w:r>
+        <w:rPr>
+          <w:rFonts w:ascii="Courier New" w:hAnsi="Courier New" w:cs="Courier New"/>
+        </w:rPr>
+        <w:t># after tax savings accounts (ATRSI)</w:t>
+      </w:r>
+    </w:p>
+    <w:p>
+      <w:pPr>
+        <w:rPr>
+          <w:rFonts w:ascii="Courier New" w:hAnsi="Courier New" w:cs="Courier New"/>
+        </w:rPr>
+      </w:pPr>
+      <w:proofErr w:type="gramStart"/>
+      <w:r>
+        <w:rPr>
+          <w:rFonts w:ascii="Courier New" w:hAnsi="Courier New" w:cs="Courier New"/>
+        </w:rPr>
         <w:t>#[</w:t>
       </w:r>
+      <w:proofErr w:type="spellStart"/>
       <w:proofErr w:type="gramEnd"/>
       <w:r>
         <w:rPr>
           <w:rFonts w:ascii="Courier New" w:hAnsi="Courier New" w:cs="Courier New"/>
         </w:rPr>
-        <w:t>SocialSecurity.retiree2]</w:t>
-      </w:r>
-    </w:p>
-    <w:p>
-      <w:pPr>
-        <w:rPr>
-          <w:rFonts w:ascii="Courier New" w:hAnsi="Courier New" w:cs="Courier New"/>
-        </w:rPr>
-      </w:pPr>
-      <w:r>
-        <w:rPr>
-          <w:rFonts w:ascii="Courier New" w:hAnsi="Courier New" w:cs="Courier New"/>
-        </w:rPr>
-        <w:t>#FRA = 67            # your full retirement age (FRA) according to the IRS</w:t>
-      </w:r>
-    </w:p>
-    <w:p>
-      <w:pPr>
-        <w:rPr>
-          <w:rFonts w:ascii="Courier New" w:hAnsi="Courier New" w:cs="Courier New"/>
-        </w:rPr>
-      </w:pPr>
-      <w:r>
-        <w:rPr>
-          <w:rFonts w:ascii="Courier New" w:hAnsi="Courier New" w:cs="Courier New"/>
-        </w:rPr>
-        <w:t>#amount = -1         # -1 for default spousal benefit amount, amount at Full Retirement Age (FRA); Assumes inflation, 85% taxed</w:t>
-      </w:r>
-    </w:p>
-    <w:p>
-      <w:pPr>
-        <w:rPr>
-          <w:rFonts w:ascii="Courier New" w:hAnsi="Courier New" w:cs="Courier New"/>
-        </w:rPr>
-      </w:pPr>
-      <w:r>
-        <w:rPr>
-          <w:rFonts w:ascii="Courier New" w:hAnsi="Courier New" w:cs="Courier New"/>
-        </w:rPr>
-        <w:t xml:space="preserve">#age = "67-"         # period you expect to </w:t>
-      </w:r>
-      <w:r>
-        <w:rPr>
-          <w:rFonts w:ascii="Courier New" w:hAnsi="Courier New" w:cs="Courier New"/>
-        </w:rPr>
-        <w:t>receive</w:t>
-      </w:r>
-      <w:r>
-        <w:rPr>
-          <w:rFonts w:ascii="Courier New" w:hAnsi="Courier New" w:cs="Courier New"/>
-        </w:rPr>
-        <w:t xml:space="preserve"> SS ("68-" indicates start at 68 and continue)</w:t>
-      </w:r>
-    </w:p>
-    <w:p>
-      <w:pPr>
-        <w:rPr>
-          <w:rFonts w:cstheme="minorHAnsi"/>
-        </w:rPr>
-      </w:pPr>
-      <w:r>
-        <w:rPr>
-          <w:rFonts w:cstheme="minorHAnsi"/>
-        </w:rPr>
-        <w:t>Annuities</w:t>
-      </w:r>
-      <w:r>
-        <w:rPr>
-          <w:rFonts w:cstheme="minorHAnsi"/>
-        </w:rPr>
-        <w:t xml:space="preserve">, reverse </w:t>
-      </w:r>
-      <w:r>
-        <w:rPr>
-          <w:rFonts w:cstheme="minorHAnsi"/>
-        </w:rPr>
-        <w:t>mortgages</w:t>
-      </w:r>
-      <w:r>
-        <w:rPr>
-          <w:rFonts w:cstheme="minorHAnsi"/>
-        </w:rPr>
-        <w:t xml:space="preserve"> and other types of income can be specified in an income section. These sections are named as </w:t>
-      </w:r>
-      <w:proofErr w:type="spellStart"/>
-      <w:r>
-        <w:rPr>
-          <w:rFonts w:cstheme="minorHAnsi"/>
-        </w:rPr>
-        <w:t>income.final</w:t>
-      </w:r>
-      <w:proofErr w:type="spellEnd"/>
-      <w:r>
-        <w:rPr>
-          <w:rFonts w:cstheme="minorHAnsi"/>
-        </w:rPr>
-        <w:t xml:space="preserve"> where the final portion is some name meaningful to you for the type of income it is. </w:t>
-      </w:r>
-      <w:r>
-        <w:rPr>
-          <w:rFonts w:cstheme="minorHAnsi"/>
-        </w:rPr>
-        <w:t xml:space="preserve">It </w:t>
-      </w:r>
-      <w:r>
-        <w:rPr>
-          <w:rFonts w:cstheme="minorHAnsi"/>
-        </w:rPr>
-        <w:t xml:space="preserve">includes an </w:t>
-      </w:r>
-      <w:r>
-        <w:rPr>
-          <w:rFonts w:cstheme="minorHAnsi"/>
-        </w:rPr>
-        <w:t xml:space="preserve">annual amount, period you will receive it, whether it should be inflation adjusted and whether it is taxable. </w:t>
-      </w:r>
-    </w:p>
-    <w:p>
-      <w:pPr>
-        <w:rPr>
-          <w:rFonts w:ascii="Courier New" w:hAnsi="Courier New" w:cs="Courier New"/>
-        </w:rPr>
-      </w:pPr>
+        <w:t>aftertax</w:t>
+      </w:r>
+      <w:proofErr w:type="spellEnd"/>
+      <w:r>
+        <w:rPr>
+          <w:rFonts w:ascii="Courier New" w:hAnsi="Courier New" w:cs="Courier New"/>
+        </w:rPr>
+        <w:t>]</w:t>
+      </w:r>
+    </w:p>
+    <w:p>
+      <w:pPr>
+        <w:rPr>
+          <w:rFonts w:ascii="Courier New" w:hAnsi="Courier New" w:cs="Courier New"/>
+        </w:rPr>
+      </w:pPr>
+      <w:r>
+        <w:rPr>
+          <w:rFonts w:ascii="Courier New" w:hAnsi="Courier New" w:cs="Courier New"/>
+        </w:rPr>
+        <w:t>#</w:t>
+      </w:r>
+      <w:proofErr w:type="spellStart"/>
       <w:proofErr w:type="gramStart"/>
       <w:r>
         <w:rPr>
           <w:rFonts w:ascii="Courier New" w:hAnsi="Courier New" w:cs="Courier New"/>
         </w:rPr>
-        <w:t>#[</w:t>
-      </w:r>
-      <w:proofErr w:type="spellStart"/>
+        <w:t>bal</w:t>
+      </w:r>
+      <w:proofErr w:type="spellEnd"/>
       <w:proofErr w:type="gramEnd"/>
       <w:r>
         <w:rPr>
           <w:rFonts w:ascii="Courier New" w:hAnsi="Courier New" w:cs="Courier New"/>
         </w:rPr>
-        <w:t>income.taxfreeNoneInflationAdjustedAnuity</w:t>
-      </w:r>
-      <w:proofErr w:type="spellEnd"/>
-      <w:r>
-        <w:rPr>
-          <w:rFonts w:ascii="Courier New" w:hAnsi="Courier New" w:cs="Courier New"/>
-        </w:rPr>
-        <w:t>]</w:t>
-      </w:r>
-    </w:p>
-    <w:p>
-      <w:pPr>
-        <w:rPr>
-          <w:rFonts w:ascii="Courier New" w:hAnsi="Courier New" w:cs="Courier New"/>
-        </w:rPr>
-      </w:pPr>
-      <w:r>
-        <w:rPr>
-          <w:rFonts w:ascii="Courier New" w:hAnsi="Courier New" w:cs="Courier New"/>
-        </w:rPr>
-        <w:t>#amount = 3000      # yearly amount</w:t>
-      </w:r>
-    </w:p>
-    <w:p>
-      <w:pPr>
-        <w:rPr>
-          <w:rFonts w:ascii="Courier New" w:hAnsi="Courier New" w:cs="Courier New"/>
-        </w:rPr>
-      </w:pPr>
-      <w:r>
-        <w:rPr>
-          <w:rFonts w:ascii="Courier New" w:hAnsi="Courier New" w:cs="Courier New"/>
-        </w:rPr>
-        <w:t xml:space="preserve">#age = "65-70"      # period you expect to </w:t>
-      </w:r>
-      <w:r>
-        <w:rPr>
-          <w:rFonts w:ascii="Courier New" w:hAnsi="Courier New" w:cs="Courier New"/>
-        </w:rPr>
-        <w:t>receive</w:t>
-      </w:r>
-      <w:r>
-        <w:rPr>
-          <w:rFonts w:ascii="Courier New" w:hAnsi="Courier New" w:cs="Courier New"/>
-        </w:rPr>
-        <w:t xml:space="preserve"> it</w:t>
-      </w:r>
-    </w:p>
-    <w:p>
-      <w:pPr>
-        <w:rPr>
-          <w:rFonts w:ascii="Courier New" w:hAnsi="Courier New" w:cs="Courier New"/>
-        </w:rPr>
-      </w:pPr>
-      <w:r>
-        <w:rPr>
-          <w:rFonts w:ascii="Courier New" w:hAnsi="Courier New" w:cs="Courier New"/>
-        </w:rPr>
-        <w:t xml:space="preserve">#inflation = </w:t>
-      </w:r>
-      <w:proofErr w:type="gramStart"/>
-      <w:r>
-        <w:rPr>
-          <w:rFonts w:ascii="Courier New" w:hAnsi="Courier New" w:cs="Courier New"/>
-        </w:rPr>
-        <w:t>false  #</w:t>
-      </w:r>
-      <w:proofErr w:type="gramEnd"/>
-      <w:r>
-        <w:rPr>
-          <w:rFonts w:ascii="Courier New" w:hAnsi="Courier New" w:cs="Courier New"/>
-        </w:rPr>
-        <w:t xml:space="preserve"> not inflation adjusted</w:t>
-      </w:r>
-    </w:p>
-    <w:p>
-      <w:pPr>
-        <w:rPr>
-          <w:rFonts w:ascii="Courier New" w:hAnsi="Courier New" w:cs="Courier New"/>
-        </w:rPr>
-      </w:pPr>
-      <w:r>
-        <w:rPr>
-          <w:rFonts w:ascii="Courier New" w:hAnsi="Courier New" w:cs="Courier New"/>
-        </w:rPr>
-        <w:t>#tax = false</w:t>
-      </w:r>
-      <w:r>
-        <w:rPr>
-          <w:rFonts w:ascii="Courier New" w:hAnsi="Courier New" w:cs="Courier New"/>
-        </w:rPr>
-        <w:t xml:space="preserve">        # not federally taxable</w:t>
-      </w:r>
-    </w:p>
-    <w:p>
-      <w:pPr>
-        <w:rPr>
-          <w:rFonts w:ascii="Courier New" w:hAnsi="Courier New" w:cs="Courier New"/>
-        </w:rPr>
-      </w:pPr>
-      <w:proofErr w:type="gramStart"/>
-      <w:r>
-        <w:rPr>
-          <w:rFonts w:ascii="Courier New" w:hAnsi="Courier New" w:cs="Courier New"/>
-        </w:rPr>
-        <w:t>#[</w:t>
-      </w:r>
-      <w:proofErr w:type="spellStart"/>
-      <w:proofErr w:type="gramEnd"/>
-      <w:r>
-        <w:rPr>
-          <w:rFonts w:ascii="Courier New" w:hAnsi="Courier New" w:cs="Courier New"/>
-        </w:rPr>
-        <w:t>income.InflationAdjustedAnuity</w:t>
-      </w:r>
-      <w:proofErr w:type="spellEnd"/>
-      <w:r>
-        <w:rPr>
-          <w:rFonts w:ascii="Courier New" w:hAnsi="Courier New" w:cs="Courier New"/>
-        </w:rPr>
-        <w:t>]</w:t>
-      </w:r>
-    </w:p>
-    <w:p>
-      <w:pPr>
-        <w:rPr>
-          <w:rFonts w:ascii="Courier New" w:hAnsi="Courier New" w:cs="Courier New"/>
-        </w:rPr>
-      </w:pPr>
-      <w:r>
-        <w:rPr>
-          <w:rFonts w:ascii="Courier New" w:hAnsi="Courier New" w:cs="Courier New"/>
-        </w:rPr>
-        <w:t>#amount = 3000      # yearly amount</w:t>
-      </w:r>
-    </w:p>
-    <w:p>
-      <w:pPr>
-        <w:rPr>
-          <w:rFonts w:ascii="Courier New" w:hAnsi="Courier New" w:cs="Courier New"/>
-        </w:rPr>
-      </w:pPr>
-      <w:r>
-        <w:rPr>
-          <w:rFonts w:ascii="Courier New" w:hAnsi="Courier New" w:cs="Courier New"/>
-        </w:rPr>
-        <w:t xml:space="preserve">#age = "65-70"      # period you expect to </w:t>
-      </w:r>
-      <w:r>
-        <w:rPr>
-          <w:rFonts w:ascii="Courier New" w:hAnsi="Courier New" w:cs="Courier New"/>
-        </w:rPr>
-        <w:t>receive</w:t>
-      </w:r>
-      <w:r>
-        <w:rPr>
-          <w:rFonts w:ascii="Courier New" w:hAnsi="Courier New" w:cs="Courier New"/>
-        </w:rPr>
-        <w:t xml:space="preserve"> it</w:t>
-      </w:r>
-    </w:p>
-    <w:p>
-      <w:pPr>
-        <w:rPr>
-          <w:rFonts w:ascii="Courier New" w:hAnsi="Courier New" w:cs="Courier New"/>
-        </w:rPr>
-      </w:pPr>
-      <w:r>
-        <w:rPr>
-          <w:rFonts w:ascii="Courier New" w:hAnsi="Courier New" w:cs="Courier New"/>
-        </w:rPr>
-        <w:t>#inflation = true   # inflation adjusted</w:t>
+        <w:t xml:space="preserve"> =   100_000 </w:t>
+      </w:r>
+      <w:r>
+        <w:rPr>
+          <w:rFonts w:ascii="Courier New" w:hAnsi="Courier New" w:cs="Courier New"/>
+        </w:rPr>
+        <w:t xml:space="preserve">   </w:t>
+      </w:r>
+      <w:r>
+        <w:rPr>
+          <w:rFonts w:ascii="Courier New" w:hAnsi="Courier New" w:cs="Courier New"/>
+        </w:rPr>
+        <w:t># current balance</w:t>
+      </w:r>
+    </w:p>
+    <w:p>
+      <w:pPr>
+        <w:rPr>
+          <w:rFonts w:ascii="Courier New" w:hAnsi="Courier New" w:cs="Courier New"/>
+        </w:rPr>
+      </w:pPr>
+      <w:r>
+        <w:rPr>
+          <w:rFonts w:ascii="Courier New" w:hAnsi="Courier New" w:cs="Courier New"/>
+        </w:rPr>
+        <w:t xml:space="preserve">#basis = 50_000     </w:t>
+      </w:r>
+      <w:r>
+        <w:rPr>
+          <w:rFonts w:ascii="Courier New" w:hAnsi="Courier New" w:cs="Courier New"/>
+        </w:rPr>
+        <w:t># Contributions to total, for capital gains tax</w:t>
+      </w:r>
+    </w:p>
+    <w:p>
+      <w:pPr>
+        <w:rPr>
+          <w:rFonts w:ascii="Courier New" w:hAnsi="Courier New" w:cs="Courier New"/>
+        </w:rPr>
+      </w:pPr>
+      <w:r>
+        <w:rPr>
+          <w:rFonts w:ascii="Courier New" w:hAnsi="Courier New" w:cs="Courier New"/>
+        </w:rPr>
+        <w:t xml:space="preserve">#rate = 7.25    </w:t>
+      </w:r>
+      <w:r>
+        <w:rPr>
+          <w:rFonts w:ascii="Courier New" w:hAnsi="Courier New" w:cs="Courier New"/>
+        </w:rPr>
+        <w:t xml:space="preserve">    </w:t>
+      </w:r>
+      <w:r>
+        <w:rPr>
+          <w:rFonts w:ascii="Courier New" w:hAnsi="Courier New" w:cs="Courier New"/>
+        </w:rPr>
+        <w:t># defaults to global rate set above</w:t>
       </w:r>
     </w:p>
     <w:p>
@@ -4343,1816 +6206,6 @@
           <w:rFonts w:ascii="Courier New" w:hAnsi="Courier New" w:cs="Courier New"/>
         </w:rPr>
         <w:lastRenderedPageBreak/>
-        <w:t>#tax = t</w:t>
-      </w:r>
-      <w:r>
-        <w:rPr>
-          <w:rFonts w:ascii="Courier New" w:hAnsi="Courier New" w:cs="Courier New"/>
-        </w:rPr>
-        <w:t>rue         # federally taxable</w:t>
-      </w:r>
-    </w:p>
-    <w:p>
-      <w:pPr>
-        <w:rPr>
-          <w:rFonts w:cstheme="minorHAnsi"/>
-        </w:rPr>
-      </w:pPr>
-      <w:r>
-        <w:rPr>
-          <w:rFonts w:cstheme="minorHAnsi"/>
-        </w:rPr>
-        <w:t>R</w:t>
-      </w:r>
-      <w:r>
-        <w:rPr>
-          <w:rFonts w:cstheme="minorHAnsi"/>
-        </w:rPr>
-        <w:t>everse mortgage</w:t>
-      </w:r>
-      <w:r>
-        <w:rPr>
-          <w:rFonts w:cstheme="minorHAnsi"/>
-        </w:rPr>
-        <w:t>s take many forms with one of the simplest paying a constant amount each month for the rest of your life. This form and others can be represented in the income section. For example the simple form can be represented as follows</w:t>
-      </w:r>
-      <w:r>
-        <w:rPr>
-          <w:rFonts w:cstheme="minorHAnsi"/>
-        </w:rPr>
-        <w:t>:</w:t>
-      </w:r>
-    </w:p>
-    <w:p>
-      <w:pPr>
-        <w:rPr>
-          <w:rFonts w:ascii="Courier New" w:hAnsi="Courier New" w:cs="Courier New"/>
-        </w:rPr>
-      </w:pPr>
-      <w:r>
-        <w:rPr>
-          <w:rFonts w:ascii="Courier New" w:hAnsi="Courier New" w:cs="Courier New"/>
-        </w:rPr>
-        <w:t>[</w:t>
-      </w:r>
-      <w:proofErr w:type="spellStart"/>
-      <w:r>
-        <w:rPr>
-          <w:rFonts w:ascii="Courier New" w:hAnsi="Courier New" w:cs="Courier New"/>
-        </w:rPr>
-        <w:t>income.reversemortgage</w:t>
-      </w:r>
-      <w:proofErr w:type="spellEnd"/>
-      <w:r>
-        <w:rPr>
-          <w:rFonts w:ascii="Courier New" w:hAnsi="Courier New" w:cs="Courier New"/>
-        </w:rPr>
-        <w:t>]</w:t>
-      </w:r>
-    </w:p>
-    <w:p>
-      <w:pPr>
-        <w:rPr>
-          <w:rFonts w:ascii="Courier New" w:hAnsi="Courier New" w:cs="Courier New"/>
-        </w:rPr>
-      </w:pPr>
-      <w:proofErr w:type="gramStart"/>
-      <w:r>
-        <w:rPr>
-          <w:rFonts w:ascii="Courier New" w:hAnsi="Courier New" w:cs="Courier New"/>
-        </w:rPr>
-        <w:t>amount</w:t>
-      </w:r>
-      <w:proofErr w:type="gramEnd"/>
-      <w:r>
-        <w:rPr>
-          <w:rFonts w:ascii="Courier New" w:hAnsi="Courier New" w:cs="Courier New"/>
-        </w:rPr>
-        <w:t xml:space="preserve"> = 12000      # yearly amount, 1000/</w:t>
-      </w:r>
-      <w:proofErr w:type="spellStart"/>
-      <w:r>
-        <w:rPr>
-          <w:rFonts w:ascii="Courier New" w:hAnsi="Courier New" w:cs="Courier New"/>
-        </w:rPr>
-        <w:t>mo</w:t>
-      </w:r>
-      <w:proofErr w:type="spellEnd"/>
-    </w:p>
-    <w:p>
-      <w:pPr>
-        <w:rPr>
-          <w:rFonts w:ascii="Courier New" w:hAnsi="Courier New" w:cs="Courier New"/>
-        </w:rPr>
-      </w:pPr>
-      <w:proofErr w:type="gramStart"/>
-      <w:r>
-        <w:rPr>
-          <w:rFonts w:ascii="Courier New" w:hAnsi="Courier New" w:cs="Courier New"/>
-        </w:rPr>
-        <w:t>age</w:t>
-      </w:r>
-      <w:proofErr w:type="gramEnd"/>
-      <w:r>
-        <w:rPr>
-          <w:rFonts w:ascii="Courier New" w:hAnsi="Courier New" w:cs="Courier New"/>
-        </w:rPr>
-        <w:t xml:space="preserve"> = '70-'         # period to receive payments</w:t>
-      </w:r>
-    </w:p>
-    <w:p>
-      <w:pPr>
-        <w:rPr>
-          <w:rFonts w:ascii="Courier New" w:hAnsi="Courier New" w:cs="Courier New"/>
-        </w:rPr>
-      </w:pPr>
-      <w:proofErr w:type="gramStart"/>
-      <w:r>
-        <w:rPr>
-          <w:rFonts w:ascii="Courier New" w:hAnsi="Courier New" w:cs="Courier New"/>
-        </w:rPr>
-        <w:t>inflation</w:t>
-      </w:r>
-      <w:proofErr w:type="gramEnd"/>
-      <w:r>
-        <w:rPr>
-          <w:rFonts w:ascii="Courier New" w:hAnsi="Courier New" w:cs="Courier New"/>
-        </w:rPr>
-        <w:t xml:space="preserve"> = false   # payment is not inflation adjusted</w:t>
-      </w:r>
-    </w:p>
-    <w:p>
-      <w:pPr>
-        <w:rPr>
-          <w:rFonts w:ascii="Courier New" w:hAnsi="Courier New" w:cs="Courier New"/>
-        </w:rPr>
-      </w:pPr>
-      <w:proofErr w:type="gramStart"/>
-      <w:r>
-        <w:rPr>
-          <w:rFonts w:ascii="Courier New" w:hAnsi="Courier New" w:cs="Courier New"/>
-        </w:rPr>
-        <w:t>tax</w:t>
-      </w:r>
-      <w:proofErr w:type="gramEnd"/>
-      <w:r>
-        <w:rPr>
-          <w:rFonts w:ascii="Courier New" w:hAnsi="Courier New" w:cs="Courier New"/>
-        </w:rPr>
-        <w:t xml:space="preserve"> = false         # payment/loan is not taxable</w:t>
-      </w:r>
-    </w:p>
-    <w:p>
-      <w:pPr>
-        <w:rPr>
-          <w:rFonts w:ascii="Courier New" w:hAnsi="Courier New" w:cs="Courier New"/>
-        </w:rPr>
-      </w:pPr>
-    </w:p>
-    <w:p>
-      <w:pPr>
-        <w:rPr>
-          <w:rFonts w:ascii="Courier New" w:hAnsi="Courier New" w:cs="Courier New"/>
-        </w:rPr>
-      </w:pPr>
-      <w:proofErr w:type="gramStart"/>
-      <w:r>
-        <w:rPr>
-          <w:rFonts w:ascii="Courier New" w:hAnsi="Courier New" w:cs="Courier New"/>
-        </w:rPr>
-        <w:t>#[</w:t>
-      </w:r>
-      <w:proofErr w:type="spellStart"/>
-      <w:proofErr w:type="gramEnd"/>
-      <w:r>
-        <w:rPr>
-          <w:rFonts w:ascii="Courier New" w:hAnsi="Courier New" w:cs="Courier New"/>
-        </w:rPr>
-        <w:t>income.rental</w:t>
-      </w:r>
-      <w:proofErr w:type="spellEnd"/>
-      <w:r>
-        <w:rPr>
-          <w:rFonts w:ascii="Courier New" w:hAnsi="Courier New" w:cs="Courier New"/>
-        </w:rPr>
-        <w:t>]</w:t>
-      </w:r>
-    </w:p>
-    <w:p>
-      <w:pPr>
-        <w:rPr>
-          <w:rFonts w:ascii="Courier New" w:hAnsi="Courier New" w:cs="Courier New"/>
-        </w:rPr>
-      </w:pPr>
-      <w:r>
-        <w:rPr>
-          <w:rFonts w:ascii="Courier New" w:hAnsi="Courier New" w:cs="Courier New"/>
-        </w:rPr>
-        <w:t>#amount = 5_000     # yearly amount</w:t>
-      </w:r>
-    </w:p>
-    <w:p>
-      <w:pPr>
-        <w:rPr>
-          <w:rFonts w:ascii="Courier New" w:hAnsi="Courier New" w:cs="Courier New"/>
-        </w:rPr>
-      </w:pPr>
-      <w:r>
-        <w:rPr>
-          <w:rFonts w:ascii="Courier New" w:hAnsi="Courier New" w:cs="Courier New"/>
-        </w:rPr>
-        <w:t xml:space="preserve">#age = "67-"        # period you expect to </w:t>
-      </w:r>
-      <w:r>
-        <w:rPr>
-          <w:rFonts w:ascii="Courier New" w:hAnsi="Courier New" w:cs="Courier New"/>
-        </w:rPr>
-        <w:t>receive</w:t>
-      </w:r>
-      <w:r>
-        <w:rPr>
-          <w:rFonts w:ascii="Courier New" w:hAnsi="Courier New" w:cs="Courier New"/>
-        </w:rPr>
-        <w:t xml:space="preserve"> it</w:t>
-      </w:r>
-    </w:p>
-    <w:p>
-      <w:pPr>
-        <w:rPr>
-          <w:rFonts w:ascii="Courier New" w:hAnsi="Courier New" w:cs="Courier New"/>
-        </w:rPr>
-      </w:pPr>
-      <w:r>
-        <w:rPr>
-          <w:rFonts w:ascii="Courier New" w:hAnsi="Courier New" w:cs="Courier New"/>
-        </w:rPr>
-        <w:t>#inflation = true   # inflation adjusted</w:t>
-      </w:r>
-    </w:p>
-    <w:p>
-      <w:pPr>
-        <w:rPr>
-          <w:rFonts w:ascii="Courier New" w:hAnsi="Courier New" w:cs="Courier New"/>
-        </w:rPr>
-      </w:pPr>
-      <w:r>
-        <w:rPr>
-          <w:rFonts w:ascii="Courier New" w:hAnsi="Courier New" w:cs="Courier New"/>
-        </w:rPr>
-        <w:t>#tax = true         # federally taxable</w:t>
-      </w:r>
-    </w:p>
-    <w:p>
-      <w:pPr>
-        <w:rPr>
-          <w:rFonts w:cstheme="minorHAnsi"/>
-        </w:rPr>
-      </w:pPr>
-      <w:r>
-        <w:rPr>
-          <w:rFonts w:cstheme="minorHAnsi"/>
-        </w:rPr>
-        <w:t>Major assets like your home or other real estate</w:t>
-      </w:r>
-      <w:r>
-        <w:rPr>
-          <w:rFonts w:cstheme="minorHAnsi"/>
-        </w:rPr>
-        <w:t xml:space="preserve"> can have a significant impact on your retirement. If you plan to sell these assets during your retirement you can include there return in your plan with the [asset] section as below. This section provides the information needed for the optimizer to determine the amount to add to your after tax account and the amount that is taxable. If the asset is your primary residence the IRS exempts the first $250K ($500K joint) of capital gains from taxes.</w:t>
-      </w:r>
-    </w:p>
-    <w:p>
-      <w:pPr>
-        <w:rPr>
-          <w:rFonts w:ascii="Courier New" w:hAnsi="Courier New" w:cs="Courier New"/>
-        </w:rPr>
-      </w:pPr>
-      <w:proofErr w:type="gramStart"/>
-      <w:r>
-        <w:rPr>
-          <w:rFonts w:ascii="Courier New" w:hAnsi="Courier New" w:cs="Courier New"/>
-        </w:rPr>
-        <w:t>#[</w:t>
-      </w:r>
-      <w:proofErr w:type="spellStart"/>
-      <w:proofErr w:type="gramEnd"/>
-      <w:r>
-        <w:rPr>
-          <w:rFonts w:ascii="Courier New" w:hAnsi="Courier New" w:cs="Courier New"/>
-        </w:rPr>
-        <w:t>asset.home</w:t>
-      </w:r>
-      <w:proofErr w:type="spellEnd"/>
-      <w:r>
-        <w:rPr>
-          <w:rFonts w:ascii="Courier New" w:hAnsi="Courier New" w:cs="Courier New"/>
-        </w:rPr>
-        <w:t>]</w:t>
-      </w:r>
-    </w:p>
-    <w:p>
-      <w:pPr>
-        <w:rPr>
-          <w:rFonts w:ascii="Courier New" w:hAnsi="Courier New" w:cs="Courier New"/>
-        </w:rPr>
-      </w:pPr>
-      <w:r>
-        <w:rPr>
-          <w:rFonts w:ascii="Courier New" w:hAnsi="Courier New" w:cs="Courier New"/>
-        </w:rPr>
-        <w:t>#value = 550_000                 # current value of the asset</w:t>
-      </w:r>
-    </w:p>
-    <w:p>
-      <w:pPr>
-        <w:rPr>
-          <w:rFonts w:ascii="Courier New" w:hAnsi="Courier New" w:cs="Courier New"/>
-        </w:rPr>
-      </w:pPr>
-      <w:r>
-        <w:rPr>
-          <w:rFonts w:ascii="Courier New" w:hAnsi="Courier New" w:cs="Courier New"/>
-        </w:rPr>
-        <w:t>#</w:t>
-      </w:r>
-      <w:proofErr w:type="spellStart"/>
-      <w:r>
-        <w:rPr>
-          <w:rFonts w:ascii="Courier New" w:hAnsi="Courier New" w:cs="Courier New"/>
-        </w:rPr>
-        <w:t>costAndImprovements</w:t>
-      </w:r>
-      <w:proofErr w:type="spellEnd"/>
-      <w:r>
-        <w:rPr>
-          <w:rFonts w:ascii="Courier New" w:hAnsi="Courier New" w:cs="Courier New"/>
-        </w:rPr>
-        <w:t xml:space="preserve"> = 300_000   # purchase price plus </w:t>
-      </w:r>
-      <w:r>
-        <w:rPr>
-          <w:rFonts w:ascii="Courier New" w:hAnsi="Courier New" w:cs="Courier New"/>
-        </w:rPr>
-        <w:t>improvement</w:t>
-      </w:r>
-      <w:r>
-        <w:rPr>
-          <w:rFonts w:ascii="Courier New" w:hAnsi="Courier New" w:cs="Courier New"/>
-        </w:rPr>
-        <w:t xml:space="preserve"> cost</w:t>
-      </w:r>
-    </w:p>
-    <w:p>
-      <w:pPr>
-        <w:rPr>
-          <w:rFonts w:ascii="Courier New" w:hAnsi="Courier New" w:cs="Courier New"/>
-        </w:rPr>
-      </w:pPr>
-      <w:r>
-        <w:rPr>
-          <w:rFonts w:ascii="Courier New" w:hAnsi="Courier New" w:cs="Courier New"/>
-        </w:rPr>
-        <w:t>#</w:t>
-      </w:r>
-      <w:proofErr w:type="spellStart"/>
-      <w:r>
-        <w:rPr>
-          <w:rFonts w:ascii="Courier New" w:hAnsi="Courier New" w:cs="Courier New"/>
-        </w:rPr>
-        <w:t>ageToSell</w:t>
-      </w:r>
-      <w:proofErr w:type="spellEnd"/>
-      <w:r>
-        <w:rPr>
-          <w:rFonts w:ascii="Courier New" w:hAnsi="Courier New" w:cs="Courier New"/>
-        </w:rPr>
-        <w:t xml:space="preserve"> = 72                  # age at which to sell the asset</w:t>
-      </w:r>
-    </w:p>
-    <w:p>
-      <w:pPr>
-        <w:rPr>
-          <w:rFonts w:ascii="Courier New" w:hAnsi="Courier New" w:cs="Courier New"/>
-        </w:rPr>
-      </w:pPr>
-      <w:r>
-        <w:rPr>
-          <w:rFonts w:ascii="Courier New" w:hAnsi="Courier New" w:cs="Courier New"/>
-        </w:rPr>
-        <w:t>#</w:t>
-      </w:r>
-      <w:proofErr w:type="spellStart"/>
-      <w:r>
-        <w:rPr>
-          <w:rFonts w:ascii="Courier New" w:hAnsi="Courier New" w:cs="Courier New"/>
-        </w:rPr>
-        <w:t>owedAtAgeToSell</w:t>
-      </w:r>
-      <w:proofErr w:type="spellEnd"/>
-      <w:r>
-        <w:rPr>
-          <w:rFonts w:ascii="Courier New" w:hAnsi="Courier New" w:cs="Courier New"/>
-        </w:rPr>
-        <w:t xml:space="preserve"> = 100_000       # amount owed at time of sell (</w:t>
-      </w:r>
-      <w:proofErr w:type="spellStart"/>
-      <w:r>
-        <w:rPr>
-          <w:rFonts w:ascii="Courier New" w:hAnsi="Courier New" w:cs="Courier New"/>
-        </w:rPr>
-        <w:t>ageToSell</w:t>
-      </w:r>
-      <w:proofErr w:type="spellEnd"/>
-      <w:r>
-        <w:rPr>
-          <w:rFonts w:ascii="Courier New" w:hAnsi="Courier New" w:cs="Courier New"/>
-        </w:rPr>
-        <w:t>)</w:t>
-      </w:r>
-    </w:p>
-    <w:p>
-      <w:pPr>
-        <w:rPr>
-          <w:rFonts w:ascii="Courier New" w:hAnsi="Courier New" w:cs="Courier New"/>
-        </w:rPr>
-      </w:pPr>
-      <w:r>
-        <w:rPr>
-          <w:rFonts w:ascii="Courier New" w:hAnsi="Courier New" w:cs="Courier New"/>
-        </w:rPr>
-        <w:t>#</w:t>
-      </w:r>
-      <w:proofErr w:type="spellStart"/>
-      <w:r>
-        <w:rPr>
-          <w:rFonts w:ascii="Courier New" w:hAnsi="Courier New" w:cs="Courier New"/>
-        </w:rPr>
-        <w:t>primaryResidence</w:t>
-      </w:r>
-      <w:proofErr w:type="spellEnd"/>
-      <w:r>
-        <w:rPr>
-          <w:rFonts w:ascii="Courier New" w:hAnsi="Courier New" w:cs="Courier New"/>
-        </w:rPr>
-        <w:t xml:space="preserve"> = true         # Primary residence gets tax break</w:t>
-      </w:r>
-    </w:p>
-    <w:p>
-      <w:pPr>
-        <w:rPr>
-          <w:rFonts w:ascii="Courier New" w:hAnsi="Courier New" w:cs="Courier New"/>
-        </w:rPr>
-      </w:pPr>
-      <w:r>
-        <w:rPr>
-          <w:rFonts w:ascii="Courier New" w:hAnsi="Courier New" w:cs="Courier New"/>
-        </w:rPr>
-        <w:t xml:space="preserve">#rate = 4                        # </w:t>
-      </w:r>
-      <w:proofErr w:type="spellStart"/>
-      <w:r>
-        <w:rPr>
-          <w:rFonts w:ascii="Courier New" w:hAnsi="Courier New" w:cs="Courier New"/>
-        </w:rPr>
-        <w:t>avg</w:t>
-      </w:r>
-      <w:proofErr w:type="spellEnd"/>
-      <w:r>
-        <w:rPr>
-          <w:rFonts w:ascii="Courier New" w:hAnsi="Courier New" w:cs="Courier New"/>
-        </w:rPr>
-        <w:t xml:space="preserve"> rate of return (defaults to global rate)</w:t>
-      </w:r>
-    </w:p>
-    <w:p>
-      <w:pPr>
-        <w:rPr>
-          <w:rFonts w:ascii="Courier New" w:hAnsi="Courier New" w:cs="Courier New"/>
-        </w:rPr>
-      </w:pPr>
-      <w:r>
-        <w:rPr>
-          <w:rFonts w:ascii="Courier New" w:hAnsi="Courier New" w:cs="Courier New"/>
-        </w:rPr>
-        <w:t>#</w:t>
-      </w:r>
-      <w:proofErr w:type="spellStart"/>
-      <w:r>
-        <w:rPr>
-          <w:rFonts w:ascii="Courier New" w:hAnsi="Courier New" w:cs="Courier New"/>
-        </w:rPr>
-        <w:t>brokerageRate</w:t>
-      </w:r>
-      <w:proofErr w:type="spellEnd"/>
-      <w:r>
-        <w:rPr>
-          <w:rFonts w:ascii="Courier New" w:hAnsi="Courier New" w:cs="Courier New"/>
-        </w:rPr>
-        <w:t xml:space="preserve"> = 4               # brokerage fee percent (default 4%)</w:t>
-      </w:r>
-    </w:p>
-    <w:p>
-      <w:pPr>
-        <w:rPr>
-          <w:rFonts w:ascii="Courier New" w:hAnsi="Courier New" w:cs="Courier New"/>
-        </w:rPr>
-      </w:pPr>
-    </w:p>
-    <w:p>
-      <w:pPr>
-        <w:rPr>
-          <w:rFonts w:ascii="Courier New" w:hAnsi="Courier New" w:cs="Courier New"/>
-        </w:rPr>
-      </w:pPr>
-      <w:proofErr w:type="gramStart"/>
-      <w:r>
-        <w:rPr>
-          <w:rFonts w:ascii="Courier New" w:hAnsi="Courier New" w:cs="Courier New"/>
-        </w:rPr>
-        <w:t>#[</w:t>
-      </w:r>
-      <w:proofErr w:type="spellStart"/>
-      <w:proofErr w:type="gramEnd"/>
-      <w:r>
-        <w:rPr>
-          <w:rFonts w:ascii="Courier New" w:hAnsi="Courier New" w:cs="Courier New"/>
-        </w:rPr>
-        <w:t>asset.rental</w:t>
-      </w:r>
-      <w:proofErr w:type="spellEnd"/>
-      <w:r>
-        <w:rPr>
-          <w:rFonts w:ascii="Courier New" w:hAnsi="Courier New" w:cs="Courier New"/>
-        </w:rPr>
-        <w:t>]</w:t>
-      </w:r>
-    </w:p>
-    <w:p>
-      <w:pPr>
-        <w:rPr>
-          <w:rFonts w:ascii="Courier New" w:hAnsi="Courier New" w:cs="Courier New"/>
-        </w:rPr>
-      </w:pPr>
-      <w:r>
-        <w:rPr>
-          <w:rFonts w:ascii="Courier New" w:hAnsi="Courier New" w:cs="Courier New"/>
-        </w:rPr>
-        <w:lastRenderedPageBreak/>
-        <w:t>#value = 250_000                 # current value of the asset</w:t>
-      </w:r>
-    </w:p>
-    <w:p>
-      <w:pPr>
-        <w:rPr>
-          <w:rFonts w:ascii="Courier New" w:hAnsi="Courier New" w:cs="Courier New"/>
-        </w:rPr>
-      </w:pPr>
-      <w:r>
-        <w:rPr>
-          <w:rFonts w:ascii="Courier New" w:hAnsi="Courier New" w:cs="Courier New"/>
-        </w:rPr>
-        <w:t>#</w:t>
-      </w:r>
-      <w:proofErr w:type="spellStart"/>
-      <w:r>
-        <w:rPr>
-          <w:rFonts w:ascii="Courier New" w:hAnsi="Courier New" w:cs="Courier New"/>
-        </w:rPr>
-        <w:t>costAndImprovements</w:t>
-      </w:r>
-      <w:proofErr w:type="spellEnd"/>
-      <w:r>
-        <w:rPr>
-          <w:rFonts w:ascii="Courier New" w:hAnsi="Courier New" w:cs="Courier New"/>
-        </w:rPr>
-        <w:t xml:space="preserve"> = 150_000   # purchase price plus </w:t>
-      </w:r>
-      <w:r>
-        <w:rPr>
-          <w:rFonts w:ascii="Courier New" w:hAnsi="Courier New" w:cs="Courier New"/>
-        </w:rPr>
-        <w:t>improvement</w:t>
-      </w:r>
-      <w:r>
-        <w:rPr>
-          <w:rFonts w:ascii="Courier New" w:hAnsi="Courier New" w:cs="Courier New"/>
-        </w:rPr>
-        <w:t xml:space="preserve"> cost</w:t>
-      </w:r>
-    </w:p>
-    <w:p>
-      <w:pPr>
-        <w:rPr>
-          <w:rFonts w:ascii="Courier New" w:hAnsi="Courier New" w:cs="Courier New"/>
-        </w:rPr>
-      </w:pPr>
-      <w:r>
-        <w:rPr>
-          <w:rFonts w:ascii="Courier New" w:hAnsi="Courier New" w:cs="Courier New"/>
-        </w:rPr>
-        <w:t>#</w:t>
-      </w:r>
-      <w:proofErr w:type="spellStart"/>
-      <w:r>
-        <w:rPr>
-          <w:rFonts w:ascii="Courier New" w:hAnsi="Courier New" w:cs="Courier New"/>
-        </w:rPr>
-        <w:t>ageToSell</w:t>
-      </w:r>
-      <w:proofErr w:type="spellEnd"/>
-      <w:r>
-        <w:rPr>
-          <w:rFonts w:ascii="Courier New" w:hAnsi="Courier New" w:cs="Courier New"/>
-        </w:rPr>
-        <w:t xml:space="preserve"> = 72                  # age at which to sell the asset</w:t>
-      </w:r>
-    </w:p>
-    <w:p>
-      <w:pPr>
-        <w:rPr>
-          <w:rFonts w:ascii="Courier New" w:hAnsi="Courier New" w:cs="Courier New"/>
-        </w:rPr>
-      </w:pPr>
-      <w:r>
-        <w:rPr>
-          <w:rFonts w:ascii="Courier New" w:hAnsi="Courier New" w:cs="Courier New"/>
-        </w:rPr>
-        <w:t>#</w:t>
-      </w:r>
-      <w:proofErr w:type="spellStart"/>
-      <w:r>
-        <w:rPr>
-          <w:rFonts w:ascii="Courier New" w:hAnsi="Courier New" w:cs="Courier New"/>
-        </w:rPr>
-        <w:t>owedAtAgeToSell</w:t>
-      </w:r>
-      <w:proofErr w:type="spellEnd"/>
-      <w:r>
-        <w:rPr>
-          <w:rFonts w:ascii="Courier New" w:hAnsi="Courier New" w:cs="Courier New"/>
-        </w:rPr>
-        <w:t xml:space="preserve"> = 100_000       # amount owed at time of sell (</w:t>
-      </w:r>
-      <w:proofErr w:type="spellStart"/>
-      <w:r>
-        <w:rPr>
-          <w:rFonts w:ascii="Courier New" w:hAnsi="Courier New" w:cs="Courier New"/>
-        </w:rPr>
-        <w:t>ageToSell</w:t>
-      </w:r>
-      <w:proofErr w:type="spellEnd"/>
-      <w:r>
-        <w:rPr>
-          <w:rFonts w:ascii="Courier New" w:hAnsi="Courier New" w:cs="Courier New"/>
-        </w:rPr>
-        <w:t>)</w:t>
-      </w:r>
-    </w:p>
-    <w:p>
-      <w:pPr>
-        <w:rPr>
-          <w:rFonts w:ascii="Courier New" w:hAnsi="Courier New" w:cs="Courier New"/>
-        </w:rPr>
-      </w:pPr>
-      <w:r>
-        <w:rPr>
-          <w:rFonts w:ascii="Courier New" w:hAnsi="Courier New" w:cs="Courier New"/>
-        </w:rPr>
-        <w:t>#</w:t>
-      </w:r>
-      <w:proofErr w:type="spellStart"/>
-      <w:r>
-        <w:rPr>
-          <w:rFonts w:ascii="Courier New" w:hAnsi="Courier New" w:cs="Courier New"/>
-        </w:rPr>
-        <w:t>primaryResidence</w:t>
-      </w:r>
-      <w:proofErr w:type="spellEnd"/>
-      <w:r>
-        <w:rPr>
-          <w:rFonts w:ascii="Courier New" w:hAnsi="Courier New" w:cs="Courier New"/>
-        </w:rPr>
-        <w:t xml:space="preserve"> = false        # Primary residence gets tax break</w:t>
-      </w:r>
-    </w:p>
-    <w:p>
-      <w:pPr>
-        <w:rPr>
-          <w:rFonts w:ascii="Courier New" w:hAnsi="Courier New" w:cs="Courier New"/>
-        </w:rPr>
-      </w:pPr>
-      <w:r>
-        <w:rPr>
-          <w:rFonts w:ascii="Courier New" w:hAnsi="Courier New" w:cs="Courier New"/>
-        </w:rPr>
-        <w:t xml:space="preserve">#rate = 4                        # </w:t>
-      </w:r>
-      <w:proofErr w:type="spellStart"/>
-      <w:r>
-        <w:rPr>
-          <w:rFonts w:ascii="Courier New" w:hAnsi="Courier New" w:cs="Courier New"/>
-        </w:rPr>
-        <w:t>avg</w:t>
-      </w:r>
-      <w:proofErr w:type="spellEnd"/>
-      <w:r>
-        <w:rPr>
-          <w:rFonts w:ascii="Courier New" w:hAnsi="Courier New" w:cs="Courier New"/>
-        </w:rPr>
-        <w:t xml:space="preserve"> rate of return (defaults to global rate)</w:t>
-      </w:r>
-    </w:p>
-    <w:p>
-      <w:pPr>
-        <w:rPr>
-          <w:rFonts w:ascii="Courier New" w:hAnsi="Courier New" w:cs="Courier New"/>
-        </w:rPr>
-      </w:pPr>
-      <w:r>
-        <w:rPr>
-          <w:rFonts w:ascii="Courier New" w:hAnsi="Courier New" w:cs="Courier New"/>
-        </w:rPr>
-        <w:t>#</w:t>
-      </w:r>
-      <w:proofErr w:type="spellStart"/>
-      <w:r>
-        <w:rPr>
-          <w:rFonts w:ascii="Courier New" w:hAnsi="Courier New" w:cs="Courier New"/>
-        </w:rPr>
-        <w:t>brokerageRate</w:t>
-      </w:r>
-      <w:proofErr w:type="spellEnd"/>
-      <w:r>
-        <w:rPr>
-          <w:rFonts w:ascii="Courier New" w:hAnsi="Courier New" w:cs="Courier New"/>
-        </w:rPr>
-        <w:t xml:space="preserve"> = 4               # brokerage fee percent (default 4%)</w:t>
-      </w:r>
-    </w:p>
-    <w:p>
-      <w:pPr>
-        <w:rPr>
-          <w:rFonts w:cstheme="minorHAnsi"/>
-        </w:rPr>
-      </w:pPr>
-      <w:r>
-        <w:rPr>
-          <w:rFonts w:cstheme="minorHAnsi"/>
-        </w:rPr>
-        <w:t>Desired income and max income should only be used with the appropriate ‘maximize’ case</w:t>
-      </w:r>
-    </w:p>
-    <w:p>
-      <w:pPr>
-        <w:rPr>
-          <w:rFonts w:ascii="Courier New" w:hAnsi="Courier New" w:cs="Courier New"/>
-        </w:rPr>
-      </w:pPr>
-      <w:proofErr w:type="gramStart"/>
-      <w:r>
-        <w:rPr>
-          <w:rFonts w:ascii="Courier New" w:hAnsi="Courier New" w:cs="Courier New"/>
-        </w:rPr>
-        <w:t>#[</w:t>
-      </w:r>
-      <w:proofErr w:type="spellStart"/>
-      <w:proofErr w:type="gramEnd"/>
-      <w:r>
-        <w:rPr>
-          <w:rFonts w:ascii="Courier New" w:hAnsi="Courier New" w:cs="Courier New"/>
-        </w:rPr>
-        <w:t>desired.income</w:t>
-      </w:r>
-      <w:proofErr w:type="spellEnd"/>
-      <w:r>
-        <w:rPr>
-          <w:rFonts w:ascii="Courier New" w:hAnsi="Courier New" w:cs="Courier New"/>
-        </w:rPr>
-        <w:t>]   # used when maximize = "</w:t>
-      </w:r>
-      <w:proofErr w:type="spellStart"/>
-      <w:r>
-        <w:rPr>
-          <w:rFonts w:ascii="Courier New" w:hAnsi="Courier New" w:cs="Courier New"/>
-        </w:rPr>
-        <w:t>PlusEstate</w:t>
-      </w:r>
-      <w:proofErr w:type="spellEnd"/>
-      <w:r>
-        <w:rPr>
-          <w:rFonts w:ascii="Courier New" w:hAnsi="Courier New" w:cs="Courier New"/>
-        </w:rPr>
-        <w:t>"</w:t>
-      </w:r>
-    </w:p>
-    <w:p>
-      <w:pPr>
-        <w:rPr>
-          <w:rFonts w:ascii="Courier New" w:hAnsi="Courier New" w:cs="Courier New"/>
-        </w:rPr>
-      </w:pPr>
-      <w:r>
-        <w:rPr>
-          <w:rFonts w:ascii="Courier New" w:hAnsi="Courier New" w:cs="Courier New"/>
-        </w:rPr>
-        <w:t xml:space="preserve">#amount = 45_000   </w:t>
-      </w:r>
-      <w:r>
-        <w:rPr>
-          <w:rFonts w:ascii="Courier New" w:hAnsi="Courier New" w:cs="Courier New"/>
-        </w:rPr>
-        <w:t xml:space="preserve"> # retirement first year income</w:t>
-      </w:r>
-    </w:p>
-    <w:p>
-      <w:pPr>
-        <w:rPr>
-          <w:rFonts w:ascii="Courier New" w:hAnsi="Courier New" w:cs="Courier New"/>
-        </w:rPr>
-      </w:pPr>
-      <w:proofErr w:type="gramStart"/>
-      <w:r>
-        <w:rPr>
-          <w:rFonts w:ascii="Courier New" w:hAnsi="Courier New" w:cs="Courier New"/>
-        </w:rPr>
-        <w:t>#[</w:t>
-      </w:r>
-      <w:proofErr w:type="spellStart"/>
-      <w:proofErr w:type="gramEnd"/>
-      <w:r>
-        <w:rPr>
-          <w:rFonts w:ascii="Courier New" w:hAnsi="Courier New" w:cs="Courier New"/>
-        </w:rPr>
-        <w:t>max.income</w:t>
-      </w:r>
-      <w:proofErr w:type="spellEnd"/>
-      <w:r>
-        <w:rPr>
-          <w:rFonts w:ascii="Courier New" w:hAnsi="Courier New" w:cs="Courier New"/>
-        </w:rPr>
-        <w:t>]       # used when maximize = "Spendable" (default)</w:t>
-      </w:r>
-    </w:p>
-    <w:p>
-      <w:pPr>
-        <w:rPr>
-          <w:rFonts w:ascii="Courier New" w:hAnsi="Courier New" w:cs="Courier New"/>
-        </w:rPr>
-      </w:pPr>
-      <w:r>
-        <w:rPr>
-          <w:rFonts w:ascii="Courier New" w:hAnsi="Courier New" w:cs="Courier New"/>
-        </w:rPr>
-        <w:t>#amount = 100_000   # retirement first year income</w:t>
-      </w:r>
-    </w:p>
-    <w:p>
-      <w:pPr>
-        <w:rPr>
-          <w:rFonts w:cstheme="minorHAnsi"/>
-        </w:rPr>
-      </w:pPr>
-      <w:r>
-        <w:rPr>
-          <w:rFonts w:cstheme="minorHAnsi"/>
-        </w:rPr>
-        <w:t xml:space="preserve">Account sections for TDRA, </w:t>
-      </w:r>
-      <w:proofErr w:type="spellStart"/>
-      <w:r>
-        <w:rPr>
-          <w:rFonts w:cstheme="minorHAnsi"/>
-        </w:rPr>
-        <w:t>RothRA</w:t>
-      </w:r>
-      <w:proofErr w:type="spellEnd"/>
-      <w:r>
-        <w:rPr>
-          <w:rFonts w:cstheme="minorHAnsi"/>
-        </w:rPr>
-        <w:t xml:space="preserve"> and ATRSI all contain a </w:t>
-      </w:r>
-      <w:proofErr w:type="spellStart"/>
-      <w:proofErr w:type="gramStart"/>
-      <w:r>
-        <w:rPr>
-          <w:rFonts w:cstheme="minorHAnsi"/>
-        </w:rPr>
-        <w:t>bal</w:t>
-      </w:r>
-      <w:proofErr w:type="spellEnd"/>
-      <w:proofErr w:type="gramEnd"/>
-      <w:r>
-        <w:rPr>
-          <w:rFonts w:cstheme="minorHAnsi"/>
-        </w:rPr>
-        <w:t xml:space="preserve"> and rate options for the account balance and account specific rate</w:t>
-      </w:r>
-      <w:r>
-        <w:rPr>
-          <w:rFonts w:cstheme="minorHAnsi"/>
-        </w:rPr>
-        <w:t xml:space="preserve"> or return</w:t>
-      </w:r>
-      <w:r>
-        <w:rPr>
-          <w:rFonts w:cstheme="minorHAnsi"/>
-        </w:rPr>
-        <w:t xml:space="preserve">. If the rate is not given the global rate will be used. </w:t>
-      </w:r>
-      <w:r>
-        <w:rPr>
-          <w:rFonts w:cstheme="minorHAnsi"/>
-        </w:rPr>
-        <w:t xml:space="preserve">The final portion of the </w:t>
-      </w:r>
-      <w:proofErr w:type="spellStart"/>
-      <w:r>
-        <w:rPr>
-          <w:rFonts w:cstheme="minorHAnsi"/>
-        </w:rPr>
-        <w:t>account.final</w:t>
-      </w:r>
-      <w:proofErr w:type="spellEnd"/>
-      <w:r>
-        <w:rPr>
-          <w:rFonts w:cstheme="minorHAnsi"/>
-        </w:rPr>
-        <w:t xml:space="preserve"> section name must match with the final portion of the retiree section for the account owner. ATRSI accounts have an additional field ‘</w:t>
-      </w:r>
-      <w:proofErr w:type="gramStart"/>
-      <w:r>
-        <w:rPr>
-          <w:rFonts w:cstheme="minorHAnsi"/>
-        </w:rPr>
-        <w:t>basis’</w:t>
-      </w:r>
-      <w:proofErr w:type="gramEnd"/>
-      <w:r>
-        <w:rPr>
-          <w:rFonts w:cstheme="minorHAnsi"/>
-        </w:rPr>
-        <w:t xml:space="preserve"> for the amount of money contributed to the account. This is after tax money and will not be tax</w:t>
-      </w:r>
-      <w:r>
-        <w:rPr>
-          <w:rFonts w:cstheme="minorHAnsi"/>
-        </w:rPr>
-        <w:t>ed</w:t>
-      </w:r>
-      <w:r>
-        <w:rPr>
-          <w:rFonts w:cstheme="minorHAnsi"/>
-        </w:rPr>
-        <w:t xml:space="preserve"> on withdrawal. </w:t>
-      </w:r>
-    </w:p>
-    <w:p>
-      <w:pPr>
-        <w:rPr>
-          <w:rFonts w:ascii="Courier New" w:hAnsi="Courier New" w:cs="Courier New"/>
-        </w:rPr>
-      </w:pPr>
-      <w:r>
-        <w:rPr>
-          <w:rFonts w:ascii="Courier New" w:hAnsi="Courier New" w:cs="Courier New"/>
-        </w:rPr>
-        <w:t xml:space="preserve"># </w:t>
-      </w:r>
-      <w:proofErr w:type="gramStart"/>
-      <w:r>
-        <w:rPr>
-          <w:rFonts w:ascii="Courier New" w:hAnsi="Courier New" w:cs="Courier New"/>
-        </w:rPr>
-        <w:t>pre-tax</w:t>
-      </w:r>
-      <w:proofErr w:type="gramEnd"/>
-      <w:r>
-        <w:rPr>
-          <w:rFonts w:ascii="Courier New" w:hAnsi="Courier New" w:cs="Courier New"/>
-        </w:rPr>
-        <w:t xml:space="preserve"> IRA accounts (TDRA)</w:t>
-      </w:r>
-    </w:p>
-    <w:p>
-      <w:pPr>
-        <w:rPr>
-          <w:rFonts w:ascii="Courier New" w:hAnsi="Courier New" w:cs="Courier New"/>
-        </w:rPr>
-      </w:pPr>
-      <w:r>
-        <w:rPr>
-          <w:rFonts w:ascii="Courier New" w:hAnsi="Courier New" w:cs="Courier New"/>
-        </w:rPr>
-        <w:t>[IRA.retiree1]</w:t>
-      </w:r>
-    </w:p>
-    <w:p>
-      <w:pPr>
-        <w:rPr>
-          <w:rFonts w:ascii="Courier New" w:hAnsi="Courier New" w:cs="Courier New"/>
-        </w:rPr>
-      </w:pPr>
-      <w:proofErr w:type="spellStart"/>
-      <w:proofErr w:type="gramStart"/>
-      <w:r>
-        <w:rPr>
-          <w:rFonts w:ascii="Courier New" w:hAnsi="Courier New" w:cs="Courier New"/>
-        </w:rPr>
-        <w:t>bal</w:t>
-      </w:r>
-      <w:proofErr w:type="spellEnd"/>
-      <w:proofErr w:type="gramEnd"/>
-      <w:r>
-        <w:rPr>
-          <w:rFonts w:ascii="Courier New" w:hAnsi="Courier New" w:cs="Courier New"/>
-        </w:rPr>
-        <w:t xml:space="preserve"> = 200_000   </w:t>
-      </w:r>
-      <w:r>
-        <w:rPr>
-          <w:rFonts w:ascii="Courier New" w:hAnsi="Courier New" w:cs="Courier New"/>
-        </w:rPr>
-        <w:t xml:space="preserve">    </w:t>
-      </w:r>
-      <w:r>
-        <w:rPr>
-          <w:rFonts w:ascii="Courier New" w:hAnsi="Courier New" w:cs="Courier New"/>
-        </w:rPr>
-        <w:t xml:space="preserve"># current balance </w:t>
-      </w:r>
-    </w:p>
-    <w:p>
-      <w:pPr>
-        <w:rPr>
-          <w:rFonts w:ascii="Courier New" w:hAnsi="Courier New" w:cs="Courier New"/>
-        </w:rPr>
-      </w:pPr>
-      <w:r>
-        <w:rPr>
-          <w:rFonts w:ascii="Courier New" w:hAnsi="Courier New" w:cs="Courier New"/>
-        </w:rPr>
-        <w:t xml:space="preserve">#rate = 7.25        </w:t>
-      </w:r>
-      <w:r>
-        <w:rPr>
-          <w:rFonts w:ascii="Courier New" w:hAnsi="Courier New" w:cs="Courier New"/>
-        </w:rPr>
-        <w:t># defaults to global rate set above</w:t>
-      </w:r>
-    </w:p>
-    <w:p>
-      <w:pPr>
-        <w:rPr>
-          <w:rFonts w:ascii="Courier New" w:hAnsi="Courier New" w:cs="Courier New"/>
-        </w:rPr>
-      </w:pPr>
-      <w:r>
-        <w:rPr>
-          <w:rFonts w:ascii="Courier New" w:hAnsi="Courier New" w:cs="Courier New"/>
-        </w:rPr>
-        <w:t>#</w:t>
-      </w:r>
-      <w:proofErr w:type="spellStart"/>
-      <w:r>
-        <w:rPr>
-          <w:rFonts w:ascii="Courier New" w:hAnsi="Courier New" w:cs="Courier New"/>
-        </w:rPr>
-        <w:t>contrib</w:t>
-      </w:r>
-      <w:proofErr w:type="spellEnd"/>
-      <w:r>
-        <w:rPr>
-          <w:rFonts w:ascii="Courier New" w:hAnsi="Courier New" w:cs="Courier New"/>
-        </w:rPr>
-        <w:t xml:space="preserve"> = 0        # Annual contribution you will make for period (below)</w:t>
-      </w:r>
-    </w:p>
-    <w:p>
-      <w:pPr>
-        <w:rPr>
-          <w:rFonts w:ascii="Courier New" w:hAnsi="Courier New" w:cs="Courier New"/>
-        </w:rPr>
-      </w:pPr>
-      <w:r>
-        <w:rPr>
-          <w:rFonts w:ascii="Courier New" w:hAnsi="Courier New" w:cs="Courier New"/>
-        </w:rPr>
-        <w:t xml:space="preserve">#inflation = </w:t>
-      </w:r>
-      <w:proofErr w:type="gramStart"/>
-      <w:r>
-        <w:rPr>
-          <w:rFonts w:ascii="Courier New" w:hAnsi="Courier New" w:cs="Courier New"/>
-        </w:rPr>
-        <w:t>false  #</w:t>
-      </w:r>
-      <w:proofErr w:type="gramEnd"/>
-      <w:r>
-        <w:rPr>
-          <w:rFonts w:ascii="Courier New" w:hAnsi="Courier New" w:cs="Courier New"/>
-        </w:rPr>
-        <w:t xml:space="preserve"> Will the contribution rise with inflation?</w:t>
-      </w:r>
-    </w:p>
-    <w:p>
-      <w:pPr>
-        <w:rPr>
-          <w:rFonts w:ascii="Courier New" w:hAnsi="Courier New" w:cs="Courier New"/>
-        </w:rPr>
-      </w:pPr>
-      <w:r>
-        <w:rPr>
-          <w:rFonts w:ascii="Courier New" w:hAnsi="Courier New" w:cs="Courier New"/>
-        </w:rPr>
-        <w:t>#period = '56-60'   # period you will be making the contributions</w:t>
-      </w:r>
-    </w:p>
-    <w:p>
-      <w:pPr>
-        <w:rPr>
-          <w:rFonts w:ascii="Courier New" w:hAnsi="Courier New" w:cs="Courier New"/>
-        </w:rPr>
-      </w:pPr>
-    </w:p>
-    <w:p>
-      <w:pPr>
-        <w:rPr>
-          <w:rFonts w:ascii="Courier New" w:hAnsi="Courier New" w:cs="Courier New"/>
-        </w:rPr>
-      </w:pPr>
-      <w:proofErr w:type="gramStart"/>
-      <w:r>
-        <w:rPr>
-          <w:rFonts w:ascii="Courier New" w:hAnsi="Courier New" w:cs="Courier New"/>
-        </w:rPr>
-        <w:t>#[</w:t>
-      </w:r>
-      <w:proofErr w:type="gramEnd"/>
-      <w:r>
-        <w:rPr>
-          <w:rFonts w:ascii="Courier New" w:hAnsi="Courier New" w:cs="Courier New"/>
-        </w:rPr>
-        <w:t>IRA.retiree2]</w:t>
-      </w:r>
-    </w:p>
-    <w:p>
-      <w:pPr>
-        <w:rPr>
-          <w:rFonts w:ascii="Courier New" w:hAnsi="Courier New" w:cs="Courier New"/>
-        </w:rPr>
-      </w:pPr>
-      <w:r>
-        <w:rPr>
-          <w:rFonts w:ascii="Courier New" w:hAnsi="Courier New" w:cs="Courier New"/>
-        </w:rPr>
-        <w:t>#</w:t>
-      </w:r>
-      <w:proofErr w:type="spellStart"/>
-      <w:proofErr w:type="gramStart"/>
-      <w:r>
-        <w:rPr>
-          <w:rFonts w:ascii="Courier New" w:hAnsi="Courier New" w:cs="Courier New"/>
-        </w:rPr>
-        <w:t>bal</w:t>
-      </w:r>
-      <w:proofErr w:type="spellEnd"/>
-      <w:proofErr w:type="gramEnd"/>
-      <w:r>
-        <w:rPr>
-          <w:rFonts w:ascii="Courier New" w:hAnsi="Courier New" w:cs="Courier New"/>
-        </w:rPr>
-        <w:t xml:space="preserve"> = 100_000  </w:t>
-      </w:r>
-      <w:r>
-        <w:rPr>
-          <w:rFonts w:ascii="Courier New" w:hAnsi="Courier New" w:cs="Courier New"/>
-        </w:rPr>
-        <w:t xml:space="preserve">    </w:t>
-      </w:r>
-      <w:r>
-        <w:rPr>
-          <w:rFonts w:ascii="Courier New" w:hAnsi="Courier New" w:cs="Courier New"/>
-        </w:rPr>
-        <w:t># current balance</w:t>
-      </w:r>
-    </w:p>
-    <w:p>
-      <w:pPr>
-        <w:rPr>
-          <w:rFonts w:ascii="Courier New" w:hAnsi="Courier New" w:cs="Courier New"/>
-        </w:rPr>
-      </w:pPr>
-      <w:r>
-        <w:rPr>
-          <w:rFonts w:ascii="Courier New" w:hAnsi="Courier New" w:cs="Courier New"/>
-        </w:rPr>
-        <w:t xml:space="preserve">#rate = 7.25    </w:t>
-      </w:r>
-      <w:r>
-        <w:rPr>
-          <w:rFonts w:ascii="Courier New" w:hAnsi="Courier New" w:cs="Courier New"/>
-        </w:rPr>
-        <w:t xml:space="preserve">    </w:t>
-      </w:r>
-      <w:r>
-        <w:rPr>
-          <w:rFonts w:ascii="Courier New" w:hAnsi="Courier New" w:cs="Courier New"/>
-        </w:rPr>
-        <w:t># defaults to global rate set above</w:t>
-      </w:r>
-    </w:p>
-    <w:p>
-      <w:pPr>
-        <w:rPr>
-          <w:rFonts w:ascii="Courier New" w:hAnsi="Courier New" w:cs="Courier New"/>
-        </w:rPr>
-      </w:pPr>
-      <w:r>
-        <w:rPr>
-          <w:rFonts w:ascii="Courier New" w:hAnsi="Courier New" w:cs="Courier New"/>
-        </w:rPr>
-        <w:lastRenderedPageBreak/>
-        <w:t>#</w:t>
-      </w:r>
-      <w:proofErr w:type="spellStart"/>
-      <w:r>
-        <w:rPr>
-          <w:rFonts w:ascii="Courier New" w:hAnsi="Courier New" w:cs="Courier New"/>
-        </w:rPr>
-        <w:t>contrib</w:t>
-      </w:r>
-      <w:proofErr w:type="spellEnd"/>
-      <w:r>
-        <w:rPr>
-          <w:rFonts w:ascii="Courier New" w:hAnsi="Courier New" w:cs="Courier New"/>
-        </w:rPr>
-        <w:t xml:space="preserve"> = 0        # Annual contribution you will make for period (below)</w:t>
-      </w:r>
-    </w:p>
-    <w:p>
-      <w:pPr>
-        <w:rPr>
-          <w:rFonts w:ascii="Courier New" w:hAnsi="Courier New" w:cs="Courier New"/>
-        </w:rPr>
-      </w:pPr>
-      <w:r>
-        <w:rPr>
-          <w:rFonts w:ascii="Courier New" w:hAnsi="Courier New" w:cs="Courier New"/>
-        </w:rPr>
-        <w:t xml:space="preserve">#inflation = </w:t>
-      </w:r>
-      <w:proofErr w:type="gramStart"/>
-      <w:r>
-        <w:rPr>
-          <w:rFonts w:ascii="Courier New" w:hAnsi="Courier New" w:cs="Courier New"/>
-        </w:rPr>
-        <w:t>false  #</w:t>
-      </w:r>
-      <w:proofErr w:type="gramEnd"/>
-      <w:r>
-        <w:rPr>
-          <w:rFonts w:ascii="Courier New" w:hAnsi="Courier New" w:cs="Courier New"/>
-        </w:rPr>
-        <w:t xml:space="preserve"> Will the contribution rise with inflation?</w:t>
-      </w:r>
-    </w:p>
-    <w:p>
-      <w:pPr>
-        <w:rPr>
-          <w:rFonts w:ascii="Courier New" w:hAnsi="Courier New" w:cs="Courier New"/>
-        </w:rPr>
-      </w:pPr>
-      <w:r>
-        <w:rPr>
-          <w:rFonts w:ascii="Courier New" w:hAnsi="Courier New" w:cs="Courier New"/>
-        </w:rPr>
-        <w:t>#period = '56-60'   # period you will be making the contributions</w:t>
-      </w:r>
-    </w:p>
-    <w:p>
-      <w:pPr>
-        <w:rPr>
-          <w:rFonts w:ascii="Courier New" w:hAnsi="Courier New" w:cs="Courier New"/>
-        </w:rPr>
-      </w:pPr>
-    </w:p>
-    <w:p>
-      <w:pPr>
-        <w:rPr>
-          <w:rFonts w:ascii="Courier New" w:hAnsi="Courier New" w:cs="Courier New"/>
-        </w:rPr>
-      </w:pPr>
-      <w:r>
-        <w:rPr>
-          <w:rFonts w:ascii="Courier New" w:hAnsi="Courier New" w:cs="Courier New"/>
-        </w:rPr>
-        <w:t xml:space="preserve"># </w:t>
-      </w:r>
-      <w:proofErr w:type="spellStart"/>
-      <w:proofErr w:type="gramStart"/>
-      <w:r>
-        <w:rPr>
-          <w:rFonts w:ascii="Courier New" w:hAnsi="Courier New" w:cs="Courier New"/>
-        </w:rPr>
-        <w:t>roth</w:t>
-      </w:r>
-      <w:proofErr w:type="spellEnd"/>
-      <w:proofErr w:type="gramEnd"/>
-      <w:r>
-        <w:rPr>
-          <w:rFonts w:ascii="Courier New" w:hAnsi="Courier New" w:cs="Courier New"/>
-        </w:rPr>
-        <w:t xml:space="preserve"> IRA accounts (</w:t>
-      </w:r>
-      <w:proofErr w:type="spellStart"/>
-      <w:r>
-        <w:rPr>
-          <w:rFonts w:ascii="Courier New" w:hAnsi="Courier New" w:cs="Courier New"/>
-        </w:rPr>
-        <w:t>RothRA</w:t>
-      </w:r>
-      <w:proofErr w:type="spellEnd"/>
-      <w:r>
-        <w:rPr>
-          <w:rFonts w:ascii="Courier New" w:hAnsi="Courier New" w:cs="Courier New"/>
-        </w:rPr>
-        <w:t>)</w:t>
-      </w:r>
-    </w:p>
-    <w:p>
-      <w:pPr>
-        <w:rPr>
-          <w:rFonts w:ascii="Courier New" w:hAnsi="Courier New" w:cs="Courier New"/>
-        </w:rPr>
-      </w:pPr>
-      <w:proofErr w:type="gramStart"/>
-      <w:r>
-        <w:rPr>
-          <w:rFonts w:ascii="Courier New" w:hAnsi="Courier New" w:cs="Courier New"/>
-        </w:rPr>
-        <w:t>#[</w:t>
-      </w:r>
-      <w:proofErr w:type="gramEnd"/>
-      <w:r>
-        <w:rPr>
-          <w:rFonts w:ascii="Courier New" w:hAnsi="Courier New" w:cs="Courier New"/>
-        </w:rPr>
-        <w:t>roth.retiree1]</w:t>
-      </w:r>
-    </w:p>
-    <w:p>
-      <w:pPr>
-        <w:rPr>
-          <w:rFonts w:ascii="Courier New" w:hAnsi="Courier New" w:cs="Courier New"/>
-        </w:rPr>
-      </w:pPr>
-      <w:r>
-        <w:rPr>
-          <w:rFonts w:ascii="Courier New" w:hAnsi="Courier New" w:cs="Courier New"/>
-        </w:rPr>
-        <w:t>#</w:t>
-      </w:r>
-      <w:proofErr w:type="spellStart"/>
-      <w:proofErr w:type="gramStart"/>
-      <w:r>
-        <w:rPr>
-          <w:rFonts w:ascii="Courier New" w:hAnsi="Courier New" w:cs="Courier New"/>
-        </w:rPr>
-        <w:t>bal</w:t>
-      </w:r>
-      <w:proofErr w:type="spellEnd"/>
-      <w:proofErr w:type="gramEnd"/>
-      <w:r>
-        <w:rPr>
-          <w:rFonts w:ascii="Courier New" w:hAnsi="Courier New" w:cs="Courier New"/>
-        </w:rPr>
-        <w:t xml:space="preserve"> = 20_000   </w:t>
-      </w:r>
-      <w:r>
-        <w:rPr>
-          <w:rFonts w:ascii="Courier New" w:hAnsi="Courier New" w:cs="Courier New"/>
-        </w:rPr>
-        <w:t xml:space="preserve">    </w:t>
-      </w:r>
-      <w:r>
-        <w:rPr>
-          <w:rFonts w:ascii="Courier New" w:hAnsi="Courier New" w:cs="Courier New"/>
-        </w:rPr>
-        <w:t># current balance</w:t>
-      </w:r>
-    </w:p>
-    <w:p>
-      <w:pPr>
-        <w:rPr>
-          <w:rFonts w:ascii="Courier New" w:hAnsi="Courier New" w:cs="Courier New"/>
-        </w:rPr>
-      </w:pPr>
-      <w:r>
-        <w:rPr>
-          <w:rFonts w:ascii="Courier New" w:hAnsi="Courier New" w:cs="Courier New"/>
-        </w:rPr>
-        <w:t xml:space="preserve">#rate = 7.25    </w:t>
-      </w:r>
-      <w:r>
-        <w:rPr>
-          <w:rFonts w:ascii="Courier New" w:hAnsi="Courier New" w:cs="Courier New"/>
-        </w:rPr>
-        <w:t xml:space="preserve">    </w:t>
-      </w:r>
-      <w:r>
-        <w:rPr>
-          <w:rFonts w:ascii="Courier New" w:hAnsi="Courier New" w:cs="Courier New"/>
-        </w:rPr>
-        <w:t># defaults to global rate set above</w:t>
-      </w:r>
-    </w:p>
-    <w:p>
-      <w:pPr>
-        <w:rPr>
-          <w:rFonts w:ascii="Courier New" w:hAnsi="Courier New" w:cs="Courier New"/>
-        </w:rPr>
-      </w:pPr>
-      <w:r>
-        <w:rPr>
-          <w:rFonts w:ascii="Courier New" w:hAnsi="Courier New" w:cs="Courier New"/>
-        </w:rPr>
-        <w:t>#</w:t>
-      </w:r>
-      <w:proofErr w:type="spellStart"/>
-      <w:r>
-        <w:rPr>
-          <w:rFonts w:ascii="Courier New" w:hAnsi="Courier New" w:cs="Courier New"/>
-        </w:rPr>
-        <w:t>contrib</w:t>
-      </w:r>
-      <w:proofErr w:type="spellEnd"/>
-      <w:r>
-        <w:rPr>
-          <w:rFonts w:ascii="Courier New" w:hAnsi="Courier New" w:cs="Courier New"/>
-        </w:rPr>
-        <w:t xml:space="preserve"> = 0        # Annual contribution you will make for period (below)</w:t>
-      </w:r>
-    </w:p>
-    <w:p>
-      <w:pPr>
-        <w:rPr>
-          <w:rFonts w:ascii="Courier New" w:hAnsi="Courier New" w:cs="Courier New"/>
-        </w:rPr>
-      </w:pPr>
-      <w:r>
-        <w:rPr>
-          <w:rFonts w:ascii="Courier New" w:hAnsi="Courier New" w:cs="Courier New"/>
-        </w:rPr>
-        <w:t xml:space="preserve">#inflation = </w:t>
-      </w:r>
-      <w:proofErr w:type="gramStart"/>
-      <w:r>
-        <w:rPr>
-          <w:rFonts w:ascii="Courier New" w:hAnsi="Courier New" w:cs="Courier New"/>
-        </w:rPr>
-        <w:t>false  #</w:t>
-      </w:r>
-      <w:proofErr w:type="gramEnd"/>
-      <w:r>
-        <w:rPr>
-          <w:rFonts w:ascii="Courier New" w:hAnsi="Courier New" w:cs="Courier New"/>
-        </w:rPr>
-        <w:t xml:space="preserve"> Will the contribution rise with inflation?</w:t>
-      </w:r>
-    </w:p>
-    <w:p>
-      <w:pPr>
-        <w:rPr>
-          <w:rFonts w:ascii="Courier New" w:hAnsi="Courier New" w:cs="Courier New"/>
-        </w:rPr>
-      </w:pPr>
-      <w:r>
-        <w:rPr>
-          <w:rFonts w:ascii="Courier New" w:hAnsi="Courier New" w:cs="Courier New"/>
-        </w:rPr>
-        <w:t>#period = '56-60'   # period you will be making the contributions</w:t>
-      </w:r>
-    </w:p>
-    <w:p>
-      <w:pPr>
-        <w:rPr>
-          <w:rFonts w:ascii="Courier New" w:hAnsi="Courier New" w:cs="Courier New"/>
-        </w:rPr>
-      </w:pPr>
-    </w:p>
-    <w:p>
-      <w:pPr>
-        <w:rPr>
-          <w:rFonts w:ascii="Courier New" w:hAnsi="Courier New" w:cs="Courier New"/>
-        </w:rPr>
-      </w:pPr>
-      <w:proofErr w:type="gramStart"/>
-      <w:r>
-        <w:rPr>
-          <w:rFonts w:ascii="Courier New" w:hAnsi="Courier New" w:cs="Courier New"/>
-        </w:rPr>
-        <w:t>#[</w:t>
-      </w:r>
-      <w:proofErr w:type="gramEnd"/>
-      <w:r>
-        <w:rPr>
-          <w:rFonts w:ascii="Courier New" w:hAnsi="Courier New" w:cs="Courier New"/>
-        </w:rPr>
-        <w:t>roth.retiree2]</w:t>
-      </w:r>
-    </w:p>
-    <w:p>
-      <w:pPr>
-        <w:rPr>
-          <w:rFonts w:ascii="Courier New" w:hAnsi="Courier New" w:cs="Courier New"/>
-        </w:rPr>
-      </w:pPr>
-      <w:r>
-        <w:rPr>
-          <w:rFonts w:ascii="Courier New" w:hAnsi="Courier New" w:cs="Courier New"/>
-        </w:rPr>
-        <w:t>#</w:t>
-      </w:r>
-      <w:proofErr w:type="spellStart"/>
-      <w:proofErr w:type="gramStart"/>
-      <w:r>
-        <w:rPr>
-          <w:rFonts w:ascii="Courier New" w:hAnsi="Courier New" w:cs="Courier New"/>
-        </w:rPr>
-        <w:t>bal</w:t>
-      </w:r>
-      <w:proofErr w:type="spellEnd"/>
-      <w:proofErr w:type="gramEnd"/>
-      <w:r>
-        <w:rPr>
-          <w:rFonts w:ascii="Courier New" w:hAnsi="Courier New" w:cs="Courier New"/>
-        </w:rPr>
-        <w:t xml:space="preserve"> = 20_000   </w:t>
-      </w:r>
-      <w:r>
-        <w:rPr>
-          <w:rFonts w:ascii="Courier New" w:hAnsi="Courier New" w:cs="Courier New"/>
-        </w:rPr>
-        <w:t xml:space="preserve">    </w:t>
-      </w:r>
-      <w:r>
-        <w:rPr>
-          <w:rFonts w:ascii="Courier New" w:hAnsi="Courier New" w:cs="Courier New"/>
-        </w:rPr>
-        <w:t># current balance</w:t>
-      </w:r>
-    </w:p>
-    <w:p>
-      <w:pPr>
-        <w:rPr>
-          <w:rFonts w:ascii="Courier New" w:hAnsi="Courier New" w:cs="Courier New"/>
-        </w:rPr>
-      </w:pPr>
-      <w:r>
-        <w:rPr>
-          <w:rFonts w:ascii="Courier New" w:hAnsi="Courier New" w:cs="Courier New"/>
-        </w:rPr>
-        <w:t xml:space="preserve">#rate = 7.25    </w:t>
-      </w:r>
-      <w:r>
-        <w:rPr>
-          <w:rFonts w:ascii="Courier New" w:hAnsi="Courier New" w:cs="Courier New"/>
-        </w:rPr>
-        <w:t xml:space="preserve">    </w:t>
-      </w:r>
-      <w:r>
-        <w:rPr>
-          <w:rFonts w:ascii="Courier New" w:hAnsi="Courier New" w:cs="Courier New"/>
-        </w:rPr>
-        <w:t># defaults to global rate set above</w:t>
-      </w:r>
-    </w:p>
-    <w:p>
-      <w:pPr>
-        <w:rPr>
-          <w:rFonts w:ascii="Courier New" w:hAnsi="Courier New" w:cs="Courier New"/>
-        </w:rPr>
-      </w:pPr>
-      <w:r>
-        <w:rPr>
-          <w:rFonts w:ascii="Courier New" w:hAnsi="Courier New" w:cs="Courier New"/>
-        </w:rPr>
-        <w:t>#</w:t>
-      </w:r>
-      <w:proofErr w:type="spellStart"/>
-      <w:r>
-        <w:rPr>
-          <w:rFonts w:ascii="Courier New" w:hAnsi="Courier New" w:cs="Courier New"/>
-        </w:rPr>
-        <w:t>contrib</w:t>
-      </w:r>
-      <w:proofErr w:type="spellEnd"/>
-      <w:r>
-        <w:rPr>
-          <w:rFonts w:ascii="Courier New" w:hAnsi="Courier New" w:cs="Courier New"/>
-        </w:rPr>
-        <w:t xml:space="preserve"> = 0        # </w:t>
-      </w:r>
-      <w:proofErr w:type="spellStart"/>
-      <w:r>
-        <w:rPr>
-          <w:rFonts w:ascii="Courier New" w:hAnsi="Courier New" w:cs="Courier New"/>
-        </w:rPr>
-        <w:t>Anual</w:t>
-      </w:r>
-      <w:proofErr w:type="spellEnd"/>
-      <w:r>
-        <w:rPr>
-          <w:rFonts w:ascii="Courier New" w:hAnsi="Courier New" w:cs="Courier New"/>
-        </w:rPr>
-        <w:t xml:space="preserve"> contribution you will make for period (below)</w:t>
-      </w:r>
-    </w:p>
-    <w:p>
-      <w:pPr>
-        <w:rPr>
-          <w:rFonts w:ascii="Courier New" w:hAnsi="Courier New" w:cs="Courier New"/>
-        </w:rPr>
-      </w:pPr>
-      <w:r>
-        <w:rPr>
-          <w:rFonts w:ascii="Courier New" w:hAnsi="Courier New" w:cs="Courier New"/>
-        </w:rPr>
-        <w:t xml:space="preserve">#inflation = </w:t>
-      </w:r>
-      <w:proofErr w:type="gramStart"/>
-      <w:r>
-        <w:rPr>
-          <w:rFonts w:ascii="Courier New" w:hAnsi="Courier New" w:cs="Courier New"/>
-        </w:rPr>
-        <w:t>false  #</w:t>
-      </w:r>
-      <w:proofErr w:type="gramEnd"/>
-      <w:r>
-        <w:rPr>
-          <w:rFonts w:ascii="Courier New" w:hAnsi="Courier New" w:cs="Courier New"/>
-        </w:rPr>
-        <w:t xml:space="preserve"> Will the contribution rise with inflation?</w:t>
-      </w:r>
-    </w:p>
-    <w:p>
-      <w:pPr>
-        <w:rPr>
-          <w:rFonts w:ascii="Courier New" w:hAnsi="Courier New" w:cs="Courier New"/>
-        </w:rPr>
-      </w:pPr>
-      <w:r>
-        <w:rPr>
-          <w:rFonts w:ascii="Courier New" w:hAnsi="Courier New" w:cs="Courier New"/>
-        </w:rPr>
-        <w:t>#period = '56-60'   # period you will be making the contributions</w:t>
-      </w:r>
-    </w:p>
-    <w:p>
-      <w:pPr>
-        <w:rPr>
-          <w:rFonts w:ascii="Courier New" w:hAnsi="Courier New" w:cs="Courier New"/>
-        </w:rPr>
-      </w:pPr>
-    </w:p>
-    <w:p>
-      <w:pPr>
-        <w:rPr>
-          <w:rFonts w:ascii="Courier New" w:hAnsi="Courier New" w:cs="Courier New"/>
-        </w:rPr>
-      </w:pPr>
-      <w:r>
-        <w:rPr>
-          <w:rFonts w:ascii="Courier New" w:hAnsi="Courier New" w:cs="Courier New"/>
-        </w:rPr>
-        <w:t># after tax savings accounts (ATRSI)</w:t>
-      </w:r>
-    </w:p>
-    <w:p>
-      <w:pPr>
-        <w:rPr>
-          <w:rFonts w:ascii="Courier New" w:hAnsi="Courier New" w:cs="Courier New"/>
-        </w:rPr>
-      </w:pPr>
-      <w:proofErr w:type="gramStart"/>
-      <w:r>
-        <w:rPr>
-          <w:rFonts w:ascii="Courier New" w:hAnsi="Courier New" w:cs="Courier New"/>
-        </w:rPr>
-        <w:t>#[</w:t>
-      </w:r>
-      <w:proofErr w:type="spellStart"/>
-      <w:proofErr w:type="gramEnd"/>
-      <w:r>
-        <w:rPr>
-          <w:rFonts w:ascii="Courier New" w:hAnsi="Courier New" w:cs="Courier New"/>
-        </w:rPr>
-        <w:t>aftertax</w:t>
-      </w:r>
-      <w:proofErr w:type="spellEnd"/>
-      <w:r>
-        <w:rPr>
-          <w:rFonts w:ascii="Courier New" w:hAnsi="Courier New" w:cs="Courier New"/>
-        </w:rPr>
-        <w:t>]</w:t>
-      </w:r>
-    </w:p>
-    <w:p>
-      <w:pPr>
-        <w:rPr>
-          <w:rFonts w:ascii="Courier New" w:hAnsi="Courier New" w:cs="Courier New"/>
-        </w:rPr>
-      </w:pPr>
-      <w:r>
-        <w:rPr>
-          <w:rFonts w:ascii="Courier New" w:hAnsi="Courier New" w:cs="Courier New"/>
-        </w:rPr>
-        <w:t>#</w:t>
-      </w:r>
-      <w:proofErr w:type="spellStart"/>
-      <w:proofErr w:type="gramStart"/>
-      <w:r>
-        <w:rPr>
-          <w:rFonts w:ascii="Courier New" w:hAnsi="Courier New" w:cs="Courier New"/>
-        </w:rPr>
-        <w:t>bal</w:t>
-      </w:r>
-      <w:proofErr w:type="spellEnd"/>
-      <w:proofErr w:type="gramEnd"/>
-      <w:r>
-        <w:rPr>
-          <w:rFonts w:ascii="Courier New" w:hAnsi="Courier New" w:cs="Courier New"/>
-        </w:rPr>
-        <w:t xml:space="preserve"> =   100_000 </w:t>
-      </w:r>
-      <w:r>
-        <w:rPr>
-          <w:rFonts w:ascii="Courier New" w:hAnsi="Courier New" w:cs="Courier New"/>
-        </w:rPr>
-        <w:t xml:space="preserve">   </w:t>
-      </w:r>
-      <w:r>
-        <w:rPr>
-          <w:rFonts w:ascii="Courier New" w:hAnsi="Courier New" w:cs="Courier New"/>
-        </w:rPr>
-        <w:t># current balance</w:t>
-      </w:r>
-    </w:p>
-    <w:p>
-      <w:pPr>
-        <w:rPr>
-          <w:rFonts w:ascii="Courier New" w:hAnsi="Courier New" w:cs="Courier New"/>
-        </w:rPr>
-      </w:pPr>
-      <w:r>
-        <w:rPr>
-          <w:rFonts w:ascii="Courier New" w:hAnsi="Courier New" w:cs="Courier New"/>
-        </w:rPr>
-        <w:t xml:space="preserve">#basis = 50_000     </w:t>
-      </w:r>
-      <w:r>
-        <w:rPr>
-          <w:rFonts w:ascii="Courier New" w:hAnsi="Courier New" w:cs="Courier New"/>
-        </w:rPr>
-        <w:t># Contributions to total, for capital gains tax</w:t>
-      </w:r>
-    </w:p>
-    <w:p>
-      <w:pPr>
-        <w:rPr>
-          <w:rFonts w:ascii="Courier New" w:hAnsi="Courier New" w:cs="Courier New"/>
-        </w:rPr>
-      </w:pPr>
-      <w:r>
-        <w:rPr>
-          <w:rFonts w:ascii="Courier New" w:hAnsi="Courier New" w:cs="Courier New"/>
-        </w:rPr>
-        <w:t xml:space="preserve">#rate = 7.25    </w:t>
-      </w:r>
-      <w:r>
-        <w:rPr>
-          <w:rFonts w:ascii="Courier New" w:hAnsi="Courier New" w:cs="Courier New"/>
-        </w:rPr>
-        <w:t xml:space="preserve">    </w:t>
-      </w:r>
-      <w:r>
-        <w:rPr>
-          <w:rFonts w:ascii="Courier New" w:hAnsi="Courier New" w:cs="Courier New"/>
-        </w:rPr>
-        <w:t># defaults to global rate set above</w:t>
-      </w:r>
-    </w:p>
-    <w:p>
-      <w:pPr>
-        <w:rPr>
-          <w:rFonts w:ascii="Courier New" w:hAnsi="Courier New" w:cs="Courier New"/>
-        </w:rPr>
-      </w:pPr>
-      <w:r>
-        <w:rPr>
-          <w:rFonts w:ascii="Courier New" w:hAnsi="Courier New" w:cs="Courier New"/>
-        </w:rPr>
         <w:t>#</w:t>
       </w:r>
       <w:proofErr w:type="spellStart"/>
@@ -6294,7 +6347,7 @@
           <w:rPr>
             <w:noProof/>
           </w:rPr>
-          <w:t>12</w:t>
+          <w:t>2</w:t>
         </w:r>
         <w:r>
           <w:rPr>
@@ -7412,7 +7465,7 @@
 </file>
 
 <file path=customXml/itemProps1.xml><?xml version="1.0" encoding="utf-8"?>
-<ds:datastoreItem xmlns:ds="http://schemas.openxmlformats.org/officeDocument/2006/customXml" ds:itemID="{442A9D7C-3234-4302-82E7-CBC11762E11A}">
+<ds:datastoreItem xmlns:ds="http://schemas.openxmlformats.org/officeDocument/2006/customXml" ds:itemID="{55B0701B-0015-4DA5-A545-B1B520B79C97}">
   <ds:schemaRefs>
     <ds:schemaRef ds:uri="http://schemas.openxmlformats.org/officeDocument/2006/bibliography"/>
   </ds:schemaRefs>

</xml_diff>